<commit_message>
New version of the project - 05/12/2020 - 16:13
</commit_message>
<xml_diff>
--- a/Fanfa's documents/Documentazione Progetto.docx
+++ b/Fanfa's documents/Documentazione Progetto.docx
@@ -42,7 +42,7 @@
           <w:sz w:val="32"/>
           <w:szCs w:val="32"/>
         </w:rPr>
-        <w:t>MISSING TITLE</w:t>
+        <w:t>EATYPICAL</w:t>
       </w:r>
     </w:p>
     <w:p>
@@ -211,17 +211,17 @@
           <w:sz w:val="22"/>
           <w:szCs w:val="22"/>
         </w:rPr>
-        <w:t>S</w:t>
-      </w:r>
-      <w:r>
-        <w:rPr>
-          <w:rStyle w:val="normaltextrun"/>
-          <w:rFonts w:ascii="Calibri" w:hAnsi="Calibri" w:cs="Calibri"/>
-          <w:color w:val="00B0F0"/>
-          <w:sz w:val="22"/>
-          <w:szCs w:val="22"/>
-        </w:rPr>
-        <w:t xml:space="preserve">ystem X </w:t>
+        <w:t>EaTypical</w:t>
+      </w:r>
+      <w:r>
+        <w:rPr>
+          <w:rStyle w:val="normaltextrun"/>
+          <w:rFonts w:ascii="Calibri" w:hAnsi="Calibri" w:cs="Calibri"/>
+          <w:color w:val="00B0F0"/>
+          <w:sz w:val="22"/>
+          <w:szCs w:val="22"/>
+        </w:rPr>
+        <w:t xml:space="preserve"> </w:t>
       </w:r>
       <w:r>
         <w:rPr>
@@ -306,17 +306,17 @@
           <w:sz w:val="22"/>
           <w:szCs w:val="22"/>
         </w:rPr>
-        <w:t>S</w:t>
-      </w:r>
-      <w:r>
-        <w:rPr>
-          <w:rStyle w:val="normaltextrun"/>
-          <w:rFonts w:ascii="Calibri" w:hAnsi="Calibri" w:cs="Calibri"/>
-          <w:color w:val="00B0F0"/>
-          <w:sz w:val="22"/>
-          <w:szCs w:val="22"/>
-        </w:rPr>
-        <w:t xml:space="preserve">ystem X </w:t>
+        <w:t>EaTypical</w:t>
+      </w:r>
+      <w:r>
+        <w:rPr>
+          <w:rStyle w:val="normaltextrun"/>
+          <w:rFonts w:ascii="Calibri" w:hAnsi="Calibri" w:cs="Calibri"/>
+          <w:color w:val="00B0F0"/>
+          <w:sz w:val="22"/>
+          <w:szCs w:val="22"/>
+        </w:rPr>
+        <w:t xml:space="preserve"> </w:t>
       </w:r>
       <w:r>
         <w:rPr>
@@ -406,27 +406,7 @@
           <w:sz w:val="22"/>
           <w:szCs w:val="22"/>
         </w:rPr>
-        <w:t xml:space="preserve"> showing their recipes and the restaurants where they can be eaten.</w:t>
-      </w:r>
-      <w:r>
-        <w:rPr>
-          <w:rStyle w:val="normaltextrun"/>
-          <w:rFonts w:ascii="Calibri" w:hAnsi="Calibri" w:cs="Calibri"/>
-          <w:color w:val="000000"/>
-          <w:sz w:val="22"/>
-          <w:szCs w:val="22"/>
-        </w:rPr>
-        <w:t xml:space="preserve"> The system allows to select some ingredients and it shows the dish that </w:t>
-      </w:r>
-      <w:r>
-        <w:rPr>
-          <w:rStyle w:val="normaltextrun"/>
-          <w:rFonts w:ascii="Calibri" w:hAnsi="Calibri" w:cs="Calibri"/>
-          <w:color w:val="000000"/>
-          <w:sz w:val="22"/>
-          <w:szCs w:val="22"/>
-        </w:rPr>
-        <w:t>fits best with the selected ingredients.</w:t>
+        <w:t xml:space="preserve"> showing the restaurants where they can be eaten.</w:t>
       </w:r>
     </w:p>
     <w:p>
@@ -561,17 +541,7 @@
           <w:sz w:val="22"/>
           <w:szCs w:val="22"/>
         </w:rPr>
-        <w:t>S</w:t>
-      </w:r>
-      <w:r>
-        <w:rPr>
-          <w:rStyle w:val="normaltextrun"/>
-          <w:rFonts w:ascii="Calibri" w:hAnsi="Calibri" w:cs="Calibri"/>
-          <w:color w:val="00B0F0"/>
-          <w:sz w:val="22"/>
-          <w:szCs w:val="22"/>
-        </w:rPr>
-        <w:t>ystem X</w:t>
+        <w:t>EaTypical</w:t>
       </w:r>
       <w:r>
         <w:rPr>
@@ -735,7 +705,67 @@
           <w:sz w:val="22"/>
           <w:szCs w:val="22"/>
         </w:rPr>
-        <w:t>Finally, the system allows restaurant owners to manage their menu by adding a variant of a recipe.</w:t>
+        <w:t>R</w:t>
+      </w:r>
+      <w:r>
+        <w:rPr>
+          <w:rStyle w:val="normaltextrun"/>
+          <w:rFonts w:ascii="Calibri" w:hAnsi="Calibri" w:cs="Calibri"/>
+          <w:color w:val="000000"/>
+          <w:sz w:val="22"/>
+          <w:szCs w:val="22"/>
+        </w:rPr>
+        <w:t xml:space="preserve">estaurant owners </w:t>
+      </w:r>
+      <w:r>
+        <w:rPr>
+          <w:rStyle w:val="normaltextrun"/>
+          <w:rFonts w:ascii="Calibri" w:hAnsi="Calibri" w:cs="Calibri"/>
+          <w:color w:val="000000"/>
+          <w:sz w:val="22"/>
+          <w:szCs w:val="22"/>
+        </w:rPr>
+        <w:t>can</w:t>
+      </w:r>
+      <w:r>
+        <w:rPr>
+          <w:rStyle w:val="normaltextrun"/>
+          <w:rFonts w:ascii="Calibri" w:hAnsi="Calibri" w:cs="Calibri"/>
+          <w:color w:val="000000"/>
+          <w:sz w:val="22"/>
+          <w:szCs w:val="22"/>
+        </w:rPr>
+        <w:t xml:space="preserve"> </w:t>
+      </w:r>
+      <w:r>
+        <w:rPr>
+          <w:rStyle w:val="normaltextrun"/>
+          <w:rFonts w:ascii="Calibri" w:hAnsi="Calibri" w:cs="Calibri"/>
+          <w:color w:val="000000"/>
+          <w:sz w:val="22"/>
+          <w:szCs w:val="22"/>
+        </w:rPr>
+        <w:t xml:space="preserve">sponsor their restaurant by adding it into the system. Finally, </w:t>
+      </w:r>
+      <w:r>
+        <w:rPr>
+          <w:rStyle w:val="normaltextrun"/>
+          <w:rFonts w:ascii="Calibri" w:hAnsi="Calibri" w:cs="Calibri"/>
+          <w:color w:val="00B0F0"/>
+          <w:sz w:val="22"/>
+          <w:szCs w:val="22"/>
+        </w:rPr>
+        <w:t xml:space="preserve">EaTypical </w:t>
+      </w:r>
+      <w:r>
+        <w:rPr>
+          <w:rStyle w:val="normaltextrun"/>
+          <w:rFonts w:ascii="Calibri" w:hAnsi="Calibri" w:cs="Calibri"/>
+          <w:color w:val="000000"/>
+          <w:sz w:val="22"/>
+          <w:szCs w:val="22"/>
+        </w:rPr>
+        <w:t>allows restaurant owners to manage their menu by adding typical dishes or changing their settings like price.</w:t>
       </w:r>
     </w:p>
     <w:p>
@@ -783,17 +813,17 @@
           <w:sz w:val="22"/>
           <w:szCs w:val="22"/>
         </w:rPr>
-        <w:t>S</w:t>
-      </w:r>
-      <w:r>
-        <w:rPr>
-          <w:rStyle w:val="normaltextrun"/>
-          <w:rFonts w:ascii="Calibri" w:hAnsi="Calibri" w:cs="Calibri"/>
-          <w:color w:val="00B0F0"/>
-          <w:sz w:val="22"/>
-          <w:szCs w:val="22"/>
-        </w:rPr>
-        <w:t xml:space="preserve">ystem X </w:t>
+        <w:t>EaTypical</w:t>
+      </w:r>
+      <w:r>
+        <w:rPr>
+          <w:rStyle w:val="normaltextrun"/>
+          <w:rFonts w:ascii="Calibri" w:hAnsi="Calibri" w:cs="Calibri"/>
+          <w:color w:val="00B0F0"/>
+          <w:sz w:val="22"/>
+          <w:szCs w:val="22"/>
+        </w:rPr>
+        <w:t xml:space="preserve"> </w:t>
       </w:r>
       <w:r>
         <w:rPr>
@@ -844,7 +874,7 @@
           <w:sz w:val="22"/>
           <w:szCs w:val="22"/>
         </w:rPr>
-        <w:t>C</w:t>
+        <w:t>TheFork</w:t>
       </w:r>
       <w:r>
         <w:rPr>
@@ -856,7 +886,7 @@
           <w:sz w:val="22"/>
           <w:szCs w:val="22"/>
         </w:rPr>
-        <w:t>ucchiaio.it:</w:t>
+        <w:t>:</w:t>
       </w:r>
     </w:p>
     <w:p>
@@ -923,57 +953,17 @@
           <w:sz w:val="22"/>
           <w:szCs w:val="22"/>
         </w:rPr>
-        <w:t xml:space="preserve">to find the typical food of various </w:t>
-      </w:r>
-      <w:r>
-        <w:rPr>
-          <w:rStyle w:val="normaltextrun"/>
-          <w:rFonts w:ascii="Calibri" w:hAnsi="Calibri" w:cs="Calibri"/>
-          <w:color w:val="000000"/>
-          <w:sz w:val="22"/>
-          <w:szCs w:val="22"/>
-        </w:rPr>
-        <w:t>I</w:t>
-      </w:r>
-      <w:r>
-        <w:rPr>
-          <w:rStyle w:val="normaltextrun"/>
-          <w:rFonts w:ascii="Calibri" w:hAnsi="Calibri" w:cs="Calibri"/>
-          <w:color w:val="000000"/>
-          <w:sz w:val="22"/>
-          <w:szCs w:val="22"/>
-        </w:rPr>
-        <w:t xml:space="preserve">talian places and </w:t>
-      </w:r>
-      <w:r>
-        <w:rPr>
-          <w:rStyle w:val="normaltextrun"/>
-          <w:rFonts w:ascii="Calibri" w:hAnsi="Calibri" w:cs="Calibri"/>
-          <w:color w:val="000000"/>
-          <w:sz w:val="22"/>
-          <w:szCs w:val="22"/>
-        </w:rPr>
-        <w:t xml:space="preserve">the </w:t>
-      </w:r>
-      <w:r>
-        <w:rPr>
-          <w:rStyle w:val="normaltextrun"/>
-          <w:rFonts w:ascii="Calibri" w:hAnsi="Calibri" w:cs="Calibri"/>
-          <w:color w:val="000000"/>
-          <w:sz w:val="22"/>
-          <w:szCs w:val="22"/>
-        </w:rPr>
-        <w:t>related recipes</w:t>
-      </w:r>
-      <w:r>
-        <w:rPr>
-          <w:rStyle w:val="normaltextrun"/>
-          <w:rFonts w:ascii="Calibri" w:hAnsi="Calibri" w:cs="Calibri"/>
-          <w:color w:val="000000"/>
-          <w:sz w:val="22"/>
-          <w:szCs w:val="22"/>
-        </w:rPr>
-        <w:t>.</w:t>
+        <w:t xml:space="preserve">to find </w:t>
+      </w:r>
+      <w:r>
+        <w:rPr>
+          <w:rStyle w:val="normaltextrun"/>
+          <w:rFonts w:ascii="Calibri" w:hAnsi="Calibri" w:cs="Calibri"/>
+          <w:color w:val="000000"/>
+          <w:sz w:val="22"/>
+          <w:szCs w:val="22"/>
+        </w:rPr>
+        <w:t>restaurants with their menus.</w:t>
       </w:r>
     </w:p>
     <w:p>
@@ -1011,117 +1001,47 @@
           <w:sz w:val="22"/>
           <w:szCs w:val="22"/>
         </w:rPr>
-        <w:t>S</w:t>
-      </w:r>
-      <w:r>
-        <w:rPr>
-          <w:rStyle w:val="normaltextrun"/>
-          <w:rFonts w:ascii="Calibri" w:hAnsi="Calibri" w:cs="Calibri"/>
-          <w:color w:val="00B0F0"/>
-          <w:sz w:val="22"/>
-          <w:szCs w:val="22"/>
-        </w:rPr>
-        <w:t>ystem X</w:t>
-      </w:r>
-      <w:r>
-        <w:rPr>
-          <w:rStyle w:val="normaltextrun"/>
-          <w:rFonts w:ascii="Calibri" w:hAnsi="Calibri" w:cs="Calibri"/>
-          <w:color w:val="000000"/>
-          <w:sz w:val="22"/>
-          <w:szCs w:val="22"/>
-        </w:rPr>
-        <w:t xml:space="preserve">: it offers the possibility to look for </w:t>
-      </w:r>
-      <w:r>
-        <w:rPr>
-          <w:rStyle w:val="normaltextrun"/>
-          <w:rFonts w:ascii="Calibri" w:hAnsi="Calibri" w:cs="Calibri"/>
-          <w:color w:val="000000"/>
-          <w:sz w:val="22"/>
-          <w:szCs w:val="22"/>
-        </w:rPr>
-        <w:t xml:space="preserve">the </w:t>
-      </w:r>
-      <w:r>
-        <w:rPr>
-          <w:rStyle w:val="normaltextrun"/>
-          <w:rFonts w:ascii="Calibri" w:hAnsi="Calibri" w:cs="Calibri"/>
-          <w:color w:val="000000"/>
-          <w:sz w:val="22"/>
-          <w:szCs w:val="22"/>
-        </w:rPr>
-        <w:t>restaurants where it</w:t>
-      </w:r>
-      <w:r>
-        <w:rPr>
-          <w:rStyle w:val="normaltextrun"/>
-          <w:rFonts w:ascii="Calibri" w:hAnsi="Calibri" w:cs="Calibri"/>
-          <w:color w:val="000000"/>
-          <w:sz w:val="22"/>
-          <w:szCs w:val="22"/>
-        </w:rPr>
-        <w:t xml:space="preserve"> i</w:t>
-      </w:r>
-      <w:r>
-        <w:rPr>
-          <w:rStyle w:val="normaltextrun"/>
-          <w:rFonts w:ascii="Calibri" w:hAnsi="Calibri" w:cs="Calibri"/>
-          <w:color w:val="000000"/>
-          <w:sz w:val="22"/>
-          <w:szCs w:val="22"/>
-        </w:rPr>
-        <w:t>s possible to eat typical food</w:t>
-      </w:r>
-      <w:r>
-        <w:rPr>
-          <w:rStyle w:val="normaltextrun"/>
-          <w:rFonts w:ascii="Calibri" w:hAnsi="Calibri" w:cs="Calibri"/>
-          <w:color w:val="000000"/>
-          <w:sz w:val="22"/>
-          <w:szCs w:val="22"/>
-        </w:rPr>
-        <w:t>. It also allows</w:t>
-      </w:r>
-      <w:r>
-        <w:rPr>
-          <w:rStyle w:val="normaltextrun"/>
-          <w:rFonts w:ascii="Calibri" w:hAnsi="Calibri" w:cs="Calibri"/>
-          <w:color w:val="000000"/>
-          <w:sz w:val="22"/>
-          <w:szCs w:val="22"/>
-        </w:rPr>
-        <w:t xml:space="preserve"> </w:t>
-      </w:r>
-      <w:r>
-        <w:rPr>
-          <w:rStyle w:val="normaltextrun"/>
-          <w:rFonts w:ascii="Calibri" w:hAnsi="Calibri" w:cs="Calibri"/>
-          <w:color w:val="000000"/>
-          <w:sz w:val="22"/>
-          <w:szCs w:val="22"/>
-        </w:rPr>
-        <w:t>organiz</w:t>
-      </w:r>
-      <w:r>
-        <w:rPr>
-          <w:rStyle w:val="normaltextrun"/>
-          <w:rFonts w:ascii="Calibri" w:hAnsi="Calibri" w:cs="Calibri"/>
-          <w:color w:val="000000"/>
-          <w:sz w:val="22"/>
-          <w:szCs w:val="22"/>
-        </w:rPr>
-        <w:t>ing</w:t>
-      </w:r>
-      <w:r>
-        <w:rPr>
-          <w:rStyle w:val="normaltextrun"/>
-          <w:rFonts w:ascii="Calibri" w:hAnsi="Calibri" w:cs="Calibri"/>
-          <w:color w:val="000000"/>
-          <w:sz w:val="22"/>
-          <w:szCs w:val="22"/>
-        </w:rPr>
-        <w:t xml:space="preserve"> the meals on a trip by showing the restaurants that offer typical food of a specific place.</w:t>
+        <w:t>EaTypical</w:t>
+      </w:r>
+      <w:r>
+        <w:rPr>
+          <w:rStyle w:val="normaltextrun"/>
+          <w:rFonts w:ascii="Calibri" w:hAnsi="Calibri" w:cs="Calibri"/>
+          <w:color w:val="000000"/>
+          <w:sz w:val="22"/>
+          <w:szCs w:val="22"/>
+        </w:rPr>
+        <w:t xml:space="preserve">: </w:t>
+      </w:r>
+      <w:r>
+        <w:rPr>
+          <w:rStyle w:val="normaltextrun"/>
+          <w:rFonts w:ascii="Calibri" w:hAnsi="Calibri" w:cs="Calibri"/>
+          <w:color w:val="000000"/>
+          <w:sz w:val="22"/>
+          <w:szCs w:val="22"/>
+        </w:rPr>
+        <w:t>it can automatically generate scheduling of the res</w:t>
+      </w:r>
+      <w:r>
+        <w:rPr>
+          <w:rStyle w:val="normaltextrun"/>
+          <w:rFonts w:ascii="Calibri" w:hAnsi="Calibri" w:cs="Calibri"/>
+          <w:color w:val="000000"/>
+          <w:sz w:val="22"/>
+          <w:szCs w:val="22"/>
+        </w:rPr>
+        <w:t>ta</w:t>
+      </w:r>
+      <w:r>
+        <w:rPr>
+          <w:rStyle w:val="normaltextrun"/>
+          <w:rFonts w:ascii="Calibri" w:hAnsi="Calibri" w:cs="Calibri"/>
+          <w:color w:val="000000"/>
+          <w:sz w:val="22"/>
+          <w:szCs w:val="22"/>
+        </w:rPr>
+        <w:t>urants placed in a specific city and a specific period, compatibly with user’s needs.</w:t>
       </w:r>
     </w:p>
     <w:p>
@@ -1178,17 +1098,7 @@
           <w:sz w:val="22"/>
           <w:szCs w:val="22"/>
         </w:rPr>
-        <w:t>S</w:t>
-      </w:r>
-      <w:r>
-        <w:rPr>
-          <w:rStyle w:val="normaltextrun"/>
-          <w:rFonts w:ascii="Calibri" w:hAnsi="Calibri" w:cs="Calibri"/>
-          <w:color w:val="00B0F0"/>
-          <w:sz w:val="22"/>
-          <w:szCs w:val="22"/>
-        </w:rPr>
-        <w:t>ystem X</w:t>
+        <w:t>EaTypical</w:t>
       </w:r>
       <w:r>
         <w:rPr>
@@ -1218,7 +1128,17 @@
           <w:sz w:val="22"/>
           <w:szCs w:val="22"/>
         </w:rPr>
-        <w:t>t allow to look for recipes with filters such as “fast recipes”, “kid recipes”, “vegan recipes” or “easy recipes”.</w:t>
+        <w:t xml:space="preserve">t allow to </w:t>
+      </w:r>
+      <w:r>
+        <w:rPr>
+          <w:rStyle w:val="normaltextrun"/>
+          <w:rFonts w:ascii="Calibri" w:hAnsi="Calibri" w:cs="Calibri"/>
+          <w:color w:val="000000"/>
+          <w:sz w:val="22"/>
+          <w:szCs w:val="22"/>
+        </w:rPr>
+        <w:t>book for a restaurant and it does not provide any discount.</w:t>
       </w:r>
     </w:p>
     <w:p>
@@ -1363,37 +1283,67 @@
           <w:sz w:val="22"/>
           <w:szCs w:val="22"/>
         </w:rPr>
-        <w:t>S</w:t>
-      </w:r>
-      <w:r>
-        <w:rPr>
-          <w:rStyle w:val="normaltextrun"/>
-          <w:rFonts w:ascii="Calibri" w:hAnsi="Calibri" w:cs="Calibri"/>
-          <w:color w:val="00B0F0"/>
-          <w:sz w:val="22"/>
-          <w:szCs w:val="22"/>
-        </w:rPr>
-        <w:t>ystem X</w:t>
-      </w:r>
-      <w:r>
-        <w:rPr>
-          <w:rStyle w:val="normaltextrun"/>
-          <w:rFonts w:ascii="Calibri" w:hAnsi="Calibri" w:cs="Calibri"/>
-          <w:color w:val="000000"/>
-          <w:sz w:val="22"/>
-          <w:szCs w:val="22"/>
-        </w:rPr>
-        <w:t>: it offers the chance to read the recipes of the typical dishes</w:t>
-      </w:r>
-      <w:r>
-        <w:rPr>
-          <w:rStyle w:val="normaltextrun"/>
-          <w:rFonts w:ascii="Calibri" w:hAnsi="Calibri" w:cs="Calibri"/>
-          <w:color w:val="000000"/>
-          <w:sz w:val="22"/>
-          <w:szCs w:val="22"/>
-        </w:rPr>
-        <w:t xml:space="preserve"> and to find the recipe that fits best with the ingredients that are already available at home.</w:t>
+        <w:t>EaTypical</w:t>
+      </w:r>
+      <w:r>
+        <w:rPr>
+          <w:rStyle w:val="normaltextrun"/>
+          <w:rFonts w:ascii="Calibri" w:hAnsi="Calibri" w:cs="Calibri"/>
+          <w:color w:val="000000"/>
+          <w:sz w:val="22"/>
+          <w:szCs w:val="22"/>
+        </w:rPr>
+        <w:t>: it</w:t>
+      </w:r>
+      <w:r>
+        <w:rPr>
+          <w:rStyle w:val="normaltextrun"/>
+          <w:rFonts w:ascii="Calibri" w:hAnsi="Calibri" w:cs="Calibri"/>
+          <w:color w:val="000000"/>
+          <w:sz w:val="22"/>
+          <w:szCs w:val="22"/>
+        </w:rPr>
+        <w:t xml:space="preserve"> can automatically generate scheduling of the res</w:t>
+      </w:r>
+      <w:r>
+        <w:rPr>
+          <w:rStyle w:val="normaltextrun"/>
+          <w:rFonts w:ascii="Calibri" w:hAnsi="Calibri" w:cs="Calibri"/>
+          <w:color w:val="000000"/>
+          <w:sz w:val="22"/>
+          <w:szCs w:val="22"/>
+        </w:rPr>
+        <w:t>ta</w:t>
+      </w:r>
+      <w:r>
+        <w:rPr>
+          <w:rStyle w:val="normaltextrun"/>
+          <w:rFonts w:ascii="Calibri" w:hAnsi="Calibri" w:cs="Calibri"/>
+          <w:color w:val="000000"/>
+          <w:sz w:val="22"/>
+          <w:szCs w:val="22"/>
+        </w:rPr>
+        <w:t xml:space="preserve">urants placed in a specific city and a specific period, </w:t>
+      </w:r>
+      <w:r>
+        <w:rPr>
+          <w:rStyle w:val="normaltextrun"/>
+          <w:rFonts w:ascii="Calibri" w:hAnsi="Calibri" w:cs="Calibri"/>
+          <w:color w:val="000000"/>
+          <w:sz w:val="22"/>
+          <w:szCs w:val="22"/>
+        </w:rPr>
+        <w:t>compatibly with user’s needs</w:t>
+      </w:r>
+      <w:r>
+        <w:rPr>
+          <w:rStyle w:val="normaltextrun"/>
+          <w:rFonts w:ascii="Calibri" w:hAnsi="Calibri" w:cs="Calibri"/>
+          <w:color w:val="000000"/>
+          <w:sz w:val="22"/>
+          <w:szCs w:val="22"/>
+        </w:rPr>
+        <w:t>.</w:t>
       </w:r>
     </w:p>
     <w:p>
@@ -1431,17 +1381,7 @@
           <w:sz w:val="22"/>
           <w:szCs w:val="22"/>
         </w:rPr>
-        <w:t>S</w:t>
-      </w:r>
-      <w:r>
-        <w:rPr>
-          <w:rStyle w:val="normaltextrun"/>
-          <w:rFonts w:ascii="Calibri" w:hAnsi="Calibri" w:cs="Calibri"/>
-          <w:color w:val="00B0F0"/>
-          <w:sz w:val="22"/>
-          <w:szCs w:val="22"/>
-        </w:rPr>
-        <w:t>ystem X</w:t>
+        <w:t>EaTypical</w:t>
       </w:r>
       <w:r>
         <w:rPr>
@@ -1708,114 +1648,6 @@
           <w:szCs w:val="22"/>
         </w:rPr>
       </w:pPr>
-    </w:p>
-    <w:p>
-      <w:pPr>
-        <w:pStyle w:val="paragraph"/>
-        <w:numPr>
-          <w:ilvl w:val="0"/>
-          <w:numId w:val="26"/>
-        </w:numPr>
-        <w:spacing w:before="0" w:beforeAutospacing="0" w:after="0" w:afterAutospacing="0"/>
-        <w:jc w:val="both"/>
-        <w:textAlignment w:val="baseline"/>
-        <w:rPr>
-          <w:rStyle w:val="normaltextrun"/>
-          <w:rFonts w:ascii="Calibri" w:hAnsi="Calibri" w:cs="Calibri"/>
-          <w:sz w:val="22"/>
-          <w:szCs w:val="22"/>
-        </w:rPr>
-      </w:pPr>
-      <w:r>
-        <w:rPr>
-          <w:rStyle w:val="normaltextrun"/>
-          <w:rFonts w:ascii="Calibri" w:hAnsi="Calibri" w:cs="Calibri"/>
-          <w:color w:val="000000"/>
-          <w:sz w:val="22"/>
-          <w:szCs w:val="22"/>
-        </w:rPr>
-        <w:t xml:space="preserve">As a </w:t>
-      </w:r>
-      <w:r>
-        <w:rPr>
-          <w:rStyle w:val="normaltextrun"/>
-          <w:rFonts w:ascii="Calibri" w:hAnsi="Calibri" w:cs="Calibri"/>
-          <w:color w:val="000000"/>
-          <w:sz w:val="22"/>
-          <w:szCs w:val="22"/>
-        </w:rPr>
-        <w:t xml:space="preserve">user, </w:t>
-      </w:r>
-      <w:r>
-        <w:rPr>
-          <w:rStyle w:val="normaltextrun"/>
-          <w:rFonts w:ascii="Calibri" w:hAnsi="Calibri" w:cs="Calibri"/>
-          <w:color w:val="000000"/>
-          <w:sz w:val="22"/>
-          <w:szCs w:val="22"/>
-        </w:rPr>
-        <w:t>I want to know what</w:t>
-      </w:r>
-      <w:r>
-        <w:rPr>
-          <w:rStyle w:val="normaltextrun"/>
-          <w:rFonts w:ascii="Calibri" w:hAnsi="Calibri" w:cs="Calibri"/>
-          <w:color w:val="000000"/>
-          <w:sz w:val="22"/>
-          <w:szCs w:val="22"/>
-        </w:rPr>
-        <w:t xml:space="preserve"> i</w:t>
-      </w:r>
-      <w:r>
-        <w:rPr>
-          <w:rStyle w:val="normaltextrun"/>
-          <w:rFonts w:ascii="Calibri" w:hAnsi="Calibri" w:cs="Calibri"/>
-          <w:color w:val="000000"/>
-          <w:sz w:val="22"/>
-          <w:szCs w:val="22"/>
-        </w:rPr>
-        <w:t>s the typical food</w:t>
-      </w:r>
-      <w:r>
-        <w:rPr>
-          <w:rStyle w:val="normaltextrun"/>
-          <w:rFonts w:ascii="Calibri" w:hAnsi="Calibri" w:cs="Calibri"/>
-          <w:color w:val="000000"/>
-          <w:sz w:val="22"/>
-          <w:szCs w:val="22"/>
-        </w:rPr>
-        <w:t xml:space="preserve"> for each </w:t>
-      </w:r>
-      <w:r>
-        <w:rPr>
-          <w:rStyle w:val="normaltextrun"/>
-          <w:rFonts w:ascii="Calibri" w:hAnsi="Calibri" w:cs="Calibri"/>
-          <w:color w:val="000000"/>
-          <w:sz w:val="22"/>
-          <w:szCs w:val="22"/>
-        </w:rPr>
-        <w:t>city</w:t>
-      </w:r>
-      <w:r>
-        <w:rPr>
-          <w:rStyle w:val="normaltextrun"/>
-          <w:rFonts w:ascii="Calibri" w:hAnsi="Calibri" w:cs="Calibri"/>
-          <w:color w:val="000000"/>
-          <w:sz w:val="22"/>
-          <w:szCs w:val="22"/>
-        </w:rPr>
-        <w:t>,</w:t>
-      </w:r>
-      <w:r>
-        <w:rPr>
-          <w:rStyle w:val="normaltextrun"/>
-          <w:rFonts w:ascii="Calibri" w:hAnsi="Calibri" w:cs="Calibri"/>
-          <w:color w:val="000000"/>
-          <w:sz w:val="22"/>
-          <w:szCs w:val="22"/>
-        </w:rPr>
-        <w:t xml:space="preserve"> so that I can taste it.</w:t>
-      </w:r>
     </w:p>
     <w:p>
       <w:pPr>
@@ -1832,7 +1664,19 @@
         <w:rPr>
           <w:lang w:val="en-US"/>
         </w:rPr>
-        <w:t>As a user, I want to read the recipe of all the dishes, so that I can cook them at home.</w:t>
+        <w:t xml:space="preserve">As a tourist, I want to look for the restaurants in a city where I can enjoy a typical dish so that I </w:t>
+      </w:r>
+      <w:r>
+        <w:rPr>
+          <w:lang w:val="en-US"/>
+        </w:rPr>
+        <w:t xml:space="preserve">can </w:t>
+      </w:r>
+      <w:r>
+        <w:rPr>
+          <w:lang w:val="en-US"/>
+        </w:rPr>
+        <w:t>have an amazing experience with food.</w:t>
       </w:r>
     </w:p>
     <w:p>
@@ -1843,95 +1687,16 @@
           <w:numId w:val="26"/>
         </w:numPr>
         <w:rPr>
-          <w:lang w:val="en-US"/>
-        </w:rPr>
-      </w:pPr>
-      <w:r>
-        <w:rPr>
-          <w:lang w:val="en-US"/>
-        </w:rPr>
-        <w:t>As a user, I want to select the ingredients I have, so that I can</w:t>
-      </w:r>
-      <w:r>
-        <w:rPr>
-          <w:lang w:val="en-US"/>
-        </w:rPr>
-        <w:t xml:space="preserve"> find the recipe I can cook.</w:t>
-      </w:r>
-    </w:p>
-    <w:p>
-      <w:pPr>
-        <w:pStyle w:val="Paragrafoelenco"/>
-        <w:numPr>
-          <w:ilvl w:val="0"/>
-          <w:numId w:val="26"/>
-        </w:numPr>
-        <w:rPr>
-          <w:rStyle w:val="normaltextrun"/>
-          <w:lang w:val="en-US"/>
-        </w:rPr>
-      </w:pPr>
-      <w:r>
-        <w:rPr>
-          <w:rStyle w:val="normaltextrun"/>
-          <w:rFonts w:ascii="Calibri" w:hAnsi="Calibri" w:cs="Calibri"/>
-          <w:color w:val="000000"/>
-        </w:rPr>
-        <w:t xml:space="preserve">As a user, I want to </w:t>
-      </w:r>
-      <w:r>
-        <w:rPr>
-          <w:rStyle w:val="normaltextrun"/>
-          <w:rFonts w:ascii="Calibri" w:hAnsi="Calibri" w:cs="Calibri"/>
-          <w:color w:val="000000"/>
-        </w:rPr>
-        <w:t>manage</w:t>
-      </w:r>
-      <w:r>
-        <w:rPr>
-          <w:rStyle w:val="normaltextrun"/>
-          <w:rFonts w:ascii="Calibri" w:hAnsi="Calibri" w:cs="Calibri"/>
-          <w:color w:val="000000"/>
-        </w:rPr>
-        <w:t xml:space="preserve"> a shopping list, so that I can remember what I have to buy to cook </w:t>
-      </w:r>
-      <w:r>
-        <w:rPr>
-          <w:rStyle w:val="normaltextrun"/>
-          <w:rFonts w:ascii="Calibri" w:hAnsi="Calibri" w:cs="Calibri"/>
-          <w:color w:val="000000"/>
-        </w:rPr>
-        <w:t>a dish.</w:t>
-      </w:r>
-    </w:p>
-    <w:p>
-      <w:pPr>
-        <w:pStyle w:val="Paragrafoelenco"/>
-        <w:numPr>
-          <w:ilvl w:val="0"/>
-          <w:numId w:val="26"/>
-        </w:numPr>
-        <w:rPr>
-          <w:lang w:val="en-US"/>
-        </w:rPr>
-      </w:pPr>
-      <w:r>
-        <w:rPr>
-          <w:lang w:val="en-US"/>
-        </w:rPr>
-        <w:t xml:space="preserve">As a tourist, I want to look for the restaurants in a city where I can enjoy a typical dish so that I </w:t>
-      </w:r>
-      <w:r>
-        <w:rPr>
-          <w:lang w:val="en-US"/>
-        </w:rPr>
-        <w:t xml:space="preserve">can </w:t>
-      </w:r>
-      <w:r>
-        <w:rPr>
-          <w:lang w:val="en-US"/>
-        </w:rPr>
-        <w:t>have an amazing experience with food.</w:t>
+          <w:color w:val="00B0F0"/>
+          <w:lang w:val="en-US"/>
+        </w:rPr>
+      </w:pPr>
+      <w:r>
+        <w:rPr>
+          <w:color w:val="00B0F0"/>
+          <w:lang w:val="en-US"/>
+        </w:rPr>
+        <w:t>As a tourist, I want to know the street where each restaurant is placed, so that I will able to reach it.</w:t>
       </w:r>
     </w:p>
     <w:p>
@@ -2097,7 +1862,6 @@
         </w:numPr>
         <w:spacing w:after="0" w:line="240" w:lineRule="auto"/>
         <w:rPr>
-          <w:rStyle w:val="normaltextrun"/>
           <w:rFonts w:ascii="Calibri" w:eastAsia="Times New Roman" w:hAnsi="Calibri" w:cs="Calibri"/>
           <w:color w:val="00B050"/>
           <w:lang w:val="en-US" w:eastAsia="it-IT"/>
@@ -2109,7 +1873,6 @@
           <w:color w:val="00B050"/>
           <w:lang w:val="en-US" w:eastAsia="it-IT"/>
         </w:rPr>
-        <w:lastRenderedPageBreak/>
         <w:t xml:space="preserve">As a tourist with high demands, I want to be able to look for restaurants in a specific range of </w:t>
       </w:r>
       <w:r>
@@ -2163,239 +1926,6 @@
           <w:lang w:val="en-US" w:eastAsia="it-IT"/>
         </w:rPr>
         <w:t xml:space="preserve"> I can eat typical food only in the best-rated places.</w:t>
-      </w:r>
-    </w:p>
-    <w:p>
-      <w:pPr>
-        <w:pStyle w:val="Paragrafoelenco"/>
-        <w:numPr>
-          <w:ilvl w:val="0"/>
-          <w:numId w:val="26"/>
-        </w:numPr>
-        <w:rPr>
-          <w:rStyle w:val="normaltextrun"/>
-          <w:lang w:val="en-US"/>
-        </w:rPr>
-      </w:pPr>
-      <w:r>
-        <w:rPr>
-          <w:rStyle w:val="normaltextrun"/>
-          <w:rFonts w:ascii="Calibri" w:hAnsi="Calibri" w:cs="Calibri"/>
-          <w:color w:val="000000"/>
-        </w:rPr>
-        <w:t>As a</w:t>
-      </w:r>
-      <w:r>
-        <w:rPr>
-          <w:rStyle w:val="normaltextrun"/>
-          <w:rFonts w:ascii="Calibri" w:hAnsi="Calibri" w:cs="Calibri"/>
-          <w:color w:val="000000"/>
-        </w:rPr>
-        <w:t xml:space="preserve"> vegan</w:t>
-      </w:r>
-      <w:r>
-        <w:rPr>
-          <w:rStyle w:val="normaltextrun"/>
-          <w:rFonts w:ascii="Calibri" w:hAnsi="Calibri" w:cs="Calibri"/>
-          <w:color w:val="000000"/>
-        </w:rPr>
-        <w:t xml:space="preserve"> user, I want to </w:t>
-      </w:r>
-      <w:r>
-        <w:rPr>
-          <w:rStyle w:val="normaltextrun"/>
-          <w:rFonts w:ascii="Calibri" w:hAnsi="Calibri" w:cs="Calibri"/>
-          <w:color w:val="000000"/>
-        </w:rPr>
-        <w:t>look for the restaurants that offer vegan dishes, so that I can satisfy my food requirements while enjoying typical food.</w:t>
-      </w:r>
-    </w:p>
-    <w:p>
-      <w:pPr>
-        <w:pStyle w:val="Paragrafoelenco"/>
-        <w:numPr>
-          <w:ilvl w:val="0"/>
-          <w:numId w:val="26"/>
-        </w:numPr>
-        <w:rPr>
-          <w:rStyle w:val="normaltextrun"/>
-          <w:lang w:val="en-US"/>
-        </w:rPr>
-      </w:pPr>
-      <w:r>
-        <w:rPr>
-          <w:rStyle w:val="normaltextrun"/>
-          <w:rFonts w:ascii="Calibri" w:hAnsi="Calibri" w:cs="Calibri"/>
-          <w:color w:val="000000"/>
-        </w:rPr>
-        <w:t xml:space="preserve">As a user with celiac disease, I want to look for the restaurants that offer dishes for </w:t>
-      </w:r>
-      <w:r>
-        <w:rPr>
-          <w:rStyle w:val="normaltextrun"/>
-          <w:rFonts w:ascii="Calibri" w:hAnsi="Calibri" w:cs="Calibri"/>
-          <w:color w:val="000000"/>
-        </w:rPr>
-        <w:t xml:space="preserve">people with celiac disease, so that I can satisfy my food requirements while </w:t>
-      </w:r>
-      <w:r>
-        <w:rPr>
-          <w:rStyle w:val="normaltextrun"/>
-          <w:rFonts w:ascii="Calibri" w:hAnsi="Calibri" w:cs="Calibri"/>
-          <w:color w:val="000000"/>
-        </w:rPr>
-        <w:t>tasting</w:t>
-      </w:r>
-      <w:r>
-        <w:rPr>
-          <w:rStyle w:val="normaltextrun"/>
-          <w:rFonts w:ascii="Calibri" w:hAnsi="Calibri" w:cs="Calibri"/>
-          <w:color w:val="000000"/>
-        </w:rPr>
-        <w:t xml:space="preserve"> typical </w:t>
-      </w:r>
-      <w:r>
-        <w:rPr>
-          <w:rStyle w:val="normaltextrun"/>
-          <w:rFonts w:ascii="Calibri" w:hAnsi="Calibri" w:cs="Calibri"/>
-          <w:color w:val="000000"/>
-        </w:rPr>
-        <w:t>dishes</w:t>
-      </w:r>
-      <w:r>
-        <w:rPr>
-          <w:rStyle w:val="normaltextrun"/>
-          <w:rFonts w:ascii="Calibri" w:hAnsi="Calibri" w:cs="Calibri"/>
-          <w:color w:val="000000"/>
-        </w:rPr>
-        <w:t>.</w:t>
-      </w:r>
-    </w:p>
-    <w:p>
-      <w:pPr>
-        <w:pStyle w:val="Paragrafoelenco"/>
-        <w:numPr>
-          <w:ilvl w:val="0"/>
-          <w:numId w:val="26"/>
-        </w:numPr>
-        <w:rPr>
-          <w:rStyle w:val="normaltextrun"/>
-          <w:lang w:val="en-US"/>
-        </w:rPr>
-      </w:pPr>
-      <w:r>
-        <w:rPr>
-          <w:rStyle w:val="normaltextrun"/>
-          <w:rFonts w:ascii="Calibri" w:hAnsi="Calibri" w:cs="Calibri"/>
-          <w:color w:val="000000"/>
-        </w:rPr>
-        <w:t>As a registered user, I want to receive and memorize a schedule of restaurants, so that I can taste typical food in the place I will go to for a trip.</w:t>
-      </w:r>
-    </w:p>
-    <w:p>
-      <w:pPr>
-        <w:pStyle w:val="Paragrafoelenco"/>
-        <w:numPr>
-          <w:ilvl w:val="0"/>
-          <w:numId w:val="26"/>
-        </w:numPr>
-        <w:rPr>
-          <w:rStyle w:val="normaltextrun"/>
-          <w:lang w:val="en-US"/>
-        </w:rPr>
-      </w:pPr>
-      <w:r>
-        <w:rPr>
-          <w:rStyle w:val="normaltextrun"/>
-          <w:rFonts w:ascii="Calibri" w:hAnsi="Calibri" w:cs="Calibri"/>
-          <w:color w:val="000000"/>
-        </w:rPr>
-        <w:t xml:space="preserve">As a registered user, </w:t>
-      </w:r>
-      <w:r>
-        <w:rPr>
-          <w:rStyle w:val="normaltextrun"/>
-          <w:rFonts w:ascii="Calibri" w:hAnsi="Calibri" w:cs="Calibri"/>
-          <w:color w:val="000000"/>
-        </w:rPr>
-        <w:t>I</w:t>
-      </w:r>
-      <w:r>
-        <w:rPr>
-          <w:rStyle w:val="normaltextrun"/>
-          <w:rFonts w:ascii="Calibri" w:hAnsi="Calibri" w:cs="Calibri"/>
-          <w:color w:val="000000"/>
-        </w:rPr>
-        <w:t xml:space="preserve"> want to put a review for the restaurant where </w:t>
-      </w:r>
-      <w:r>
-        <w:rPr>
-          <w:rStyle w:val="normaltextrun"/>
-          <w:rFonts w:ascii="Calibri" w:hAnsi="Calibri" w:cs="Calibri"/>
-          <w:color w:val="000000"/>
-        </w:rPr>
-        <w:t>I</w:t>
-      </w:r>
-      <w:r>
-        <w:rPr>
-          <w:rStyle w:val="normaltextrun"/>
-          <w:rFonts w:ascii="Calibri" w:hAnsi="Calibri" w:cs="Calibri"/>
-          <w:color w:val="000000"/>
-        </w:rPr>
-        <w:t xml:space="preserve"> ate, so that other users </w:t>
-      </w:r>
-      <w:r>
-        <w:rPr>
-          <w:rStyle w:val="normaltextrun"/>
-          <w:rFonts w:ascii="Calibri" w:hAnsi="Calibri" w:cs="Calibri"/>
-          <w:color w:val="000000"/>
-        </w:rPr>
-        <w:t xml:space="preserve">will know about my experience in this </w:t>
-      </w:r>
-      <w:r>
-        <w:rPr>
-          <w:rStyle w:val="normaltextrun"/>
-          <w:rFonts w:ascii="Calibri" w:hAnsi="Calibri" w:cs="Calibri"/>
-          <w:color w:val="000000"/>
-        </w:rPr>
-        <w:t>place.</w:t>
-      </w:r>
-    </w:p>
-    <w:p>
-      <w:pPr>
-        <w:pStyle w:val="Paragrafoelenco"/>
-        <w:numPr>
-          <w:ilvl w:val="0"/>
-          <w:numId w:val="26"/>
-        </w:numPr>
-        <w:rPr>
-          <w:rStyle w:val="normaltextrun"/>
-          <w:lang w:val="en-US"/>
-        </w:rPr>
-      </w:pPr>
-      <w:r>
-        <w:rPr>
-          <w:rStyle w:val="normaltextrun"/>
-          <w:rFonts w:ascii="Calibri" w:hAnsi="Calibri" w:cs="Calibri"/>
-          <w:color w:val="000000"/>
-        </w:rPr>
-        <w:t>As a user</w:t>
-      </w:r>
-      <w:r>
-        <w:rPr>
-          <w:rStyle w:val="normaltextrun"/>
-          <w:rFonts w:ascii="Calibri" w:hAnsi="Calibri" w:cs="Calibri"/>
-          <w:color w:val="000000"/>
-        </w:rPr>
-        <w:t xml:space="preserve">, I want to read the reviews of a restaurant, so that I will know the opinion of other people about this </w:t>
-      </w:r>
-      <w:r>
-        <w:rPr>
-          <w:rStyle w:val="normaltextrun"/>
-          <w:rFonts w:ascii="Calibri" w:hAnsi="Calibri" w:cs="Calibri"/>
-          <w:color w:val="000000"/>
-        </w:rPr>
-        <w:t>place.</w:t>
       </w:r>
     </w:p>
     <w:p>
@@ -2407,23 +1937,680 @@
         </w:numPr>
         <w:spacing w:after="0" w:line="240" w:lineRule="auto"/>
         <w:rPr>
-          <w:rFonts w:ascii="Calibri" w:eastAsia="Times New Roman" w:hAnsi="Calibri" w:cs="Calibri"/>
-          <w:lang w:val="en-US" w:eastAsia="it-IT"/>
-        </w:rPr>
-      </w:pPr>
-      <w:r>
-        <w:rPr>
-          <w:rFonts w:ascii="Calibri" w:eastAsia="Times New Roman" w:hAnsi="Calibri" w:cs="Calibri"/>
-          <w:lang w:val="en-US" w:eastAsia="it-IT"/>
-        </w:rPr>
-        <w:t>As a restaurant owner, I want to add a variant of a recipe in my menu, so that</w:t>
-      </w:r>
-      <w:r>
-        <w:rPr>
-          <w:rFonts w:ascii="Calibri" w:eastAsia="Times New Roman" w:hAnsi="Calibri" w:cs="Calibri"/>
+          <w:rStyle w:val="normaltextrun"/>
+          <w:rFonts w:ascii="Calibri" w:eastAsia="Times New Roman" w:hAnsi="Calibri" w:cs="Calibri"/>
+          <w:color w:val="00B0F0"/>
+          <w:lang w:val="en-US" w:eastAsia="it-IT"/>
+        </w:rPr>
+      </w:pPr>
+      <w:r>
+        <w:rPr>
+          <w:rFonts w:ascii="Calibri" w:eastAsia="Times New Roman" w:hAnsi="Calibri" w:cs="Calibri"/>
+          <w:color w:val="00B0F0"/>
+          <w:lang w:val="en-US" w:eastAsia="it-IT"/>
+        </w:rPr>
+        <w:t>As a user, I want to select the dishes I have eaten recently so that I can choose a restaurant where I will taste something different.</w:t>
+      </w:r>
+    </w:p>
+    <w:p>
+      <w:pPr>
+        <w:pStyle w:val="Paragrafoelenco"/>
+        <w:numPr>
+          <w:ilvl w:val="0"/>
+          <w:numId w:val="26"/>
+        </w:numPr>
+        <w:rPr>
+          <w:rStyle w:val="normaltextrun"/>
+          <w:lang w:val="en-US"/>
+        </w:rPr>
+      </w:pPr>
+      <w:r>
+        <w:rPr>
+          <w:rStyle w:val="normaltextrun"/>
+          <w:rFonts w:ascii="Calibri" w:hAnsi="Calibri" w:cs="Calibri"/>
+          <w:color w:val="000000"/>
+        </w:rPr>
+        <w:t>As a</w:t>
+      </w:r>
+      <w:r>
+        <w:rPr>
+          <w:rStyle w:val="normaltextrun"/>
+          <w:rFonts w:ascii="Calibri" w:hAnsi="Calibri" w:cs="Calibri"/>
+          <w:color w:val="000000"/>
+        </w:rPr>
+        <w:t xml:space="preserve"> vegan</w:t>
+      </w:r>
+      <w:r>
+        <w:rPr>
+          <w:rStyle w:val="normaltextrun"/>
+          <w:rFonts w:ascii="Calibri" w:hAnsi="Calibri" w:cs="Calibri"/>
+          <w:color w:val="000000"/>
+        </w:rPr>
+        <w:t xml:space="preserve"> user, I want to </w:t>
+      </w:r>
+      <w:r>
+        <w:rPr>
+          <w:rStyle w:val="normaltextrun"/>
+          <w:rFonts w:ascii="Calibri" w:hAnsi="Calibri" w:cs="Calibri"/>
+          <w:color w:val="000000"/>
+        </w:rPr>
+        <w:t>look for the restaurants that offer vegan dishes, so that I can satisfy my food requirements while enjoying typical food.</w:t>
+      </w:r>
+    </w:p>
+    <w:p>
+      <w:pPr>
+        <w:pStyle w:val="Paragrafoelenco"/>
+        <w:numPr>
+          <w:ilvl w:val="0"/>
+          <w:numId w:val="26"/>
+        </w:numPr>
+        <w:rPr>
+          <w:rStyle w:val="normaltextrun"/>
+          <w:lang w:val="en-US"/>
+        </w:rPr>
+      </w:pPr>
+      <w:r>
+        <w:rPr>
+          <w:rStyle w:val="normaltextrun"/>
+          <w:rFonts w:ascii="Calibri" w:hAnsi="Calibri" w:cs="Calibri"/>
+          <w:color w:val="000000"/>
+        </w:rPr>
+        <w:lastRenderedPageBreak/>
+        <w:t xml:space="preserve">As a user with celiac disease, I want to look for the restaurants that offer dishes for </w:t>
+      </w:r>
+      <w:r>
+        <w:rPr>
+          <w:rStyle w:val="normaltextrun"/>
+          <w:rFonts w:ascii="Calibri" w:hAnsi="Calibri" w:cs="Calibri"/>
+          <w:color w:val="000000"/>
+        </w:rPr>
+        <w:t xml:space="preserve">people with celiac disease, so that I can satisfy my food requirements while </w:t>
+      </w:r>
+      <w:r>
+        <w:rPr>
+          <w:rStyle w:val="normaltextrun"/>
+          <w:rFonts w:ascii="Calibri" w:hAnsi="Calibri" w:cs="Calibri"/>
+          <w:color w:val="000000"/>
+        </w:rPr>
+        <w:t>tasting</w:t>
+      </w:r>
+      <w:r>
+        <w:rPr>
+          <w:rStyle w:val="normaltextrun"/>
+          <w:rFonts w:ascii="Calibri" w:hAnsi="Calibri" w:cs="Calibri"/>
+          <w:color w:val="000000"/>
+        </w:rPr>
+        <w:t xml:space="preserve"> typical </w:t>
+      </w:r>
+      <w:r>
+        <w:rPr>
+          <w:rStyle w:val="normaltextrun"/>
+          <w:rFonts w:ascii="Calibri" w:hAnsi="Calibri" w:cs="Calibri"/>
+          <w:color w:val="000000"/>
+        </w:rPr>
+        <w:t>dishes</w:t>
+      </w:r>
+      <w:r>
+        <w:rPr>
+          <w:rStyle w:val="normaltextrun"/>
+          <w:rFonts w:ascii="Calibri" w:hAnsi="Calibri" w:cs="Calibri"/>
+          <w:color w:val="000000"/>
+        </w:rPr>
+        <w:t>.</w:t>
+      </w:r>
+    </w:p>
+    <w:p>
+      <w:pPr>
+        <w:pStyle w:val="Paragrafoelenco"/>
+        <w:numPr>
+          <w:ilvl w:val="0"/>
+          <w:numId w:val="26"/>
+        </w:numPr>
+        <w:rPr>
+          <w:rStyle w:val="normaltextrun"/>
+          <w:lang w:val="en-US"/>
+        </w:rPr>
+      </w:pPr>
+      <w:r>
+        <w:rPr>
+          <w:rStyle w:val="normaltextrun"/>
+          <w:rFonts w:ascii="Calibri" w:hAnsi="Calibri" w:cs="Calibri"/>
+          <w:color w:val="000000"/>
+        </w:rPr>
+        <w:t>As a registered user, I want to receive and memorize a schedule of restaurants, so that I can taste typical food in the place I will go to for a trip.</w:t>
+      </w:r>
+    </w:p>
+    <w:p>
+      <w:pPr>
+        <w:pStyle w:val="Paragrafoelenco"/>
+        <w:numPr>
+          <w:ilvl w:val="0"/>
+          <w:numId w:val="26"/>
+        </w:numPr>
+        <w:rPr>
+          <w:rStyle w:val="normaltextrun"/>
+          <w:lang w:val="en-US"/>
+        </w:rPr>
+      </w:pPr>
+      <w:r>
+        <w:rPr>
+          <w:rStyle w:val="normaltextrun"/>
+          <w:rFonts w:ascii="Calibri" w:hAnsi="Calibri" w:cs="Calibri"/>
+          <w:color w:val="000000"/>
+        </w:rPr>
+        <w:t xml:space="preserve">As a registered user, </w:t>
+      </w:r>
+      <w:r>
+        <w:rPr>
+          <w:rStyle w:val="normaltextrun"/>
+          <w:rFonts w:ascii="Calibri" w:hAnsi="Calibri" w:cs="Calibri"/>
+          <w:color w:val="000000"/>
+        </w:rPr>
+        <w:t>I</w:t>
+      </w:r>
+      <w:r>
+        <w:rPr>
+          <w:rStyle w:val="normaltextrun"/>
+          <w:rFonts w:ascii="Calibri" w:hAnsi="Calibri" w:cs="Calibri"/>
+          <w:color w:val="000000"/>
+        </w:rPr>
+        <w:t xml:space="preserve"> want to put a review for the restaurant where </w:t>
+      </w:r>
+      <w:r>
+        <w:rPr>
+          <w:rStyle w:val="normaltextrun"/>
+          <w:rFonts w:ascii="Calibri" w:hAnsi="Calibri" w:cs="Calibri"/>
+          <w:color w:val="000000"/>
+        </w:rPr>
+        <w:t>I</w:t>
+      </w:r>
+      <w:r>
+        <w:rPr>
+          <w:rStyle w:val="normaltextrun"/>
+          <w:rFonts w:ascii="Calibri" w:hAnsi="Calibri" w:cs="Calibri"/>
+          <w:color w:val="000000"/>
+        </w:rPr>
+        <w:t xml:space="preserve"> ate, so that other users </w:t>
+      </w:r>
+      <w:r>
+        <w:rPr>
+          <w:rStyle w:val="normaltextrun"/>
+          <w:rFonts w:ascii="Calibri" w:hAnsi="Calibri" w:cs="Calibri"/>
+          <w:color w:val="000000"/>
+        </w:rPr>
+        <w:t xml:space="preserve">will know about my experience in this </w:t>
+      </w:r>
+      <w:r>
+        <w:rPr>
+          <w:rStyle w:val="normaltextrun"/>
+          <w:rFonts w:ascii="Calibri" w:hAnsi="Calibri" w:cs="Calibri"/>
+          <w:color w:val="000000"/>
+        </w:rPr>
+        <w:t>place.</w:t>
+      </w:r>
+    </w:p>
+    <w:p>
+      <w:pPr>
+        <w:pStyle w:val="Paragrafoelenco"/>
+        <w:numPr>
+          <w:ilvl w:val="0"/>
+          <w:numId w:val="26"/>
+        </w:numPr>
+        <w:rPr>
+          <w:rStyle w:val="normaltextrun"/>
+          <w:lang w:val="en-US"/>
+        </w:rPr>
+      </w:pPr>
+      <w:r>
+        <w:rPr>
+          <w:rStyle w:val="normaltextrun"/>
+          <w:rFonts w:ascii="Calibri" w:hAnsi="Calibri" w:cs="Calibri"/>
+          <w:color w:val="000000"/>
+        </w:rPr>
+        <w:t>As a user</w:t>
+      </w:r>
+      <w:r>
+        <w:rPr>
+          <w:rStyle w:val="normaltextrun"/>
+          <w:rFonts w:ascii="Calibri" w:hAnsi="Calibri" w:cs="Calibri"/>
+          <w:color w:val="000000"/>
+        </w:rPr>
+        <w:t xml:space="preserve">, I want to read the reviews of a restaurant, so that I will know the opinion of other people about this </w:t>
+      </w:r>
+      <w:r>
+        <w:rPr>
+          <w:rStyle w:val="normaltextrun"/>
+          <w:rFonts w:ascii="Calibri" w:hAnsi="Calibri" w:cs="Calibri"/>
+          <w:color w:val="000000"/>
+        </w:rPr>
+        <w:t>place</w:t>
+      </w:r>
+      <w:r>
+        <w:rPr>
+          <w:rStyle w:val="normaltextrun"/>
+          <w:rFonts w:ascii="Calibri" w:hAnsi="Calibri" w:cs="Calibri"/>
+          <w:color w:val="000000"/>
+        </w:rPr>
+        <w:t>.</w:t>
+      </w:r>
+    </w:p>
+    <w:p>
+      <w:pPr>
+        <w:pStyle w:val="Paragrafoelenco"/>
+        <w:numPr>
+          <w:ilvl w:val="0"/>
+          <w:numId w:val="26"/>
+        </w:numPr>
+        <w:rPr>
+          <w:color w:val="00B0F0"/>
+          <w:lang w:val="en-US"/>
+        </w:rPr>
+      </w:pPr>
+      <w:r>
+        <w:rPr>
+          <w:rFonts w:ascii="Calibri" w:eastAsia="Times New Roman" w:hAnsi="Calibri" w:cs="Calibri"/>
+          <w:color w:val="00B0F0"/>
+          <w:lang w:val="en-US" w:eastAsia="it-IT"/>
+        </w:rPr>
+        <w:t xml:space="preserve">As a restaurant owner, I want to </w:t>
+      </w:r>
+      <w:r>
+        <w:rPr>
+          <w:rFonts w:ascii="Calibri" w:eastAsia="Times New Roman" w:hAnsi="Calibri" w:cs="Calibri"/>
+          <w:color w:val="00B0F0"/>
+          <w:lang w:val="en-US" w:eastAsia="it-IT"/>
+        </w:rPr>
+        <w:t>manage</w:t>
+      </w:r>
+      <w:r>
+        <w:rPr>
+          <w:rFonts w:ascii="Calibri" w:eastAsia="Times New Roman" w:hAnsi="Calibri" w:cs="Calibri"/>
+          <w:color w:val="00B0F0"/>
+          <w:lang w:val="en-US" w:eastAsia="it-IT"/>
+        </w:rPr>
+        <w:t xml:space="preserve"> my menu</w:t>
+      </w:r>
+      <w:r>
+        <w:rPr>
+          <w:rFonts w:ascii="Calibri" w:eastAsia="Times New Roman" w:hAnsi="Calibri" w:cs="Calibri"/>
+          <w:color w:val="00B0F0"/>
+          <w:lang w:val="en-US" w:eastAsia="it-IT"/>
+        </w:rPr>
+        <w:t>:</w:t>
+      </w:r>
+      <w:r>
+        <w:rPr>
+          <w:color w:val="00B0F0"/>
+          <w:lang w:val="en-US"/>
+        </w:rPr>
+        <w:t xml:space="preserve"> </w:t>
+      </w:r>
+      <w:r>
+        <w:rPr>
+          <w:color w:val="00B0F0"/>
+          <w:lang w:val="en-US"/>
+        </w:rPr>
+        <w:br/>
+        <w:t xml:space="preserve">        -</w:t>
+      </w:r>
+      <w:r>
+        <w:rPr>
+          <w:color w:val="00B0F0"/>
+          <w:lang w:val="en-US"/>
+        </w:rPr>
+        <w:t xml:space="preserve">by adding </w:t>
+      </w:r>
+      <w:r>
+        <w:rPr>
+          <w:color w:val="00B0F0"/>
+          <w:lang w:val="en-US"/>
+        </w:rPr>
+        <w:t>typical dishes</w:t>
+      </w:r>
+      <w:r>
+        <w:rPr>
+          <w:color w:val="00B0F0"/>
+          <w:lang w:val="en-US"/>
+        </w:rPr>
+        <w:t>;</w:t>
+      </w:r>
+      <w:r>
+        <w:rPr>
+          <w:color w:val="00B0F0"/>
+          <w:lang w:val="en-US"/>
+        </w:rPr>
+        <w:br/>
+        <w:t xml:space="preserve">        -</w:t>
+      </w:r>
+      <w:r>
+        <w:rPr>
+          <w:color w:val="00B0F0"/>
+          <w:lang w:val="en-US"/>
+        </w:rPr>
+        <w:t>by removing typical dishes</w:t>
+      </w:r>
+      <w:r>
+        <w:rPr>
+          <w:color w:val="00B0F0"/>
+          <w:lang w:val="en-US"/>
+        </w:rPr>
+        <w:t>;</w:t>
+      </w:r>
+      <w:r>
+        <w:rPr>
+          <w:rFonts w:eastAsia="Times New Roman" w:cstheme="minorHAnsi"/>
+          <w:color w:val="00B0F0"/>
+          <w:lang w:val="en-US" w:eastAsia="it-IT"/>
+        </w:rPr>
+        <w:br/>
+        <w:t xml:space="preserve">        -</w:t>
+      </w:r>
+      <w:r>
+        <w:rPr>
+          <w:rFonts w:eastAsia="Times New Roman" w:cstheme="minorHAnsi"/>
+          <w:color w:val="00B0F0"/>
+          <w:lang w:val="en-US" w:eastAsia="it-IT"/>
+        </w:rPr>
+        <w:t>by setting a price for dishes</w:t>
+      </w:r>
+      <w:r>
+        <w:rPr>
+          <w:rFonts w:eastAsia="Times New Roman" w:cstheme="minorHAnsi"/>
+          <w:color w:val="00B0F0"/>
+          <w:lang w:val="en-US" w:eastAsia="it-IT"/>
+        </w:rPr>
+        <w:t>;</w:t>
+      </w:r>
+      <w:r>
+        <w:rPr>
+          <w:rFonts w:eastAsia="Times New Roman" w:cstheme="minorHAnsi"/>
+          <w:color w:val="00B0F0"/>
+          <w:lang w:val="en-US" w:eastAsia="it-IT"/>
+        </w:rPr>
+        <w:br/>
+        <w:t xml:space="preserve">        -</w:t>
+      </w:r>
+      <w:r>
+        <w:rPr>
+          <w:rFonts w:eastAsia="Times New Roman" w:cstheme="minorHAnsi"/>
+          <w:color w:val="00B0F0"/>
+          <w:lang w:val="en-US" w:eastAsia="it-IT"/>
+        </w:rPr>
+        <w:t>by specifying if the dishes ar for vegans and/or for people with celiac d</w:t>
+      </w:r>
+      <w:r>
+        <w:rPr>
+          <w:rFonts w:eastAsia="Times New Roman" w:cstheme="minorHAnsi"/>
+          <w:color w:val="00B0F0"/>
+          <w:lang w:val="en-US" w:eastAsia="it-IT"/>
+        </w:rPr>
+        <w:t>i</w:t>
+      </w:r>
+      <w:r>
+        <w:rPr>
+          <w:rFonts w:eastAsia="Times New Roman" w:cstheme="minorHAnsi"/>
+          <w:color w:val="00B0F0"/>
+          <w:lang w:val="en-US" w:eastAsia="it-IT"/>
+        </w:rPr>
+        <w:t>sease</w:t>
+      </w:r>
+      <w:r>
+        <w:rPr>
+          <w:rFonts w:eastAsia="Times New Roman" w:cstheme="minorHAnsi"/>
+          <w:color w:val="00B0F0"/>
+          <w:lang w:val="en-US" w:eastAsia="it-IT"/>
+        </w:rPr>
+        <w:t>;</w:t>
+      </w:r>
+      <w:r>
+        <w:rPr>
+          <w:rFonts w:eastAsia="Times New Roman" w:cstheme="minorHAnsi"/>
+          <w:color w:val="00B0F0"/>
+          <w:lang w:val="en-US" w:eastAsia="it-IT"/>
+        </w:rPr>
+        <w:br/>
+      </w:r>
+      <w:r>
+        <w:rPr>
+          <w:rFonts w:ascii="Calibri" w:eastAsia="Times New Roman" w:hAnsi="Calibri" w:cs="Calibri"/>
+          <w:color w:val="00B0F0"/>
+          <w:lang w:val="en-US" w:eastAsia="it-IT"/>
+        </w:rPr>
+        <w:t xml:space="preserve"> so that</w:t>
+      </w:r>
+      <w:r>
+        <w:rPr>
+          <w:rFonts w:ascii="Calibri" w:eastAsia="Times New Roman" w:hAnsi="Calibri" w:cs="Calibri"/>
+          <w:color w:val="00B0F0"/>
           <w:lang w:val="en-US" w:eastAsia="it-IT"/>
         </w:rPr>
         <w:t xml:space="preserve"> my menu will always be updated.</w:t>
+      </w:r>
+    </w:p>
+    <w:p>
+      <w:pPr>
+        <w:pStyle w:val="Paragrafoelenco"/>
+        <w:numPr>
+          <w:ilvl w:val="0"/>
+          <w:numId w:val="26"/>
+        </w:numPr>
+        <w:rPr>
+          <w:color w:val="00B0F0"/>
+          <w:lang w:val="en-US"/>
+        </w:rPr>
+      </w:pPr>
+      <w:r>
+        <w:rPr>
+          <w:rFonts w:ascii="Calibri" w:eastAsia="Times New Roman" w:hAnsi="Calibri" w:cs="Calibri"/>
+          <w:color w:val="00B0F0"/>
+          <w:lang w:val="en-US" w:eastAsia="it-IT"/>
+        </w:rPr>
+        <w:t>As a restaurant owner, I want to receive advice about my menu in cases where:</w:t>
+      </w:r>
+      <w:r>
+        <w:rPr>
+          <w:color w:val="00B0F0"/>
+          <w:lang w:val="en-US"/>
+        </w:rPr>
+        <w:t xml:space="preserve"> </w:t>
+      </w:r>
+      <w:r>
+        <w:rPr>
+          <w:color w:val="00B0F0"/>
+          <w:lang w:val="en-US"/>
+        </w:rPr>
+        <w:br/>
+        <w:t xml:space="preserve">        -</w:t>
+      </w:r>
+      <w:r>
+        <w:rPr>
+          <w:color w:val="00B0F0"/>
+          <w:lang w:val="en-US"/>
+        </w:rPr>
+        <w:t>I should add a</w:t>
+      </w:r>
+      <w:r>
+        <w:rPr>
+          <w:color w:val="00B0F0"/>
+          <w:lang w:val="en-US"/>
+        </w:rPr>
+        <w:t xml:space="preserve"> specific</w:t>
+      </w:r>
+      <w:r>
+        <w:rPr>
+          <w:color w:val="00B0F0"/>
+          <w:lang w:val="en-US"/>
+        </w:rPr>
+        <w:t xml:space="preserve"> dish;</w:t>
+      </w:r>
+      <w:r>
+        <w:rPr>
+          <w:color w:val="00B0F0"/>
+          <w:lang w:val="en-US"/>
+        </w:rPr>
+        <w:br/>
+        <w:t xml:space="preserve">        -</w:t>
+      </w:r>
+      <w:r>
+        <w:rPr>
+          <w:color w:val="00B0F0"/>
+          <w:lang w:val="en-US"/>
+        </w:rPr>
+        <w:t xml:space="preserve">I should </w:t>
+      </w:r>
+      <w:r>
+        <w:rPr>
+          <w:color w:val="00B0F0"/>
+          <w:lang w:val="en-US"/>
+        </w:rPr>
+        <w:t>introduce a dish for vegan people or people with celiac d</w:t>
+      </w:r>
+      <w:r>
+        <w:rPr>
+          <w:color w:val="00B0F0"/>
+          <w:lang w:val="en-US"/>
+        </w:rPr>
+        <w:t>i</w:t>
+      </w:r>
+      <w:r>
+        <w:rPr>
+          <w:color w:val="00B0F0"/>
+          <w:lang w:val="en-US"/>
+        </w:rPr>
+        <w:t>sease</w:t>
+      </w:r>
+      <w:r>
+        <w:rPr>
+          <w:color w:val="00B0F0"/>
+          <w:lang w:val="en-US"/>
+        </w:rPr>
+        <w:t>;</w:t>
+      </w:r>
+      <w:r>
+        <w:rPr>
+          <w:rFonts w:eastAsia="Times New Roman" w:cstheme="minorHAnsi"/>
+          <w:color w:val="00B0F0"/>
+          <w:lang w:val="en-US" w:eastAsia="it-IT"/>
+        </w:rPr>
+        <w:br/>
+        <w:t xml:space="preserve">        -</w:t>
+      </w:r>
+      <w:r>
+        <w:rPr>
+          <w:rFonts w:eastAsia="Times New Roman" w:cstheme="minorHAnsi"/>
+          <w:color w:val="00B0F0"/>
+          <w:lang w:val="en-US" w:eastAsia="it-IT"/>
+        </w:rPr>
+        <w:t>I should reduce the price</w:t>
+      </w:r>
+      <w:r>
+        <w:rPr>
+          <w:rFonts w:eastAsia="Times New Roman" w:cstheme="minorHAnsi"/>
+          <w:color w:val="00B0F0"/>
+          <w:lang w:val="en-US" w:eastAsia="it-IT"/>
+        </w:rPr>
+        <w:t xml:space="preserve"> of a particular dish</w:t>
+      </w:r>
+      <w:r>
+        <w:rPr>
+          <w:rFonts w:eastAsia="Times New Roman" w:cstheme="minorHAnsi"/>
+          <w:color w:val="00B0F0"/>
+          <w:lang w:val="en-US" w:eastAsia="it-IT"/>
+        </w:rPr>
+        <w:t>;</w:t>
+      </w:r>
+      <w:r>
+        <w:rPr>
+          <w:rFonts w:eastAsia="Times New Roman" w:cstheme="minorHAnsi"/>
+          <w:color w:val="00B0F0"/>
+          <w:lang w:val="en-US" w:eastAsia="it-IT"/>
+        </w:rPr>
+        <w:br/>
+      </w:r>
+      <w:r>
+        <w:rPr>
+          <w:rFonts w:ascii="Calibri" w:eastAsia="Times New Roman" w:hAnsi="Calibri" w:cs="Calibri"/>
+          <w:color w:val="00B0F0"/>
+          <w:lang w:val="en-US" w:eastAsia="it-IT"/>
+        </w:rPr>
+        <w:t xml:space="preserve"> so that my </w:t>
+      </w:r>
+      <w:r>
+        <w:rPr>
+          <w:rFonts w:ascii="Calibri" w:eastAsia="Times New Roman" w:hAnsi="Calibri" w:cs="Calibri"/>
+          <w:color w:val="00B0F0"/>
+          <w:lang w:val="en-US" w:eastAsia="it-IT"/>
+        </w:rPr>
+        <w:t xml:space="preserve">restaurant will be competitive with the other restaurants </w:t>
+      </w:r>
+      <w:r>
+        <w:rPr>
+          <w:rFonts w:ascii="Calibri" w:eastAsia="Times New Roman" w:hAnsi="Calibri" w:cs="Calibri"/>
+          <w:color w:val="00B0F0"/>
+          <w:lang w:val="en-US" w:eastAsia="it-IT"/>
+        </w:rPr>
+        <w:t>in</w:t>
+      </w:r>
+      <w:r>
+        <w:rPr>
+          <w:rFonts w:ascii="Calibri" w:eastAsia="Times New Roman" w:hAnsi="Calibri" w:cs="Calibri"/>
+          <w:color w:val="00B0F0"/>
+          <w:lang w:val="en-US" w:eastAsia="it-IT"/>
+        </w:rPr>
+        <w:t xml:space="preserve"> my city</w:t>
+      </w:r>
+      <w:r>
+        <w:rPr>
+          <w:rFonts w:ascii="Calibri" w:eastAsia="Times New Roman" w:hAnsi="Calibri" w:cs="Calibri"/>
+          <w:color w:val="00B0F0"/>
+          <w:lang w:val="en-US" w:eastAsia="it-IT"/>
+        </w:rPr>
+        <w:t>.</w:t>
+      </w:r>
+    </w:p>
+    <w:p>
+      <w:pPr>
+        <w:pStyle w:val="Paragrafoelenco"/>
+        <w:numPr>
+          <w:ilvl w:val="0"/>
+          <w:numId w:val="26"/>
+        </w:numPr>
+        <w:rPr>
+          <w:color w:val="00B0F0"/>
+          <w:lang w:val="en-US"/>
+        </w:rPr>
+      </w:pPr>
+      <w:r>
+        <w:rPr>
+          <w:rFonts w:ascii="Calibri" w:eastAsia="Times New Roman" w:hAnsi="Calibri" w:cs="Calibri"/>
+          <w:color w:val="00B0F0"/>
+          <w:lang w:val="en-US" w:eastAsia="it-IT"/>
+        </w:rPr>
+        <w:t>As a restaurant owner, I want to sponsor my restaurant</w:t>
+      </w:r>
+      <w:r>
+        <w:rPr>
+          <w:rFonts w:ascii="Calibri" w:eastAsia="Times New Roman" w:hAnsi="Calibri" w:cs="Calibri"/>
+          <w:color w:val="00B0F0"/>
+          <w:lang w:val="en-US" w:eastAsia="it-IT"/>
+        </w:rPr>
+        <w:t xml:space="preserve"> by adding it into the system</w:t>
+      </w:r>
+      <w:r>
+        <w:rPr>
+          <w:rFonts w:ascii="Calibri" w:eastAsia="Times New Roman" w:hAnsi="Calibri" w:cs="Calibri"/>
+          <w:color w:val="00B0F0"/>
+          <w:lang w:val="en-US" w:eastAsia="it-IT"/>
+        </w:rPr>
+        <w:t xml:space="preserve">, so that </w:t>
+      </w:r>
+      <w:r>
+        <w:rPr>
+          <w:rFonts w:ascii="Calibri" w:eastAsia="Times New Roman" w:hAnsi="Calibri" w:cs="Calibri"/>
+          <w:color w:val="00B0F0"/>
+          <w:lang w:val="en-US" w:eastAsia="it-IT"/>
+        </w:rPr>
+        <w:t>more people can see my restaurant.</w:t>
       </w:r>
     </w:p>
     <w:p>
@@ -2472,163 +2659,43 @@
         <w:textAlignment w:val="baseline"/>
         <w:rPr>
           <w:rFonts w:ascii="Calibri" w:eastAsia="Times New Roman" w:hAnsi="Calibri" w:cs="Calibri"/>
-          <w:lang w:val="en-US" w:eastAsia="it-IT"/>
-        </w:rPr>
-      </w:pPr>
-      <w:r>
-        <w:rPr>
-          <w:rFonts w:ascii="Calibri" w:eastAsia="Times New Roman" w:hAnsi="Calibri" w:cs="Calibri"/>
-          <w:lang w:val="en-US" w:eastAsia="it-IT"/>
-        </w:rPr>
-        <w:t xml:space="preserve">The system shall provide typical </w:t>
-      </w:r>
-      <w:r>
-        <w:rPr>
-          <w:rFonts w:ascii="Calibri" w:eastAsia="Times New Roman" w:hAnsi="Calibri" w:cs="Calibri"/>
-          <w:lang w:val="en-US" w:eastAsia="it-IT"/>
-        </w:rPr>
-        <w:t>dishes</w:t>
-      </w:r>
-      <w:r>
-        <w:rPr>
-          <w:rFonts w:ascii="Calibri" w:eastAsia="Times New Roman" w:hAnsi="Calibri" w:cs="Calibri"/>
-          <w:lang w:val="en-US" w:eastAsia="it-IT"/>
-        </w:rPr>
-        <w:t xml:space="preserve"> </w:t>
-      </w:r>
-      <w:r>
-        <w:rPr>
-          <w:rFonts w:ascii="Calibri" w:eastAsia="Times New Roman" w:hAnsi="Calibri" w:cs="Calibri"/>
-          <w:lang w:val="en-US" w:eastAsia="it-IT"/>
-        </w:rPr>
-        <w:t xml:space="preserve">for each </w:t>
-      </w:r>
-      <w:r>
-        <w:rPr>
-          <w:rFonts w:ascii="Calibri" w:eastAsia="Times New Roman" w:hAnsi="Calibri" w:cs="Calibri"/>
-          <w:lang w:val="en-US" w:eastAsia="it-IT"/>
-        </w:rPr>
-        <w:t>city with:</w:t>
-      </w:r>
-      <w:r>
-        <w:rPr>
-          <w:lang w:val="en-US"/>
-        </w:rPr>
-        <w:br/>
-        <w:t xml:space="preserve">        -their recipes;</w:t>
-      </w:r>
-      <w:r>
-        <w:rPr>
-          <w:lang w:val="en-US"/>
-        </w:rPr>
-        <w:br/>
-        <w:t xml:space="preserve">        -the restaurants placed in the city where these dishes are typical.</w:t>
-      </w:r>
-    </w:p>
-    <w:p>
-      <w:pPr>
-        <w:pStyle w:val="Paragrafoelenco"/>
-        <w:numPr>
-          <w:ilvl w:val="0"/>
-          <w:numId w:val="27"/>
-        </w:numPr>
-        <w:spacing w:line="256" w:lineRule="auto"/>
-        <w:rPr>
-          <w:lang w:val="en-US"/>
-        </w:rPr>
-      </w:pPr>
-      <w:r>
-        <w:rPr>
-          <w:lang w:val="en-US"/>
-        </w:rPr>
-        <w:t>The system shall provide the recipe that fits best with the selected ingredients.</w:t>
-      </w:r>
-    </w:p>
-    <w:p>
-      <w:pPr>
-        <w:pStyle w:val="Paragrafoelenco"/>
-        <w:numPr>
-          <w:ilvl w:val="0"/>
-          <w:numId w:val="27"/>
-        </w:numPr>
-        <w:spacing w:line="256" w:lineRule="auto"/>
-        <w:rPr>
-          <w:lang w:val="en-US"/>
-        </w:rPr>
-      </w:pPr>
-      <w:r>
-        <w:rPr>
-          <w:lang w:val="en-US"/>
-        </w:rPr>
-        <w:t>The system shall provide</w:t>
-      </w:r>
-      <w:r>
-        <w:rPr>
-          <w:lang w:val="en-US"/>
-        </w:rPr>
-        <w:t>:</w:t>
-      </w:r>
-      <w:r>
-        <w:rPr>
-          <w:lang w:val="en-US"/>
-        </w:rPr>
-        <w:br/>
-        <w:t xml:space="preserve">        -</w:t>
-      </w:r>
-      <w:r>
-        <w:rPr>
-          <w:lang w:val="en-US"/>
-        </w:rPr>
-        <w:t xml:space="preserve">the </w:t>
-      </w:r>
-      <w:r>
-        <w:rPr>
-          <w:lang w:val="en-US"/>
-        </w:rPr>
-        <w:t>add</w:t>
-      </w:r>
-      <w:r>
-        <w:rPr>
-          <w:lang w:val="en-US"/>
-        </w:rPr>
-        <w:t>ing of</w:t>
-      </w:r>
-      <w:r>
-        <w:rPr>
-          <w:lang w:val="en-US"/>
-        </w:rPr>
-        <w:t xml:space="preserve"> some ingredients of a dish to a shopping list;</w:t>
-      </w:r>
-      <w:r>
-        <w:rPr>
-          <w:lang w:val="en-US"/>
-        </w:rPr>
-        <w:br/>
-        <w:t xml:space="preserve">        -</w:t>
-      </w:r>
-      <w:r>
-        <w:rPr>
-          <w:lang w:val="en-US"/>
-        </w:rPr>
-        <w:t xml:space="preserve">the </w:t>
-      </w:r>
-      <w:r>
-        <w:rPr>
-          <w:lang w:val="en-US"/>
-        </w:rPr>
-        <w:t>remov</w:t>
-      </w:r>
-      <w:r>
-        <w:rPr>
-          <w:lang w:val="en-US"/>
-        </w:rPr>
-        <w:t>ing of</w:t>
-      </w:r>
-      <w:r>
-        <w:rPr>
-          <w:lang w:val="en-US"/>
-        </w:rPr>
-        <w:t xml:space="preserve"> some ingredients from the shopping list.</w:t>
+          <w:lang w:eastAsia="it-IT"/>
+        </w:rPr>
+      </w:pPr>
+      <w:r>
+        <w:rPr>
+          <w:rFonts w:ascii="Calibri" w:eastAsia="Times New Roman" w:hAnsi="Calibri" w:cs="Calibri"/>
+          <w:lang w:eastAsia="it-IT"/>
+        </w:rPr>
+        <w:t xml:space="preserve">The system shall provide </w:t>
+      </w:r>
+      <w:r>
+        <w:rPr>
+          <w:rFonts w:ascii="Calibri" w:eastAsia="Times New Roman" w:hAnsi="Calibri" w:cs="Calibri"/>
+          <w:lang w:eastAsia="it-IT"/>
+        </w:rPr>
+        <w:t>the</w:t>
+      </w:r>
+      <w:r>
+        <w:rPr>
+          <w:rFonts w:ascii="Calibri" w:eastAsia="Times New Roman" w:hAnsi="Calibri" w:cs="Calibri"/>
+          <w:lang w:eastAsia="it-IT"/>
+        </w:rPr>
+        <w:t xml:space="preserve"> restaurants </w:t>
+      </w:r>
+      <w:r>
+        <w:rPr>
+          <w:rFonts w:ascii="Calibri" w:eastAsia="Times New Roman" w:hAnsi="Calibri" w:cs="Calibri"/>
+          <w:lang w:eastAsia="it-IT"/>
+        </w:rPr>
+        <w:t>for each city</w:t>
+      </w:r>
+      <w:r>
+        <w:rPr>
+          <w:rFonts w:ascii="Calibri" w:eastAsia="Times New Roman" w:hAnsi="Calibri" w:cs="Calibri"/>
+          <w:lang w:eastAsia="it-IT"/>
+        </w:rPr>
+        <w:t>.</w:t>
       </w:r>
     </w:p>
     <w:p>
@@ -2650,35 +2717,111 @@
           <w:rFonts w:ascii="Calibri" w:eastAsia="Times New Roman" w:hAnsi="Calibri" w:cs="Calibri"/>
           <w:lang w:eastAsia="it-IT"/>
         </w:rPr>
-        <w:t xml:space="preserve">The system shall provide </w:t>
-      </w:r>
-      <w:r>
-        <w:rPr>
-          <w:rFonts w:ascii="Calibri" w:eastAsia="Times New Roman" w:hAnsi="Calibri" w:cs="Calibri"/>
-          <w:lang w:eastAsia="it-IT"/>
-        </w:rPr>
-        <w:t>the</w:t>
-      </w:r>
-      <w:r>
-        <w:rPr>
-          <w:rFonts w:ascii="Calibri" w:eastAsia="Times New Roman" w:hAnsi="Calibri" w:cs="Calibri"/>
-          <w:lang w:eastAsia="it-IT"/>
-        </w:rPr>
-        <w:t xml:space="preserve"> restaurants </w:t>
-      </w:r>
-      <w:r>
-        <w:rPr>
-          <w:rFonts w:ascii="Calibri" w:eastAsia="Times New Roman" w:hAnsi="Calibri" w:cs="Calibri"/>
-          <w:lang w:eastAsia="it-IT"/>
-        </w:rPr>
-        <w:t>for each city</w:t>
-      </w:r>
-      <w:r>
-        <w:rPr>
-          <w:rFonts w:ascii="Calibri" w:eastAsia="Times New Roman" w:hAnsi="Calibri" w:cs="Calibri"/>
-          <w:lang w:eastAsia="it-IT"/>
-        </w:rPr>
-        <w:t>.</w:t>
+        <w:t>The system shall provide a list of the restaurants that satisfy:</w:t>
+      </w:r>
+      <w:r>
+        <w:rPr>
+          <w:rFonts w:eastAsia="Times New Roman" w:cstheme="minorHAnsi"/>
+          <w:lang w:val="en-US" w:eastAsia="it-IT"/>
+        </w:rPr>
+        <w:br/>
+        <w:t xml:space="preserve">        -the selected budget;</w:t>
+      </w:r>
+      <w:r>
+        <w:rPr>
+          <w:rFonts w:eastAsia="Times New Roman" w:cstheme="minorHAnsi"/>
+          <w:lang w:val="en-US" w:eastAsia="it-IT"/>
+        </w:rPr>
+        <w:br/>
+        <w:t xml:space="preserve">        </w:t>
+      </w:r>
+      <w:r>
+        <w:rPr>
+          <w:rFonts w:eastAsia="Times New Roman" w:cstheme="minorHAnsi"/>
+          <w:color w:val="00B050"/>
+          <w:lang w:val="en-US" w:eastAsia="it-IT"/>
+        </w:rPr>
+        <w:t xml:space="preserve">-a range of </w:t>
+      </w:r>
+      <w:r>
+        <w:rPr>
+          <w:rFonts w:eastAsia="Times New Roman" w:cstheme="minorHAnsi"/>
+          <w:i/>
+          <w:iCs/>
+          <w:color w:val="00B050"/>
+          <w:lang w:val="en-US" w:eastAsia="it-IT"/>
+        </w:rPr>
+        <w:t xml:space="preserve">quality </w:t>
+      </w:r>
+      <w:r>
+        <w:rPr>
+          <w:rFonts w:ascii="Adobe Hebrew" w:eastAsia="Times New Roman" w:hAnsi="Adobe Hebrew" w:cs="Adobe Hebrew"/>
+          <w:color w:val="00B050"/>
+          <w:sz w:val="16"/>
+          <w:szCs w:val="16"/>
+          <w:lang w:val="en-US" w:eastAsia="it-IT"/>
+        </w:rPr>
+        <w:t>(I)</w:t>
+      </w:r>
+      <w:r>
+        <w:rPr>
+          <w:rFonts w:eastAsia="Times New Roman" w:cstheme="minorHAnsi"/>
+          <w:color w:val="00B050"/>
+          <w:lang w:val="en-US" w:eastAsia="it-IT"/>
+        </w:rPr>
+        <w:t>;</w:t>
+      </w:r>
+      <w:r>
+        <w:rPr>
+          <w:rFonts w:eastAsia="Times New Roman" w:cstheme="minorHAnsi"/>
+          <w:lang w:val="en-US" w:eastAsia="it-IT"/>
+        </w:rPr>
+        <w:br/>
+        <w:t xml:space="preserve">        -possible food requirements for vegan users or </w:t>
+      </w:r>
+      <w:r>
+        <w:rPr>
+          <w:rFonts w:eastAsia="Times New Roman" w:cstheme="minorHAnsi"/>
+          <w:lang w:val="en-US" w:eastAsia="it-IT"/>
+        </w:rPr>
+        <w:t>people with celiac disease</w:t>
+      </w:r>
+      <w:r>
+        <w:rPr>
+          <w:rFonts w:eastAsia="Times New Roman" w:cstheme="minorHAnsi"/>
+          <w:lang w:val="en-US" w:eastAsia="it-IT"/>
+        </w:rPr>
+        <w:t>;</w:t>
+      </w:r>
+      <w:r>
+        <w:rPr>
+          <w:rFonts w:eastAsia="Times New Roman" w:cstheme="minorHAnsi"/>
+          <w:lang w:val="en-US" w:eastAsia="it-IT"/>
+        </w:rPr>
+        <w:br/>
+      </w:r>
+      <w:r>
+        <w:rPr>
+          <w:rFonts w:eastAsia="Times New Roman" w:cstheme="minorHAnsi"/>
+          <w:lang w:val="en-US" w:eastAsia="it-IT"/>
+        </w:rPr>
+        <w:t xml:space="preserve">        </w:t>
+      </w:r>
+      <w:r>
+        <w:rPr>
+          <w:rFonts w:eastAsia="Times New Roman" w:cstheme="minorHAnsi"/>
+          <w:color w:val="00B0F0"/>
+          <w:lang w:val="en-US" w:eastAsia="it-IT"/>
+        </w:rPr>
+        <w:t>-</w:t>
+      </w:r>
+      <w:r>
+        <w:rPr>
+          <w:rFonts w:eastAsia="Times New Roman" w:cstheme="minorHAnsi"/>
+          <w:color w:val="00B0F0"/>
+          <w:lang w:val="en-US" w:eastAsia="it-IT"/>
+        </w:rPr>
+        <w:t>user’s request about dishes to avoid.</w:t>
       </w:r>
     </w:p>
     <w:p>
@@ -2692,89 +2835,17 @@
         <w:textAlignment w:val="baseline"/>
         <w:rPr>
           <w:rFonts w:ascii="Calibri" w:eastAsia="Times New Roman" w:hAnsi="Calibri" w:cs="Calibri"/>
+          <w:color w:val="00B0F0"/>
           <w:lang w:eastAsia="it-IT"/>
         </w:rPr>
       </w:pPr>
       <w:r>
         <w:rPr>
-          <w:rFonts w:ascii="Calibri" w:eastAsia="Times New Roman" w:hAnsi="Calibri" w:cs="Calibri"/>
-          <w:lang w:eastAsia="it-IT"/>
-        </w:rPr>
-        <w:t>The system shall provide a list of the restaurants that satisfy:</w:t>
-      </w:r>
-      <w:r>
-        <w:rPr>
           <w:rFonts w:eastAsia="Times New Roman" w:cstheme="minorHAnsi"/>
-          <w:lang w:val="en-US" w:eastAsia="it-IT"/>
-        </w:rPr>
-        <w:br/>
-        <w:t xml:space="preserve">        -the selected budget;</w:t>
-      </w:r>
-      <w:r>
-        <w:rPr>
-          <w:rFonts w:eastAsia="Times New Roman" w:cstheme="minorHAnsi"/>
-          <w:lang w:val="en-US" w:eastAsia="it-IT"/>
-        </w:rPr>
-        <w:br/>
-        <w:t xml:space="preserve">     </w:t>
-      </w:r>
-      <w:r>
-        <w:rPr>
-          <w:rFonts w:eastAsia="Times New Roman" w:cstheme="minorHAnsi"/>
-          <w:color w:val="00B050"/>
-          <w:lang w:val="en-US" w:eastAsia="it-IT"/>
-        </w:rPr>
-        <w:t xml:space="preserve">   -a range of </w:t>
-      </w:r>
-      <w:r>
-        <w:rPr>
-          <w:rFonts w:eastAsia="Times New Roman" w:cstheme="minorHAnsi"/>
-          <w:i/>
-          <w:iCs/>
-          <w:color w:val="00B050"/>
-          <w:lang w:val="en-US" w:eastAsia="it-IT"/>
-        </w:rPr>
-        <w:t xml:space="preserve">quality </w:t>
-      </w:r>
-      <w:r>
-        <w:rPr>
-          <w:rFonts w:ascii="Adobe Hebrew" w:eastAsia="Times New Roman" w:hAnsi="Adobe Hebrew" w:cs="Adobe Hebrew"/>
-          <w:color w:val="00B050"/>
-          <w:sz w:val="16"/>
-          <w:szCs w:val="16"/>
-          <w:lang w:val="en-US" w:eastAsia="it-IT"/>
-        </w:rPr>
-        <w:t>(I)</w:t>
-      </w:r>
-      <w:r>
-        <w:rPr>
-          <w:rFonts w:eastAsia="Times New Roman" w:cstheme="minorHAnsi"/>
-          <w:color w:val="00B050"/>
-          <w:lang w:val="en-US" w:eastAsia="it-IT"/>
-        </w:rPr>
-        <w:t>;</w:t>
-      </w:r>
-      <w:r>
-        <w:rPr>
-          <w:rFonts w:eastAsia="Times New Roman" w:cstheme="minorHAnsi"/>
-          <w:lang w:val="en-US" w:eastAsia="it-IT"/>
-        </w:rPr>
-        <w:br/>
-        <w:t xml:space="preserve">        -possible food requirements for vegan users or </w:t>
-      </w:r>
-      <w:r>
-        <w:rPr>
-          <w:rFonts w:eastAsia="Times New Roman" w:cstheme="minorHAnsi"/>
-          <w:lang w:val="en-US" w:eastAsia="it-IT"/>
-        </w:rPr>
-        <w:t>people with celiac disease</w:t>
-      </w:r>
-      <w:r>
-        <w:rPr>
-          <w:rFonts w:eastAsia="Times New Roman" w:cstheme="minorHAnsi"/>
-          <w:lang w:val="en-US" w:eastAsia="it-IT"/>
-        </w:rPr>
-        <w:t>.</w:t>
+          <w:color w:val="00B0F0"/>
+          <w:lang w:val="en-US" w:eastAsia="it-IT"/>
+        </w:rPr>
+        <w:t>The system shall provide the street where each restaurant is placed.</w:t>
       </w:r>
     </w:p>
     <w:p>
@@ -3001,14 +3072,7 @@
           <w:rFonts w:eastAsia="Times New Roman" w:cstheme="minorHAnsi"/>
           <w:lang w:val="en-US" w:eastAsia="it-IT"/>
         </w:rPr>
-        <w:t>people with celiac disease</w:t>
-      </w:r>
-      <w:r>
-        <w:rPr>
-          <w:rFonts w:eastAsia="Times New Roman" w:cstheme="minorHAnsi"/>
-          <w:lang w:val="en-US" w:eastAsia="it-IT"/>
-        </w:rPr>
-        <w:t>;</w:t>
+        <w:t>people with celiac disease;</w:t>
       </w:r>
     </w:p>
     <w:p>
@@ -3063,15 +3127,286 @@
         </w:numPr>
         <w:spacing w:line="256" w:lineRule="auto"/>
         <w:rPr>
-          <w:lang w:val="en-US"/>
-        </w:rPr>
-      </w:pPr>
-      <w:r>
-        <w:rPr>
-          <w:rFonts w:ascii="Calibri" w:eastAsia="Times New Roman" w:hAnsi="Calibri" w:cs="Calibri"/>
+          <w:color w:val="00B0F0"/>
+          <w:lang w:val="en-US"/>
+        </w:rPr>
+      </w:pPr>
+      <w:r>
+        <w:rPr>
+          <w:rFonts w:ascii="Calibri" w:eastAsia="Times New Roman" w:hAnsi="Calibri" w:cs="Calibri"/>
+          <w:color w:val="00B0F0"/>
           <w:lang w:eastAsia="it-IT"/>
         </w:rPr>
-        <w:t>The system shall provide the updating of a recipe in a menu restaurant.</w:t>
+        <w:t>The system shall provide the updating of a menu restaurant</w:t>
+      </w:r>
+      <w:r>
+        <w:rPr>
+          <w:rFonts w:ascii="Calibri" w:eastAsia="Times New Roman" w:hAnsi="Calibri" w:cs="Calibri"/>
+          <w:color w:val="00B0F0"/>
+          <w:lang w:eastAsia="it-IT"/>
+        </w:rPr>
+        <w:t xml:space="preserve"> which consists </w:t>
+      </w:r>
+      <w:r>
+        <w:rPr>
+          <w:rFonts w:ascii="Calibri" w:eastAsia="Times New Roman" w:hAnsi="Calibri" w:cs="Calibri"/>
+          <w:color w:val="00B0F0"/>
+          <w:lang w:eastAsia="it-IT"/>
+        </w:rPr>
+        <w:t>of</w:t>
+      </w:r>
+      <w:r>
+        <w:rPr>
+          <w:rFonts w:ascii="Calibri" w:eastAsia="Times New Roman" w:hAnsi="Calibri" w:cs="Calibri"/>
+          <w:color w:val="00B0F0"/>
+          <w:lang w:eastAsia="it-IT"/>
+        </w:rPr>
+        <w:t>:</w:t>
+      </w:r>
+      <w:r>
+        <w:rPr>
+          <w:color w:val="00B0F0"/>
+          <w:lang w:val="en-US"/>
+        </w:rPr>
+        <w:t xml:space="preserve"> </w:t>
+      </w:r>
+      <w:r>
+        <w:rPr>
+          <w:color w:val="00B0F0"/>
+          <w:lang w:val="en-US"/>
+        </w:rPr>
+        <w:br/>
+        <w:t xml:space="preserve">        -adding typical dishes;</w:t>
+      </w:r>
+      <w:r>
+        <w:rPr>
+          <w:color w:val="00B0F0"/>
+          <w:lang w:val="en-US"/>
+        </w:rPr>
+        <w:br/>
+        <w:t xml:space="preserve">        </w:t>
+      </w:r>
+      <w:r>
+        <w:rPr>
+          <w:color w:val="00B0F0"/>
+          <w:lang w:val="en-US"/>
+        </w:rPr>
+        <w:t>-</w:t>
+      </w:r>
+      <w:r>
+        <w:rPr>
+          <w:color w:val="00B0F0"/>
+          <w:lang w:val="en-US"/>
+        </w:rPr>
+        <w:t>removing typical dishes;</w:t>
+      </w:r>
+      <w:r>
+        <w:rPr>
+          <w:rFonts w:eastAsia="Times New Roman" w:cstheme="minorHAnsi"/>
+          <w:color w:val="00B0F0"/>
+          <w:lang w:val="en-US" w:eastAsia="it-IT"/>
+        </w:rPr>
+        <w:br/>
+        <w:t xml:space="preserve">        -setting a price for dishes;</w:t>
+      </w:r>
+      <w:r>
+        <w:rPr>
+          <w:rFonts w:eastAsia="Times New Roman" w:cstheme="minorHAnsi"/>
+          <w:color w:val="00B0F0"/>
+          <w:lang w:val="en-US" w:eastAsia="it-IT"/>
+        </w:rPr>
+        <w:br/>
+        <w:t xml:space="preserve">        -specifying if the dishes ar for vegans and/or for people with celiac d</w:t>
+      </w:r>
+      <w:r>
+        <w:rPr>
+          <w:rFonts w:eastAsia="Times New Roman" w:cstheme="minorHAnsi"/>
+          <w:color w:val="00B0F0"/>
+          <w:lang w:val="en-US" w:eastAsia="it-IT"/>
+        </w:rPr>
+        <w:t>i</w:t>
+      </w:r>
+      <w:r>
+        <w:rPr>
+          <w:rFonts w:eastAsia="Times New Roman" w:cstheme="minorHAnsi"/>
+          <w:color w:val="00B0F0"/>
+          <w:lang w:val="en-US" w:eastAsia="it-IT"/>
+        </w:rPr>
+        <w:t>sease</w:t>
+      </w:r>
+      <w:r>
+        <w:rPr>
+          <w:rFonts w:eastAsia="Times New Roman" w:cstheme="minorHAnsi"/>
+          <w:color w:val="00B0F0"/>
+          <w:lang w:val="en-US" w:eastAsia="it-IT"/>
+        </w:rPr>
+        <w:t>.</w:t>
+      </w:r>
+    </w:p>
+    <w:p>
+      <w:pPr>
+        <w:pStyle w:val="Paragrafoelenco"/>
+        <w:numPr>
+          <w:ilvl w:val="0"/>
+          <w:numId w:val="27"/>
+        </w:numPr>
+        <w:spacing w:line="256" w:lineRule="auto"/>
+        <w:rPr>
+          <w:color w:val="00B0F0"/>
+          <w:lang w:val="en-US"/>
+        </w:rPr>
+      </w:pPr>
+      <w:r>
+        <w:rPr>
+          <w:rFonts w:ascii="Calibri" w:eastAsia="Times New Roman" w:hAnsi="Calibri" w:cs="Calibri"/>
+          <w:color w:val="00B0F0"/>
+          <w:lang w:eastAsia="it-IT"/>
+        </w:rPr>
+        <w:t>The system shall recommend restaurant owners to</w:t>
+      </w:r>
+      <w:r>
+        <w:rPr>
+          <w:rFonts w:ascii="Calibri" w:eastAsia="Times New Roman" w:hAnsi="Calibri" w:cs="Calibri"/>
+          <w:color w:val="00B0F0"/>
+          <w:lang w:eastAsia="it-IT"/>
+        </w:rPr>
+        <w:t>:</w:t>
+      </w:r>
+      <w:r>
+        <w:rPr>
+          <w:color w:val="00B0F0"/>
+          <w:lang w:val="en-US"/>
+        </w:rPr>
+        <w:t xml:space="preserve"> </w:t>
+      </w:r>
+      <w:r>
+        <w:rPr>
+          <w:color w:val="00B0F0"/>
+          <w:lang w:val="en-US"/>
+        </w:rPr>
+        <w:br/>
+        <w:t xml:space="preserve">        -</w:t>
+      </w:r>
+      <w:r>
+        <w:rPr>
+          <w:color w:val="00B0F0"/>
+          <w:lang w:val="en-US"/>
+        </w:rPr>
+        <w:t xml:space="preserve">add a </w:t>
+      </w:r>
+      <w:r>
+        <w:rPr>
+          <w:color w:val="00B0F0"/>
+          <w:lang w:val="en-US"/>
+        </w:rPr>
+        <w:t xml:space="preserve">specific </w:t>
+      </w:r>
+      <w:r>
+        <w:rPr>
+          <w:color w:val="00B0F0"/>
+          <w:lang w:val="en-US"/>
+        </w:rPr>
+        <w:t>dish;</w:t>
+      </w:r>
+      <w:r>
+        <w:rPr>
+          <w:color w:val="00B0F0"/>
+          <w:lang w:val="en-US"/>
+        </w:rPr>
+        <w:br/>
+        <w:t xml:space="preserve">        -</w:t>
+      </w:r>
+      <w:r>
+        <w:rPr>
+          <w:color w:val="00B0F0"/>
+          <w:lang w:val="en-US"/>
+        </w:rPr>
+        <w:t>introduce a dish for vegan people or people with celiac d</w:t>
+      </w:r>
+      <w:r>
+        <w:rPr>
+          <w:color w:val="00B0F0"/>
+          <w:lang w:val="en-US"/>
+        </w:rPr>
+        <w:t>i</w:t>
+      </w:r>
+      <w:r>
+        <w:rPr>
+          <w:color w:val="00B0F0"/>
+          <w:lang w:val="en-US"/>
+        </w:rPr>
+        <w:t>sease</w:t>
+      </w:r>
+      <w:r>
+        <w:rPr>
+          <w:color w:val="00B0F0"/>
+          <w:lang w:val="en-US"/>
+        </w:rPr>
+        <w:t>;</w:t>
+      </w:r>
+      <w:r>
+        <w:rPr>
+          <w:rFonts w:eastAsia="Times New Roman" w:cstheme="minorHAnsi"/>
+          <w:color w:val="00B0F0"/>
+          <w:lang w:val="en-US" w:eastAsia="it-IT"/>
+        </w:rPr>
+        <w:br/>
+        <w:t xml:space="preserve">        -</w:t>
+      </w:r>
+      <w:r>
+        <w:rPr>
+          <w:rFonts w:eastAsia="Times New Roman" w:cstheme="minorHAnsi"/>
+          <w:color w:val="00B0F0"/>
+          <w:lang w:val="en-US" w:eastAsia="it-IT"/>
+        </w:rPr>
+        <w:t>reduce the price</w:t>
+      </w:r>
+      <w:r>
+        <w:rPr>
+          <w:rFonts w:eastAsia="Times New Roman" w:cstheme="minorHAnsi"/>
+          <w:color w:val="00B0F0"/>
+          <w:lang w:val="en-US" w:eastAsia="it-IT"/>
+        </w:rPr>
+        <w:t xml:space="preserve"> of a particular dish.</w:t>
+      </w:r>
+    </w:p>
+    <w:p>
+      <w:pPr>
+        <w:pStyle w:val="Paragrafoelenco"/>
+        <w:numPr>
+          <w:ilvl w:val="0"/>
+          <w:numId w:val="27"/>
+        </w:numPr>
+        <w:spacing w:line="256" w:lineRule="auto"/>
+        <w:rPr>
+          <w:color w:val="00B0F0"/>
+          <w:lang w:val="en-US"/>
+        </w:rPr>
+      </w:pPr>
+      <w:r>
+        <w:rPr>
+          <w:rFonts w:eastAsia="Times New Roman" w:cstheme="minorHAnsi"/>
+          <w:color w:val="00B0F0"/>
+          <w:lang w:val="en-US" w:eastAsia="it-IT"/>
+        </w:rPr>
+        <w:lastRenderedPageBreak/>
+        <w:t>The system shall provide the adding</w:t>
+      </w:r>
+      <w:r>
+        <w:rPr>
+          <w:rFonts w:eastAsia="Times New Roman" w:cstheme="minorHAnsi"/>
+          <w:color w:val="00B0F0"/>
+          <w:lang w:val="en-US" w:eastAsia="it-IT"/>
+        </w:rPr>
+        <w:t xml:space="preserve"> of</w:t>
+      </w:r>
+      <w:r>
+        <w:rPr>
+          <w:rFonts w:eastAsia="Times New Roman" w:cstheme="minorHAnsi"/>
+          <w:color w:val="00B0F0"/>
+          <w:lang w:val="en-US" w:eastAsia="it-IT"/>
+        </w:rPr>
+        <w:t xml:space="preserve"> a new restaurant.</w:t>
       </w:r>
     </w:p>
     <w:p>

</xml_diff>

<commit_message>
Fanfa's update 22/12/2020 - 00:10
</commit_message>
<xml_diff>
--- a/Fanfa's documents/Documentazione Progetto.docx
+++ b/Fanfa's documents/Documentazione Progetto.docx
@@ -2251,14 +2251,7 @@
           <w:lang w:val="en-US"/>
         </w:rPr>
         <w:br/>
-        <w:t xml:space="preserve">        -</w:t>
-      </w:r>
-      <w:r>
-        <w:rPr>
-          <w:color w:val="00B0F0"/>
-          <w:lang w:val="en-US"/>
-        </w:rPr>
-        <w:t xml:space="preserve">by adding </w:t>
+        <w:t xml:space="preserve">        -by adding </w:t>
       </w:r>
       <w:r>
         <w:rPr>
@@ -2336,7 +2329,23 @@
           <w:color w:val="00B0F0"/>
           <w:lang w:val="en-US" w:eastAsia="it-IT"/>
         </w:rPr>
-        <w:t>by specifying if the dishes ar for vegans and/or for people with celiac d</w:t>
+        <w:t>by specifying if the dishes ar</w:t>
+      </w:r>
+      <w:r>
+        <w:rPr>
+          <w:rFonts w:eastAsia="Times New Roman" w:cstheme="minorHAnsi"/>
+          <w:color w:val="00B0F0"/>
+          <w:lang w:val="en-US" w:eastAsia="it-IT"/>
+        </w:rPr>
+        <w:t>e</w:t>
+      </w:r>
+      <w:r>
+        <w:rPr>
+          <w:rFonts w:eastAsia="Times New Roman" w:cstheme="minorHAnsi"/>
+          <w:color w:val="00B0F0"/>
+          <w:lang w:val="en-US" w:eastAsia="it-IT"/>
+        </w:rPr>
+        <w:t xml:space="preserve"> for vegans and/or for people with celiac d</w:t>
       </w:r>
       <w:r>
         <w:rPr>
@@ -2799,29 +2808,15 @@
           <w:lang w:val="en-US" w:eastAsia="it-IT"/>
         </w:rPr>
         <w:br/>
+        <w:t xml:space="preserve">        </w:t>
       </w:r>
       <w:r>
         <w:rPr>
           <w:rFonts w:eastAsia="Times New Roman" w:cstheme="minorHAnsi"/>
-          <w:lang w:val="en-US" w:eastAsia="it-IT"/>
-        </w:rPr>
-        <w:t xml:space="preserve">        </w:t>
-      </w:r>
-      <w:r>
-        <w:rPr>
-          <w:rFonts w:eastAsia="Times New Roman" w:cstheme="minorHAnsi"/>
-          <w:color w:val="00B0F0"/>
-          <w:lang w:val="en-US" w:eastAsia="it-IT"/>
-        </w:rPr>
-        <w:t>-</w:t>
-      </w:r>
-      <w:r>
-        <w:rPr>
-          <w:rFonts w:eastAsia="Times New Roman" w:cstheme="minorHAnsi"/>
-          <w:color w:val="00B0F0"/>
-          <w:lang w:val="en-US" w:eastAsia="it-IT"/>
-        </w:rPr>
-        <w:t>user’s request about dishes to avoid.</w:t>
+          <w:color w:val="00B0F0"/>
+          <w:lang w:val="en-US" w:eastAsia="it-IT"/>
+        </w:rPr>
+        <w:t>-user’s request about dishes to avoid.</w:t>
       </w:r>
     </w:p>
     <w:p>
@@ -3232,15 +3227,7 @@
           <w:color w:val="00B0F0"/>
           <w:lang w:val="en-US" w:eastAsia="it-IT"/>
         </w:rPr>
-        <w:t>sease</w:t>
-      </w:r>
-      <w:r>
-        <w:rPr>
-          <w:rFonts w:eastAsia="Times New Roman" w:cstheme="minorHAnsi"/>
-          <w:color w:val="00B0F0"/>
-          <w:lang w:val="en-US" w:eastAsia="it-IT"/>
-        </w:rPr>
-        <w:t>.</w:t>
+        <w:t>sease.</w:t>
       </w:r>
     </w:p>
     <w:p>
@@ -3292,21 +3279,7 @@
           <w:color w:val="00B0F0"/>
           <w:lang w:val="en-US"/>
         </w:rPr>
-        <w:t xml:space="preserve">add a </w:t>
-      </w:r>
-      <w:r>
-        <w:rPr>
-          <w:color w:val="00B0F0"/>
-          <w:lang w:val="en-US"/>
-        </w:rPr>
-        <w:t xml:space="preserve">specific </w:t>
-      </w:r>
-      <w:r>
-        <w:rPr>
-          <w:color w:val="00B0F0"/>
-          <w:lang w:val="en-US"/>
-        </w:rPr>
-        <w:t>dish;</w:t>
+        <w:t>add a specific dish;</w:t>
       </w:r>
       <w:r>
         <w:rPr>
@@ -3359,15 +3332,7 @@
           <w:color w:val="00B0F0"/>
           <w:lang w:val="en-US" w:eastAsia="it-IT"/>
         </w:rPr>
-        <w:t>reduce the price</w:t>
-      </w:r>
-      <w:r>
-        <w:rPr>
-          <w:rFonts w:eastAsia="Times New Roman" w:cstheme="minorHAnsi"/>
-          <w:color w:val="00B0F0"/>
-          <w:lang w:val="en-US" w:eastAsia="it-IT"/>
-        </w:rPr>
-        <w:t xml:space="preserve"> of a particular dish.</w:t>
+        <w:t>reduce the price of a particular dish.</w:t>
       </w:r>
     </w:p>
     <w:p>
@@ -3425,7 +3390,19 @@
         <w:rPr>
           <w:lang w:val="en-US"/>
         </w:rPr>
-        <w:t xml:space="preserve">The system shall send a notification to the </w:t>
+        <w:t>The system shall send a notification</w:t>
+      </w:r>
+      <w:r>
+        <w:rPr>
+          <w:lang w:val="en-US"/>
+        </w:rPr>
+        <w:t>, which includes the new review,</w:t>
+      </w:r>
+      <w:r>
+        <w:rPr>
+          <w:lang w:val="en-US"/>
+        </w:rPr>
+        <w:t xml:space="preserve"> to the </w:t>
       </w:r>
       <w:r>
         <w:rPr>
@@ -3500,7 +3477,55 @@
         <w:rPr>
           <w:lang w:val="en-US"/>
         </w:rPr>
-        <w:t xml:space="preserve">The system shall send a notification to the restaurant owner every time a user saves </w:t>
+        <w:t>The system shall send a notification</w:t>
+      </w:r>
+      <w:r>
+        <w:rPr>
+          <w:lang w:val="en-US"/>
+        </w:rPr>
+        <w:t xml:space="preserve"> which</w:t>
+      </w:r>
+      <w:r>
+        <w:rPr>
+          <w:lang w:val="en-US"/>
+        </w:rPr>
+        <w:t xml:space="preserve"> </w:t>
+      </w:r>
+      <w:r>
+        <w:rPr>
+          <w:lang w:val="en-US"/>
+        </w:rPr>
+        <w:t xml:space="preserve">warns </w:t>
+      </w:r>
+      <w:r>
+        <w:rPr>
+          <w:lang w:val="en-US"/>
+        </w:rPr>
+        <w:t xml:space="preserve">the restaurant owner </w:t>
+      </w:r>
+      <w:r>
+        <w:rPr>
+          <w:lang w:val="en-US"/>
+        </w:rPr>
+        <w:t xml:space="preserve">of a possible forthcoming </w:t>
+      </w:r>
+      <w:r>
+        <w:rPr>
+          <w:lang w:val="en-US"/>
+        </w:rPr>
+        <w:t>booking</w:t>
+      </w:r>
+      <w:r>
+        <w:rPr>
+          <w:lang w:val="en-US"/>
+        </w:rPr>
+        <w:t xml:space="preserve"> </w:t>
+      </w:r>
+      <w:r>
+        <w:rPr>
+          <w:lang w:val="en-US"/>
+        </w:rPr>
+        <w:t xml:space="preserve">every time a user saves </w:t>
       </w:r>
       <w:r>
         <w:rPr>
@@ -3566,7 +3591,35 @@
           <w:rFonts w:ascii="Calibri" w:eastAsia="Times New Roman" w:hAnsi="Calibri" w:cs="Calibri"/>
           <w:lang w:eastAsia="it-IT"/>
         </w:rPr>
-        <w:t xml:space="preserve">The system shall send a notification to the </w:t>
+        <w:t>The system shall send a notification</w:t>
+      </w:r>
+      <w:r>
+        <w:rPr>
+          <w:rFonts w:ascii="Calibri" w:eastAsia="Times New Roman" w:hAnsi="Calibri" w:cs="Calibri"/>
+          <w:lang w:eastAsia="it-IT"/>
+        </w:rPr>
+        <w:t xml:space="preserve">, which includes </w:t>
+      </w:r>
+      <w:r>
+        <w:rPr>
+          <w:rFonts w:ascii="Calibri" w:eastAsia="Times New Roman" w:hAnsi="Calibri" w:cs="Calibri"/>
+          <w:lang w:eastAsia="it-IT"/>
+        </w:rPr>
+        <w:t xml:space="preserve">the </w:t>
+      </w:r>
+      <w:r>
+        <w:rPr>
+          <w:rFonts w:ascii="Calibri" w:eastAsia="Times New Roman" w:hAnsi="Calibri" w:cs="Calibri"/>
+          <w:lang w:eastAsia="it-IT"/>
+        </w:rPr>
+        <w:t>updated menu,</w:t>
+      </w:r>
+      <w:r>
+        <w:rPr>
+          <w:rFonts w:ascii="Calibri" w:eastAsia="Times New Roman" w:hAnsi="Calibri" w:cs="Calibri"/>
+          <w:lang w:eastAsia="it-IT"/>
+        </w:rPr>
+        <w:t xml:space="preserve"> to the </w:t>
       </w:r>
       <w:r>
         <w:rPr>
@@ -3630,7 +3683,45 @@
           <w:rFonts w:ascii="Calibri" w:eastAsia="Times New Roman" w:hAnsi="Calibri" w:cs="Calibri"/>
           <w:lang w:eastAsia="it-IT"/>
         </w:rPr>
-        <w:t xml:space="preserve"> restaurant owner update a recipe in his/her menu restaurant.</w:t>
+        <w:t xml:space="preserve"> restaurant owner update a recipe in his/her</w:t>
+      </w:r>
+      <w:r>
+        <w:rPr>
+          <w:rFonts w:ascii="Calibri" w:eastAsia="Times New Roman" w:hAnsi="Calibri" w:cs="Calibri"/>
+          <w:lang w:eastAsia="it-IT"/>
+        </w:rPr>
+        <w:t>*</w:t>
+      </w:r>
+      <w:r>
+        <w:rPr>
+          <w:rFonts w:ascii="Calibri" w:eastAsia="Times New Roman" w:hAnsi="Calibri" w:cs="Calibri"/>
+          <w:lang w:eastAsia="it-IT"/>
+        </w:rPr>
+        <w:t xml:space="preserve"> menu restaurant.</w:t>
+      </w:r>
+    </w:p>
+    <w:p>
+      <w:pPr>
+        <w:pStyle w:val="Paragrafoelenco"/>
+        <w:numPr>
+          <w:ilvl w:val="0"/>
+          <w:numId w:val="27"/>
+        </w:numPr>
+        <w:spacing w:after="0" w:line="240" w:lineRule="auto"/>
+        <w:textAlignment w:val="baseline"/>
+        <w:rPr>
+          <w:rFonts w:ascii="Calibri" w:eastAsia="Times New Roman" w:hAnsi="Calibri" w:cs="Calibri"/>
+          <w:color w:val="00B0F0"/>
+          <w:lang w:eastAsia="it-IT"/>
+        </w:rPr>
+      </w:pPr>
+      <w:r>
+        <w:rPr>
+          <w:rFonts w:ascii="Calibri" w:eastAsia="Times New Roman" w:hAnsi="Calibri" w:cs="Calibri"/>
+          <w:color w:val="00B0F0"/>
+          <w:lang w:eastAsia="it-IT"/>
+        </w:rPr>
+        <w:t>The system shall provide login by Facebook.</w:t>
       </w:r>
     </w:p>
     <w:p>

</xml_diff>

<commit_message>
Fanfa 01/02/2021 - 16:26 I fixed class diagrams && documentation.
</commit_message>
<xml_diff>
--- a/Fanfa's documents/Documentazione Progetto.docx
+++ b/Fanfa's documents/Documentazione Progetto.docx
@@ -207,7 +207,6 @@
         <w:rPr>
           <w:rStyle w:val="normaltextrun"/>
           <w:rFonts w:ascii="Calibri" w:hAnsi="Calibri" w:cs="Calibri"/>
-          <w:color w:val="00B0F0"/>
           <w:sz w:val="22"/>
           <w:szCs w:val="22"/>
         </w:rPr>
@@ -217,20 +216,10 @@
         <w:rPr>
           <w:rStyle w:val="normaltextrun"/>
           <w:rFonts w:ascii="Calibri" w:hAnsi="Calibri" w:cs="Calibri"/>
-          <w:color w:val="00B0F0"/>
-          <w:sz w:val="22"/>
-          <w:szCs w:val="22"/>
-        </w:rPr>
-        <w:t xml:space="preserve"> </w:t>
-      </w:r>
-      <w:r>
-        <w:rPr>
-          <w:rStyle w:val="normaltextrun"/>
-          <w:rFonts w:ascii="Calibri" w:hAnsi="Calibri" w:cs="Calibri"/>
-          <w:sz w:val="22"/>
-          <w:szCs w:val="22"/>
-        </w:rPr>
-        <w:t>was implemented and</w:t>
+          <w:sz w:val="22"/>
+          <w:szCs w:val="22"/>
+        </w:rPr>
+        <w:t xml:space="preserve"> was implemented and</w:t>
       </w:r>
       <w:r>
         <w:rPr>
@@ -293,16 +282,14 @@
         <w:rPr>
           <w:rStyle w:val="normaltextrun"/>
           <w:rFonts w:ascii="Calibri" w:hAnsi="Calibri" w:cs="Calibri"/>
-          <w:color w:val="000000"/>
-          <w:sz w:val="22"/>
-          <w:szCs w:val="22"/>
-        </w:rPr>
-      </w:pPr>
-      <w:r>
-        <w:rPr>
-          <w:rStyle w:val="normaltextrun"/>
-          <w:rFonts w:ascii="Calibri" w:hAnsi="Calibri" w:cs="Calibri"/>
-          <w:color w:val="00B0F0"/>
+          <w:sz w:val="22"/>
+          <w:szCs w:val="22"/>
+        </w:rPr>
+      </w:pPr>
+      <w:r>
+        <w:rPr>
+          <w:rStyle w:val="normaltextrun"/>
+          <w:rFonts w:ascii="Calibri" w:hAnsi="Calibri" w:cs="Calibri"/>
           <w:sz w:val="22"/>
           <w:szCs w:val="22"/>
         </w:rPr>
@@ -312,27 +299,15 @@
         <w:rPr>
           <w:rStyle w:val="normaltextrun"/>
           <w:rFonts w:ascii="Calibri" w:hAnsi="Calibri" w:cs="Calibri"/>
-          <w:color w:val="00B0F0"/>
-          <w:sz w:val="22"/>
-          <w:szCs w:val="22"/>
-        </w:rPr>
-        <w:t xml:space="preserve"> </w:t>
-      </w:r>
-      <w:r>
-        <w:rPr>
-          <w:rStyle w:val="normaltextrun"/>
-          <w:rFonts w:ascii="Calibri" w:hAnsi="Calibri" w:cs="Calibri"/>
-          <w:color w:val="000000"/>
-          <w:sz w:val="22"/>
-          <w:szCs w:val="22"/>
-        </w:rPr>
-        <w:t>offers an overview o</w:t>
-      </w:r>
-      <w:r>
-        <w:rPr>
-          <w:rStyle w:val="normaltextrun"/>
-          <w:rFonts w:ascii="Calibri" w:hAnsi="Calibri" w:cs="Calibri"/>
-          <w:color w:val="000000"/>
+          <w:sz w:val="22"/>
+          <w:szCs w:val="22"/>
+        </w:rPr>
+        <w:t xml:space="preserve"> offers an overview o</w:t>
+      </w:r>
+      <w:r>
+        <w:rPr>
+          <w:rStyle w:val="normaltextrun"/>
+          <w:rFonts w:ascii="Calibri" w:hAnsi="Calibri" w:cs="Calibri"/>
           <w:sz w:val="22"/>
           <w:szCs w:val="22"/>
         </w:rPr>
@@ -342,7 +317,6 @@
         <w:rPr>
           <w:rStyle w:val="normaltextrun"/>
           <w:rFonts w:ascii="Calibri" w:hAnsi="Calibri" w:cs="Calibri"/>
-          <w:color w:val="000000"/>
           <w:sz w:val="22"/>
           <w:szCs w:val="22"/>
         </w:rPr>
@@ -352,7 +326,6 @@
         <w:rPr>
           <w:rStyle w:val="normaltextrun"/>
           <w:rFonts w:ascii="Calibri" w:hAnsi="Calibri" w:cs="Calibri"/>
-          <w:color w:val="000000"/>
           <w:sz w:val="22"/>
           <w:szCs w:val="22"/>
         </w:rPr>
@@ -362,7 +335,6 @@
         <w:rPr>
           <w:rStyle w:val="normaltextrun"/>
           <w:rFonts w:ascii="Calibri" w:hAnsi="Calibri" w:cs="Calibri"/>
-          <w:color w:val="000000"/>
           <w:sz w:val="22"/>
           <w:szCs w:val="22"/>
         </w:rPr>
@@ -372,7 +344,6 @@
         <w:rPr>
           <w:rStyle w:val="normaltextrun"/>
           <w:rFonts w:ascii="Calibri" w:hAnsi="Calibri" w:cs="Calibri"/>
-          <w:color w:val="000000"/>
           <w:sz w:val="22"/>
           <w:szCs w:val="22"/>
         </w:rPr>
@@ -382,7 +353,6 @@
         <w:rPr>
           <w:rStyle w:val="normaltextrun"/>
           <w:rFonts w:ascii="Calibri" w:hAnsi="Calibri" w:cs="Calibri"/>
-          <w:color w:val="000000"/>
           <w:sz w:val="22"/>
           <w:szCs w:val="22"/>
         </w:rPr>
@@ -392,7 +362,6 @@
         <w:rPr>
           <w:rStyle w:val="normaltextrun"/>
           <w:rFonts w:ascii="Calibri" w:hAnsi="Calibri" w:cs="Calibri"/>
-          <w:color w:val="000000"/>
           <w:sz w:val="22"/>
           <w:szCs w:val="22"/>
         </w:rPr>
@@ -402,7 +371,6 @@
         <w:rPr>
           <w:rStyle w:val="normaltextrun"/>
           <w:rFonts w:ascii="Calibri" w:hAnsi="Calibri" w:cs="Calibri"/>
-          <w:color w:val="000000"/>
           <w:sz w:val="22"/>
           <w:szCs w:val="22"/>
         </w:rPr>
@@ -419,16 +387,14 @@
         <w:rPr>
           <w:rStyle w:val="normaltextrun"/>
           <w:rFonts w:ascii="Calibri" w:hAnsi="Calibri" w:cs="Calibri"/>
-          <w:color w:val="000000"/>
-          <w:sz w:val="22"/>
-          <w:szCs w:val="22"/>
-        </w:rPr>
-      </w:pPr>
-      <w:r>
-        <w:rPr>
-          <w:rStyle w:val="normaltextrun"/>
-          <w:rFonts w:ascii="Calibri" w:hAnsi="Calibri" w:cs="Calibri"/>
-          <w:color w:val="000000"/>
+          <w:sz w:val="22"/>
+          <w:szCs w:val="22"/>
+        </w:rPr>
+      </w:pPr>
+      <w:r>
+        <w:rPr>
+          <w:rStyle w:val="normaltextrun"/>
+          <w:rFonts w:ascii="Calibri" w:hAnsi="Calibri" w:cs="Calibri"/>
           <w:sz w:val="22"/>
           <w:szCs w:val="22"/>
         </w:rPr>
@@ -438,7 +404,6 @@
         <w:rPr>
           <w:rStyle w:val="normaltextrun"/>
           <w:rFonts w:ascii="Calibri" w:hAnsi="Calibri" w:cs="Calibri"/>
-          <w:color w:val="000000"/>
           <w:sz w:val="22"/>
           <w:szCs w:val="22"/>
         </w:rPr>
@@ -448,7 +413,6 @@
         <w:rPr>
           <w:rStyle w:val="normaltextrun"/>
           <w:rFonts w:ascii="Calibri" w:hAnsi="Calibri" w:cs="Calibri"/>
-          <w:color w:val="000000"/>
           <w:sz w:val="22"/>
           <w:szCs w:val="22"/>
         </w:rPr>
@@ -458,7 +422,6 @@
         <w:rPr>
           <w:rStyle w:val="normaltextrun"/>
           <w:rFonts w:ascii="Calibri" w:hAnsi="Calibri" w:cs="Calibri"/>
-          <w:color w:val="000000"/>
           <w:sz w:val="22"/>
           <w:szCs w:val="22"/>
         </w:rPr>
@@ -468,7 +431,6 @@
         <w:rPr>
           <w:rStyle w:val="normaltextrun"/>
           <w:rFonts w:ascii="Calibri" w:hAnsi="Calibri" w:cs="Calibri"/>
-          <w:color w:val="000000"/>
           <w:sz w:val="22"/>
           <w:szCs w:val="22"/>
         </w:rPr>
@@ -478,7 +440,6 @@
         <w:rPr>
           <w:rStyle w:val="normaltextrun"/>
           <w:rFonts w:ascii="Calibri" w:hAnsi="Calibri" w:cs="Calibri"/>
-          <w:color w:val="000000"/>
           <w:sz w:val="22"/>
           <w:szCs w:val="22"/>
         </w:rPr>
@@ -488,7 +449,6 @@
         <w:rPr>
           <w:rStyle w:val="normaltextrun"/>
           <w:rFonts w:ascii="Calibri" w:hAnsi="Calibri" w:cs="Calibri"/>
-          <w:color w:val="000000"/>
           <w:sz w:val="22"/>
           <w:szCs w:val="22"/>
         </w:rPr>
@@ -498,7 +458,6 @@
         <w:rPr>
           <w:rStyle w:val="normaltextrun"/>
           <w:rFonts w:ascii="Calibri" w:hAnsi="Calibri" w:cs="Calibri"/>
-          <w:color w:val="000000"/>
           <w:sz w:val="22"/>
           <w:szCs w:val="22"/>
         </w:rPr>
@@ -507,7 +466,6 @@
       <w:r>
         <w:rPr>
           <w:rFonts w:ascii="Calibri" w:hAnsi="Calibri" w:cs="Calibri"/>
-          <w:color w:val="000000"/>
           <w:sz w:val="22"/>
           <w:szCs w:val="22"/>
         </w:rPr>
@@ -517,17 +475,15 @@
         <w:rPr>
           <w:rStyle w:val="normaltextrun"/>
           <w:rFonts w:ascii="Calibri" w:hAnsi="Calibri" w:cs="Calibri"/>
-          <w:color w:val="000000"/>
-          <w:sz w:val="22"/>
-          <w:szCs w:val="22"/>
-        </w:rPr>
-        <w:t>read all the reviews on TripAdvisor and to write a new one there.</w:t>
-      </w:r>
-      <w:r>
-        <w:rPr>
-          <w:rStyle w:val="normaltextrun"/>
-          <w:rFonts w:ascii="Calibri" w:hAnsi="Calibri" w:cs="Calibri"/>
-          <w:color w:val="000000"/>
+          <w:sz w:val="22"/>
+          <w:szCs w:val="22"/>
+        </w:rPr>
+        <w:t>read all the reviews and to write a new one.</w:t>
+      </w:r>
+      <w:r>
+        <w:rPr>
+          <w:rStyle w:val="normaltextrun"/>
+          <w:rFonts w:ascii="Calibri" w:hAnsi="Calibri" w:cs="Calibri"/>
           <w:sz w:val="22"/>
           <w:szCs w:val="22"/>
         </w:rPr>
@@ -537,7 +493,6 @@
         <w:rPr>
           <w:rStyle w:val="normaltextrun"/>
           <w:rFonts w:ascii="Calibri" w:hAnsi="Calibri" w:cs="Calibri"/>
-          <w:color w:val="00B0F0"/>
           <w:sz w:val="22"/>
           <w:szCs w:val="22"/>
         </w:rPr>
@@ -547,7 +502,15 @@
         <w:rPr>
           <w:rStyle w:val="normaltextrun"/>
           <w:rFonts w:ascii="Calibri" w:hAnsi="Calibri" w:cs="Calibri"/>
-          <w:color w:val="00B0F0"/>
+          <w:sz w:val="22"/>
+          <w:szCs w:val="22"/>
+        </w:rPr>
+        <w:t xml:space="preserve"> is</w:t>
+      </w:r>
+      <w:r>
+        <w:rPr>
+          <w:rStyle w:val="normaltextrun"/>
+          <w:rFonts w:ascii="Calibri" w:hAnsi="Calibri" w:cs="Calibri"/>
           <w:sz w:val="22"/>
           <w:szCs w:val="22"/>
         </w:rPr>
@@ -560,13 +523,48 @@
           <w:sz w:val="22"/>
           <w:szCs w:val="22"/>
         </w:rPr>
-        <w:t>is</w:t>
-      </w:r>
-      <w:r>
-        <w:rPr>
-          <w:rStyle w:val="normaltextrun"/>
-          <w:rFonts w:ascii="Calibri" w:hAnsi="Calibri" w:cs="Calibri"/>
-          <w:color w:val="00B0F0"/>
+        <w:t xml:space="preserve">also </w:t>
+      </w:r>
+      <w:r>
+        <w:rPr>
+          <w:rStyle w:val="normaltextrun"/>
+          <w:rFonts w:ascii="Calibri" w:hAnsi="Calibri" w:cs="Calibri"/>
+          <w:sz w:val="22"/>
+          <w:szCs w:val="22"/>
+        </w:rPr>
+        <w:t xml:space="preserve">able to </w:t>
+      </w:r>
+      <w:r>
+        <w:rPr>
+          <w:rStyle w:val="normaltextrun"/>
+          <w:rFonts w:ascii="Calibri" w:hAnsi="Calibri" w:cs="Calibri"/>
+          <w:sz w:val="22"/>
+          <w:szCs w:val="22"/>
+        </w:rPr>
+        <w:t xml:space="preserve">generate </w:t>
+      </w:r>
+      <w:r>
+        <w:rPr>
+          <w:rStyle w:val="normaltextrun"/>
+          <w:rFonts w:ascii="Calibri" w:hAnsi="Calibri" w:cs="Calibri"/>
+          <w:sz w:val="22"/>
+          <w:szCs w:val="22"/>
+        </w:rPr>
+        <w:t>schedul</w:t>
+      </w:r>
+      <w:r>
+        <w:rPr>
+          <w:rStyle w:val="normaltextrun"/>
+          <w:rFonts w:ascii="Calibri" w:hAnsi="Calibri" w:cs="Calibri"/>
+          <w:sz w:val="22"/>
+          <w:szCs w:val="22"/>
+        </w:rPr>
+        <w:t>ing</w:t>
+      </w:r>
+      <w:r>
+        <w:rPr>
+          <w:rStyle w:val="normaltextrun"/>
+          <w:rFonts w:ascii="Calibri" w:hAnsi="Calibri" w:cs="Calibri"/>
           <w:sz w:val="22"/>
           <w:szCs w:val="22"/>
         </w:rPr>
@@ -576,67 +574,6 @@
         <w:rPr>
           <w:rStyle w:val="normaltextrun"/>
           <w:rFonts w:ascii="Calibri" w:hAnsi="Calibri" w:cs="Calibri"/>
-          <w:color w:val="000000"/>
-          <w:sz w:val="22"/>
-          <w:szCs w:val="22"/>
-        </w:rPr>
-        <w:t xml:space="preserve">also </w:t>
-      </w:r>
-      <w:r>
-        <w:rPr>
-          <w:rStyle w:val="normaltextrun"/>
-          <w:rFonts w:ascii="Calibri" w:hAnsi="Calibri" w:cs="Calibri"/>
-          <w:color w:val="000000"/>
-          <w:sz w:val="22"/>
-          <w:szCs w:val="22"/>
-        </w:rPr>
-        <w:t xml:space="preserve">able to </w:t>
-      </w:r>
-      <w:r>
-        <w:rPr>
-          <w:rStyle w:val="normaltextrun"/>
-          <w:rFonts w:ascii="Calibri" w:hAnsi="Calibri" w:cs="Calibri"/>
-          <w:color w:val="000000"/>
-          <w:sz w:val="22"/>
-          <w:szCs w:val="22"/>
-        </w:rPr>
-        <w:t xml:space="preserve">generate </w:t>
-      </w:r>
-      <w:r>
-        <w:rPr>
-          <w:rStyle w:val="normaltextrun"/>
-          <w:rFonts w:ascii="Calibri" w:hAnsi="Calibri" w:cs="Calibri"/>
-          <w:color w:val="000000"/>
-          <w:sz w:val="22"/>
-          <w:szCs w:val="22"/>
-        </w:rPr>
-        <w:t>schedul</w:t>
-      </w:r>
-      <w:r>
-        <w:rPr>
-          <w:rStyle w:val="normaltextrun"/>
-          <w:rFonts w:ascii="Calibri" w:hAnsi="Calibri" w:cs="Calibri"/>
-          <w:color w:val="000000"/>
-          <w:sz w:val="22"/>
-          <w:szCs w:val="22"/>
-        </w:rPr>
-        <w:t>ing</w:t>
-      </w:r>
-      <w:r>
-        <w:rPr>
-          <w:rStyle w:val="normaltextrun"/>
-          <w:rFonts w:ascii="Calibri" w:hAnsi="Calibri" w:cs="Calibri"/>
-          <w:color w:val="000000"/>
-          <w:sz w:val="22"/>
-          <w:szCs w:val="22"/>
-        </w:rPr>
-        <w:t xml:space="preserve"> </w:t>
-      </w:r>
-      <w:r>
-        <w:rPr>
-          <w:rStyle w:val="normaltextrun"/>
-          <w:rFonts w:ascii="Calibri" w:hAnsi="Calibri" w:cs="Calibri"/>
-          <w:color w:val="000000"/>
           <w:sz w:val="22"/>
           <w:szCs w:val="22"/>
         </w:rPr>
@@ -646,7 +583,6 @@
         <w:rPr>
           <w:rStyle w:val="normaltextrun"/>
           <w:rFonts w:ascii="Calibri" w:hAnsi="Calibri" w:cs="Calibri"/>
-          <w:color w:val="000000"/>
           <w:sz w:val="22"/>
           <w:szCs w:val="22"/>
         </w:rPr>
@@ -656,7 +592,6 @@
         <w:rPr>
           <w:rStyle w:val="normaltextrun"/>
           <w:rFonts w:ascii="Calibri" w:hAnsi="Calibri" w:cs="Calibri"/>
-          <w:color w:val="000000"/>
           <w:sz w:val="22"/>
           <w:szCs w:val="22"/>
         </w:rPr>
@@ -666,7 +601,6 @@
         <w:rPr>
           <w:rStyle w:val="normaltextrun"/>
           <w:rFonts w:ascii="Calibri" w:hAnsi="Calibri" w:cs="Calibri"/>
-          <w:color w:val="000000"/>
           <w:sz w:val="22"/>
           <w:szCs w:val="22"/>
         </w:rPr>
@@ -676,7 +610,6 @@
         <w:rPr>
           <w:rStyle w:val="normaltextrun"/>
           <w:rFonts w:ascii="Calibri" w:hAnsi="Calibri" w:cs="Calibri"/>
-          <w:color w:val="000000"/>
           <w:sz w:val="22"/>
           <w:szCs w:val="22"/>
         </w:rPr>
@@ -691,17 +624,16 @@
         <w:jc w:val="both"/>
         <w:textAlignment w:val="baseline"/>
         <w:rPr>
-          <w:rFonts w:ascii="Calibri" w:hAnsi="Calibri" w:cs="Calibri"/>
-          <w:color w:val="000000"/>
-          <w:sz w:val="22"/>
-          <w:szCs w:val="22"/>
-        </w:rPr>
-      </w:pPr>
-      <w:r>
-        <w:rPr>
-          <w:rStyle w:val="normaltextrun"/>
-          <w:rFonts w:ascii="Calibri" w:hAnsi="Calibri" w:cs="Calibri"/>
-          <w:color w:val="000000"/>
+          <w:rStyle w:val="normaltextrun"/>
+          <w:rFonts w:ascii="Calibri" w:hAnsi="Calibri" w:cs="Calibri"/>
+          <w:sz w:val="22"/>
+          <w:szCs w:val="22"/>
+        </w:rPr>
+      </w:pPr>
+      <w:r>
+        <w:rPr>
+          <w:rStyle w:val="normaltextrun"/>
+          <w:rFonts w:ascii="Calibri" w:hAnsi="Calibri" w:cs="Calibri"/>
           <w:sz w:val="22"/>
           <w:szCs w:val="22"/>
         </w:rPr>
@@ -711,7 +643,6 @@
         <w:rPr>
           <w:rStyle w:val="normaltextrun"/>
           <w:rFonts w:ascii="Calibri" w:hAnsi="Calibri" w:cs="Calibri"/>
-          <w:color w:val="000000"/>
           <w:sz w:val="22"/>
           <w:szCs w:val="22"/>
         </w:rPr>
@@ -721,7 +652,6 @@
         <w:rPr>
           <w:rStyle w:val="normaltextrun"/>
           <w:rFonts w:ascii="Calibri" w:hAnsi="Calibri" w:cs="Calibri"/>
-          <w:color w:val="000000"/>
           <w:sz w:val="22"/>
           <w:szCs w:val="22"/>
         </w:rPr>
@@ -731,7 +661,6 @@
         <w:rPr>
           <w:rStyle w:val="normaltextrun"/>
           <w:rFonts w:ascii="Calibri" w:hAnsi="Calibri" w:cs="Calibri"/>
-          <w:color w:val="000000"/>
           <w:sz w:val="22"/>
           <w:szCs w:val="22"/>
         </w:rPr>
@@ -741,31 +670,48 @@
         <w:rPr>
           <w:rStyle w:val="normaltextrun"/>
           <w:rFonts w:ascii="Calibri" w:hAnsi="Calibri" w:cs="Calibri"/>
-          <w:color w:val="000000"/>
-          <w:sz w:val="22"/>
-          <w:szCs w:val="22"/>
-        </w:rPr>
-        <w:t xml:space="preserve">sponsor their restaurant by adding it into the system. Finally, </w:t>
-      </w:r>
-      <w:r>
-        <w:rPr>
-          <w:rStyle w:val="normaltextrun"/>
-          <w:rFonts w:ascii="Calibri" w:hAnsi="Calibri" w:cs="Calibri"/>
-          <w:color w:val="00B0F0"/>
-          <w:sz w:val="22"/>
-          <w:szCs w:val="22"/>
-        </w:rPr>
-        <w:t xml:space="preserve">EaTypical </w:t>
-      </w:r>
-      <w:r>
-        <w:rPr>
-          <w:rStyle w:val="normaltextrun"/>
-          <w:rFonts w:ascii="Calibri" w:hAnsi="Calibri" w:cs="Calibri"/>
-          <w:color w:val="000000"/>
-          <w:sz w:val="22"/>
-          <w:szCs w:val="22"/>
-        </w:rPr>
-        <w:t>allows restaurant owners to manage their menu by adding typical dishes or changing their settings like price.</w:t>
+          <w:sz w:val="22"/>
+          <w:szCs w:val="22"/>
+        </w:rPr>
+        <w:t>sponsor their restaurant by adding it into the system. Finally, EaTypical allows restaurant owners to manage their menu by adding typical dishes or changing their settings like price.</w:t>
+      </w:r>
+    </w:p>
+    <w:p>
+      <w:pPr>
+        <w:pStyle w:val="paragraph"/>
+        <w:spacing w:before="0" w:beforeAutospacing="0" w:after="0" w:afterAutospacing="0"/>
+        <w:ind w:left="454"/>
+        <w:jc w:val="both"/>
+        <w:textAlignment w:val="baseline"/>
+        <w:rPr>
+          <w:rStyle w:val="normaltextrun"/>
+          <w:rFonts w:ascii="Calibri" w:hAnsi="Calibri" w:cs="Calibri"/>
+          <w:sz w:val="22"/>
+          <w:szCs w:val="22"/>
+        </w:rPr>
+      </w:pPr>
+    </w:p>
+    <w:p>
+      <w:pPr>
+        <w:pStyle w:val="paragraph"/>
+        <w:spacing w:before="0" w:beforeAutospacing="0" w:after="0" w:afterAutospacing="0"/>
+        <w:ind w:left="454"/>
+        <w:jc w:val="both"/>
+        <w:textAlignment w:val="baseline"/>
+        <w:rPr>
+          <w:rFonts w:ascii="Calibri" w:hAnsi="Calibri" w:cs="Calibri"/>
+          <w:sz w:val="22"/>
+          <w:szCs w:val="22"/>
+        </w:rPr>
+      </w:pPr>
+      <w:r>
+        <w:rPr>
+          <w:rStyle w:val="normaltextrun"/>
+          <w:rFonts w:ascii="Calibri" w:hAnsi="Calibri" w:cs="Calibri"/>
+          <w:sz w:val="22"/>
+          <w:szCs w:val="22"/>
+        </w:rPr>
+        <w:t>A Windows operating system is required to be able to launch and use EaTypical.</w:t>
       </w:r>
     </w:p>
     <w:p>
@@ -785,7 +731,6 @@
         <w:rPr>
           <w:rStyle w:val="eop"/>
           <w:rFonts w:ascii="Calibri" w:hAnsi="Calibri" w:cs="Calibri"/>
-          <w:color w:val="000000"/>
           <w:sz w:val="22"/>
           <w:szCs w:val="22"/>
         </w:rPr>
@@ -809,7 +754,6 @@
         <w:rPr>
           <w:rStyle w:val="normaltextrun"/>
           <w:rFonts w:ascii="Calibri" w:hAnsi="Calibri" w:cs="Calibri"/>
-          <w:color w:val="00B0F0"/>
           <w:sz w:val="22"/>
           <w:szCs w:val="22"/>
         </w:rPr>
@@ -819,27 +763,15 @@
         <w:rPr>
           <w:rStyle w:val="normaltextrun"/>
           <w:rFonts w:ascii="Calibri" w:hAnsi="Calibri" w:cs="Calibri"/>
-          <w:color w:val="00B0F0"/>
-          <w:sz w:val="22"/>
-          <w:szCs w:val="22"/>
-        </w:rPr>
-        <w:t xml:space="preserve"> </w:t>
-      </w:r>
-      <w:r>
-        <w:rPr>
-          <w:rStyle w:val="normaltextrun"/>
-          <w:rFonts w:ascii="Calibri" w:hAnsi="Calibri" w:cs="Calibri"/>
-          <w:color w:val="000000"/>
-          <w:sz w:val="22"/>
-          <w:szCs w:val="22"/>
-        </w:rPr>
-        <w:t xml:space="preserve">has some features in common but also some </w:t>
-      </w:r>
-      <w:r>
-        <w:rPr>
-          <w:rStyle w:val="normaltextrun"/>
-          <w:rFonts w:ascii="Calibri" w:hAnsi="Calibri" w:cs="Calibri"/>
-          <w:color w:val="000000"/>
+          <w:sz w:val="22"/>
+          <w:szCs w:val="22"/>
+        </w:rPr>
+        <w:t xml:space="preserve"> has some features in common but also some </w:t>
+      </w:r>
+      <w:r>
+        <w:rPr>
+          <w:rStyle w:val="normaltextrun"/>
+          <w:rFonts w:ascii="Calibri" w:hAnsi="Calibri" w:cs="Calibri"/>
           <w:sz w:val="22"/>
           <w:szCs w:val="22"/>
         </w:rPr>
@@ -870,7 +802,6 @@
           <w:rFonts w:ascii="Calibri" w:hAnsi="Calibri" w:cs="Calibri"/>
           <w:b/>
           <w:bCs/>
-          <w:color w:val="000000"/>
           <w:sz w:val="22"/>
           <w:szCs w:val="22"/>
         </w:rPr>
@@ -882,7 +813,6 @@
           <w:rFonts w:ascii="Calibri" w:hAnsi="Calibri" w:cs="Calibri"/>
           <w:b/>
           <w:bCs/>
-          <w:color w:val="000000"/>
           <w:sz w:val="22"/>
           <w:szCs w:val="22"/>
         </w:rPr>
@@ -909,7 +839,6 @@
         <w:rPr>
           <w:rStyle w:val="normaltextrun"/>
           <w:rFonts w:ascii="Calibri" w:hAnsi="Calibri" w:cs="Calibri"/>
-          <w:color w:val="000000"/>
           <w:sz w:val="22"/>
           <w:szCs w:val="22"/>
         </w:rPr>
@@ -919,7 +848,6 @@
         <w:rPr>
           <w:rStyle w:val="normaltextrun"/>
           <w:rFonts w:ascii="Calibri" w:hAnsi="Calibri" w:cs="Calibri"/>
-          <w:color w:val="000000"/>
           <w:sz w:val="22"/>
           <w:szCs w:val="22"/>
         </w:rPr>
@@ -929,7 +857,6 @@
         <w:rPr>
           <w:rStyle w:val="normaltextrun"/>
           <w:rFonts w:ascii="Calibri" w:hAnsi="Calibri" w:cs="Calibri"/>
-          <w:color w:val="000000"/>
           <w:sz w:val="22"/>
           <w:szCs w:val="22"/>
         </w:rPr>
@@ -939,7 +866,6 @@
         <w:rPr>
           <w:rStyle w:val="normaltextrun"/>
           <w:rFonts w:ascii="Calibri" w:hAnsi="Calibri" w:cs="Calibri"/>
-          <w:color w:val="000000"/>
           <w:sz w:val="22"/>
           <w:szCs w:val="22"/>
         </w:rPr>
@@ -949,7 +875,6 @@
         <w:rPr>
           <w:rStyle w:val="normaltextrun"/>
           <w:rFonts w:ascii="Calibri" w:hAnsi="Calibri" w:cs="Calibri"/>
-          <w:color w:val="000000"/>
           <w:sz w:val="22"/>
           <w:szCs w:val="22"/>
         </w:rPr>
@@ -959,7 +884,6 @@
         <w:rPr>
           <w:rStyle w:val="normaltextrun"/>
           <w:rFonts w:ascii="Calibri" w:hAnsi="Calibri" w:cs="Calibri"/>
-          <w:color w:val="000000"/>
           <w:sz w:val="22"/>
           <w:szCs w:val="22"/>
         </w:rPr>
@@ -987,7 +911,6 @@
         <w:rPr>
           <w:rStyle w:val="normaltextrun"/>
           <w:rFonts w:ascii="Calibri" w:hAnsi="Calibri" w:cs="Calibri"/>
-          <w:color w:val="000000"/>
           <w:sz w:val="22"/>
           <w:szCs w:val="22"/>
         </w:rPr>
@@ -997,7 +920,6 @@
         <w:rPr>
           <w:rStyle w:val="normaltextrun"/>
           <w:rFonts w:ascii="Calibri" w:hAnsi="Calibri" w:cs="Calibri"/>
-          <w:color w:val="00B0F0"/>
           <w:sz w:val="22"/>
           <w:szCs w:val="22"/>
         </w:rPr>
@@ -1007,7 +929,6 @@
         <w:rPr>
           <w:rStyle w:val="normaltextrun"/>
           <w:rFonts w:ascii="Calibri" w:hAnsi="Calibri" w:cs="Calibri"/>
-          <w:color w:val="000000"/>
           <w:sz w:val="22"/>
           <w:szCs w:val="22"/>
         </w:rPr>
@@ -1017,7 +938,6 @@
         <w:rPr>
           <w:rStyle w:val="normaltextrun"/>
           <w:rFonts w:ascii="Calibri" w:hAnsi="Calibri" w:cs="Calibri"/>
-          <w:color w:val="000000"/>
           <w:sz w:val="22"/>
           <w:szCs w:val="22"/>
         </w:rPr>
@@ -1027,7 +947,6 @@
         <w:rPr>
           <w:rStyle w:val="normaltextrun"/>
           <w:rFonts w:ascii="Calibri" w:hAnsi="Calibri" w:cs="Calibri"/>
-          <w:color w:val="000000"/>
           <w:sz w:val="22"/>
           <w:szCs w:val="22"/>
         </w:rPr>
@@ -1037,7 +956,6 @@
         <w:rPr>
           <w:rStyle w:val="normaltextrun"/>
           <w:rFonts w:ascii="Calibri" w:hAnsi="Calibri" w:cs="Calibri"/>
-          <w:color w:val="000000"/>
           <w:sz w:val="22"/>
           <w:szCs w:val="22"/>
         </w:rPr>
@@ -1064,7 +982,6 @@
         <w:rPr>
           <w:rStyle w:val="normaltextrun"/>
           <w:rFonts w:ascii="Calibri" w:hAnsi="Calibri" w:cs="Calibri"/>
-          <w:color w:val="000000"/>
           <w:sz w:val="22"/>
           <w:szCs w:val="22"/>
         </w:rPr>
@@ -1074,7 +991,6 @@
         <w:rPr>
           <w:rStyle w:val="normaltextrun"/>
           <w:rFonts w:ascii="Calibri" w:hAnsi="Calibri" w:cs="Calibri"/>
-          <w:color w:val="000000"/>
           <w:sz w:val="22"/>
           <w:szCs w:val="22"/>
         </w:rPr>
@@ -1084,7 +1000,6 @@
         <w:rPr>
           <w:rStyle w:val="normaltextrun"/>
           <w:rFonts w:ascii="Calibri" w:hAnsi="Calibri" w:cs="Calibri"/>
-          <w:color w:val="000000"/>
           <w:sz w:val="22"/>
           <w:szCs w:val="22"/>
         </w:rPr>
@@ -1094,7 +1009,6 @@
         <w:rPr>
           <w:rStyle w:val="normaltextrun"/>
           <w:rFonts w:ascii="Calibri" w:hAnsi="Calibri" w:cs="Calibri"/>
-          <w:color w:val="00B0F0"/>
           <w:sz w:val="22"/>
           <w:szCs w:val="22"/>
         </w:rPr>
@@ -1104,7 +1018,6 @@
         <w:rPr>
           <w:rStyle w:val="normaltextrun"/>
           <w:rFonts w:ascii="Calibri" w:hAnsi="Calibri" w:cs="Calibri"/>
-          <w:color w:val="000000"/>
           <w:sz w:val="22"/>
           <w:szCs w:val="22"/>
         </w:rPr>
@@ -1114,7 +1027,6 @@
         <w:rPr>
           <w:rStyle w:val="normaltextrun"/>
           <w:rFonts w:ascii="Calibri" w:hAnsi="Calibri" w:cs="Calibri"/>
-          <w:color w:val="000000"/>
           <w:sz w:val="22"/>
           <w:szCs w:val="22"/>
         </w:rPr>
@@ -1124,7 +1036,6 @@
         <w:rPr>
           <w:rStyle w:val="normaltextrun"/>
           <w:rFonts w:ascii="Calibri" w:hAnsi="Calibri" w:cs="Calibri"/>
-          <w:color w:val="000000"/>
           <w:sz w:val="22"/>
           <w:szCs w:val="22"/>
         </w:rPr>
@@ -1134,7 +1045,6 @@
         <w:rPr>
           <w:rStyle w:val="normaltextrun"/>
           <w:rFonts w:ascii="Calibri" w:hAnsi="Calibri" w:cs="Calibri"/>
-          <w:color w:val="000000"/>
           <w:sz w:val="22"/>
           <w:szCs w:val="22"/>
         </w:rPr>
@@ -1191,7 +1101,6 @@
         <w:rPr>
           <w:rStyle w:val="normaltextrun"/>
           <w:rFonts w:ascii="Calibri" w:hAnsi="Calibri" w:cs="Calibri"/>
-          <w:color w:val="000000"/>
           <w:sz w:val="22"/>
           <w:szCs w:val="22"/>
         </w:rPr>
@@ -1201,7 +1110,6 @@
         <w:rPr>
           <w:rStyle w:val="normaltextrun"/>
           <w:rFonts w:ascii="Calibri" w:hAnsi="Calibri" w:cs="Calibri"/>
-          <w:color w:val="000000"/>
           <w:sz w:val="22"/>
           <w:szCs w:val="22"/>
         </w:rPr>
@@ -1211,7 +1119,6 @@
         <w:rPr>
           <w:rStyle w:val="normaltextrun"/>
           <w:rFonts w:ascii="Calibri" w:hAnsi="Calibri" w:cs="Calibri"/>
-          <w:color w:val="000000"/>
           <w:sz w:val="22"/>
           <w:szCs w:val="22"/>
         </w:rPr>
@@ -1221,7 +1128,6 @@
         <w:rPr>
           <w:rStyle w:val="normaltextrun"/>
           <w:rFonts w:ascii="Calibri" w:hAnsi="Calibri" w:cs="Calibri"/>
-          <w:color w:val="000000"/>
           <w:sz w:val="22"/>
           <w:szCs w:val="22"/>
         </w:rPr>
@@ -1231,7 +1137,6 @@
         <w:rPr>
           <w:rStyle w:val="normaltextrun"/>
           <w:rFonts w:ascii="Calibri" w:hAnsi="Calibri" w:cs="Calibri"/>
-          <w:color w:val="000000"/>
           <w:sz w:val="22"/>
           <w:szCs w:val="22"/>
         </w:rPr>
@@ -1241,7 +1146,6 @@
         <w:rPr>
           <w:rStyle w:val="normaltextrun"/>
           <w:rFonts w:ascii="Calibri" w:hAnsi="Calibri" w:cs="Calibri"/>
-          <w:color w:val="000000"/>
           <w:sz w:val="22"/>
           <w:szCs w:val="22"/>
         </w:rPr>
@@ -1269,7 +1173,6 @@
         <w:rPr>
           <w:rStyle w:val="normaltextrun"/>
           <w:rFonts w:ascii="Calibri" w:hAnsi="Calibri" w:cs="Calibri"/>
-          <w:color w:val="000000"/>
           <w:sz w:val="22"/>
           <w:szCs w:val="22"/>
         </w:rPr>
@@ -1279,7 +1182,6 @@
         <w:rPr>
           <w:rStyle w:val="normaltextrun"/>
           <w:rFonts w:ascii="Calibri" w:hAnsi="Calibri" w:cs="Calibri"/>
-          <w:color w:val="00B0F0"/>
           <w:sz w:val="22"/>
           <w:szCs w:val="22"/>
         </w:rPr>
@@ -1289,7 +1191,6 @@
         <w:rPr>
           <w:rStyle w:val="normaltextrun"/>
           <w:rFonts w:ascii="Calibri" w:hAnsi="Calibri" w:cs="Calibri"/>
-          <w:color w:val="000000"/>
           <w:sz w:val="22"/>
           <w:szCs w:val="22"/>
         </w:rPr>
@@ -1299,7 +1200,6 @@
         <w:rPr>
           <w:rStyle w:val="normaltextrun"/>
           <w:rFonts w:ascii="Calibri" w:hAnsi="Calibri" w:cs="Calibri"/>
-          <w:color w:val="000000"/>
           <w:sz w:val="22"/>
           <w:szCs w:val="22"/>
         </w:rPr>
@@ -1309,7 +1209,6 @@
         <w:rPr>
           <w:rStyle w:val="normaltextrun"/>
           <w:rFonts w:ascii="Calibri" w:hAnsi="Calibri" w:cs="Calibri"/>
-          <w:color w:val="000000"/>
           <w:sz w:val="22"/>
           <w:szCs w:val="22"/>
         </w:rPr>
@@ -1319,7 +1218,6 @@
         <w:rPr>
           <w:rStyle w:val="normaltextrun"/>
           <w:rFonts w:ascii="Calibri" w:hAnsi="Calibri" w:cs="Calibri"/>
-          <w:color w:val="000000"/>
           <w:sz w:val="22"/>
           <w:szCs w:val="22"/>
         </w:rPr>
@@ -1329,7 +1227,6 @@
         <w:rPr>
           <w:rStyle w:val="normaltextrun"/>
           <w:rFonts w:ascii="Calibri" w:hAnsi="Calibri" w:cs="Calibri"/>
-          <w:color w:val="000000"/>
           <w:sz w:val="22"/>
           <w:szCs w:val="22"/>
         </w:rPr>
@@ -1339,7 +1236,6 @@
         <w:rPr>
           <w:rStyle w:val="normaltextrun"/>
           <w:rFonts w:ascii="Calibri" w:hAnsi="Calibri" w:cs="Calibri"/>
-          <w:color w:val="000000"/>
           <w:sz w:val="22"/>
           <w:szCs w:val="22"/>
         </w:rPr>
@@ -1367,7 +1263,6 @@
         <w:rPr>
           <w:rStyle w:val="normaltextrun"/>
           <w:rFonts w:ascii="Calibri" w:hAnsi="Calibri" w:cs="Calibri"/>
-          <w:color w:val="000000"/>
           <w:sz w:val="22"/>
           <w:szCs w:val="22"/>
         </w:rPr>
@@ -1377,7 +1272,6 @@
         <w:rPr>
           <w:rStyle w:val="normaltextrun"/>
           <w:rFonts w:ascii="Calibri" w:hAnsi="Calibri" w:cs="Calibri"/>
-          <w:color w:val="00B0F0"/>
           <w:sz w:val="22"/>
           <w:szCs w:val="22"/>
         </w:rPr>
@@ -1387,7 +1281,6 @@
         <w:rPr>
           <w:rStyle w:val="normaltextrun"/>
           <w:rFonts w:ascii="Calibri" w:hAnsi="Calibri" w:cs="Calibri"/>
-          <w:color w:val="000000"/>
           <w:sz w:val="22"/>
           <w:szCs w:val="22"/>
         </w:rPr>
@@ -1397,7 +1290,6 @@
         <w:rPr>
           <w:rStyle w:val="normaltextrun"/>
           <w:rFonts w:ascii="Calibri" w:hAnsi="Calibri" w:cs="Calibri"/>
-          <w:color w:val="000000"/>
           <w:sz w:val="22"/>
           <w:szCs w:val="22"/>
         </w:rPr>
@@ -1407,7 +1299,6 @@
         <w:rPr>
           <w:rStyle w:val="normaltextrun"/>
           <w:rFonts w:ascii="Calibri" w:hAnsi="Calibri" w:cs="Calibri"/>
-          <w:color w:val="000000"/>
           <w:sz w:val="22"/>
           <w:szCs w:val="22"/>
         </w:rPr>
@@ -1417,7 +1308,6 @@
         <w:rPr>
           <w:rStyle w:val="normaltextrun"/>
           <w:rFonts w:ascii="Calibri" w:hAnsi="Calibri" w:cs="Calibri"/>
-          <w:color w:val="000000"/>
           <w:sz w:val="22"/>
           <w:szCs w:val="22"/>
         </w:rPr>
@@ -1427,7 +1317,6 @@
         <w:rPr>
           <w:rStyle w:val="normaltextrun"/>
           <w:rFonts w:ascii="Calibri" w:hAnsi="Calibri" w:cs="Calibri"/>
-          <w:color w:val="000000"/>
           <w:sz w:val="22"/>
           <w:szCs w:val="22"/>
         </w:rPr>
@@ -1437,7 +1326,6 @@
         <w:rPr>
           <w:rStyle w:val="normaltextrun"/>
           <w:rFonts w:ascii="Calibri" w:hAnsi="Calibri" w:cs="Calibri"/>
-          <w:color w:val="000000"/>
           <w:sz w:val="22"/>
           <w:szCs w:val="22"/>
         </w:rPr>
@@ -1447,7 +1335,6 @@
         <w:rPr>
           <w:rStyle w:val="normaltextrun"/>
           <w:rFonts w:ascii="Calibri" w:hAnsi="Calibri" w:cs="Calibri"/>
-          <w:color w:val="000000"/>
           <w:sz w:val="22"/>
           <w:szCs w:val="22"/>
         </w:rPr>
@@ -1457,7 +1344,6 @@
         <w:rPr>
           <w:rStyle w:val="normaltextrun"/>
           <w:rFonts w:ascii="Calibri" w:hAnsi="Calibri" w:cs="Calibri"/>
-          <w:color w:val="000000"/>
           <w:sz w:val="22"/>
           <w:szCs w:val="22"/>
         </w:rPr>
@@ -1467,7 +1353,6 @@
         <w:rPr>
           <w:rStyle w:val="normaltextrun"/>
           <w:rFonts w:ascii="Calibri" w:hAnsi="Calibri" w:cs="Calibri"/>
-          <w:color w:val="000000"/>
           <w:sz w:val="22"/>
           <w:szCs w:val="22"/>
         </w:rPr>
@@ -1477,7 +1362,33 @@
         <w:rPr>
           <w:rStyle w:val="normaltextrun"/>
           <w:rFonts w:ascii="Calibri" w:hAnsi="Calibri" w:cs="Calibri"/>
-          <w:color w:val="000000"/>
+          <w:sz w:val="22"/>
+          <w:szCs w:val="22"/>
+        </w:rPr>
+        <w:t xml:space="preserve"> entirely</w:t>
+      </w:r>
+      <w:r>
+        <w:rPr>
+          <w:rStyle w:val="normaltextrun"/>
+          <w:rFonts w:ascii="Calibri" w:hAnsi="Calibri" w:cs="Calibri"/>
+          <w:sz w:val="22"/>
+          <w:szCs w:val="22"/>
+        </w:rPr>
+        <w:t>, so it doe</w:t>
+      </w:r>
+      <w:r>
+        <w:rPr>
+          <w:rStyle w:val="normaltextrun"/>
+          <w:rFonts w:ascii="Calibri" w:hAnsi="Calibri" w:cs="Calibri"/>
+          <w:sz w:val="22"/>
+          <w:szCs w:val="22"/>
+        </w:rPr>
+        <w:t>s</w:t>
+      </w:r>
+      <w:r>
+        <w:rPr>
+          <w:rStyle w:val="normaltextrun"/>
+          <w:rFonts w:ascii="Calibri" w:hAnsi="Calibri" w:cs="Calibri"/>
           <w:sz w:val="22"/>
           <w:szCs w:val="22"/>
         </w:rPr>
@@ -1487,47 +1398,6 @@
         <w:rPr>
           <w:rStyle w:val="normaltextrun"/>
           <w:rFonts w:ascii="Calibri" w:hAnsi="Calibri" w:cs="Calibri"/>
-          <w:color w:val="000000"/>
-          <w:sz w:val="22"/>
-          <w:szCs w:val="22"/>
-        </w:rPr>
-        <w:t>entirely</w:t>
-      </w:r>
-      <w:r>
-        <w:rPr>
-          <w:rStyle w:val="normaltextrun"/>
-          <w:rFonts w:ascii="Calibri" w:hAnsi="Calibri" w:cs="Calibri"/>
-          <w:color w:val="000000"/>
-          <w:sz w:val="22"/>
-          <w:szCs w:val="22"/>
-        </w:rPr>
-        <w:t>, so it doe</w:t>
-      </w:r>
-      <w:r>
-        <w:rPr>
-          <w:rStyle w:val="normaltextrun"/>
-          <w:rFonts w:ascii="Calibri" w:hAnsi="Calibri" w:cs="Calibri"/>
-          <w:color w:val="000000"/>
-          <w:sz w:val="22"/>
-          <w:szCs w:val="22"/>
-        </w:rPr>
-        <w:t>s</w:t>
-      </w:r>
-      <w:r>
-        <w:rPr>
-          <w:rStyle w:val="normaltextrun"/>
-          <w:rFonts w:ascii="Calibri" w:hAnsi="Calibri" w:cs="Calibri"/>
-          <w:color w:val="000000"/>
-          <w:sz w:val="22"/>
-          <w:szCs w:val="22"/>
-        </w:rPr>
-        <w:t xml:space="preserve"> </w:t>
-      </w:r>
-      <w:r>
-        <w:rPr>
-          <w:rStyle w:val="normaltextrun"/>
-          <w:rFonts w:ascii="Calibri" w:hAnsi="Calibri" w:cs="Calibri"/>
-          <w:color w:val="000000"/>
           <w:sz w:val="22"/>
           <w:szCs w:val="22"/>
         </w:rPr>
@@ -1537,7 +1407,6 @@
         <w:rPr>
           <w:rStyle w:val="normaltextrun"/>
           <w:rFonts w:ascii="Calibri" w:hAnsi="Calibri" w:cs="Calibri"/>
-          <w:color w:val="000000"/>
           <w:sz w:val="22"/>
           <w:szCs w:val="22"/>
         </w:rPr>
@@ -1547,7 +1416,6 @@
         <w:rPr>
           <w:rStyle w:val="normaltextrun"/>
           <w:rFonts w:ascii="Calibri" w:hAnsi="Calibri" w:cs="Calibri"/>
-          <w:color w:val="000000"/>
           <w:sz w:val="22"/>
           <w:szCs w:val="22"/>
         </w:rPr>
@@ -1557,7 +1425,6 @@
         <w:rPr>
           <w:rStyle w:val="normaltextrun"/>
           <w:rFonts w:ascii="Calibri" w:hAnsi="Calibri" w:cs="Calibri"/>
-          <w:color w:val="000000"/>
           <w:sz w:val="22"/>
           <w:szCs w:val="22"/>
         </w:rPr>
@@ -1567,7 +1434,6 @@
         <w:rPr>
           <w:rStyle w:val="normaltextrun"/>
           <w:rFonts w:ascii="Calibri" w:hAnsi="Calibri" w:cs="Calibri"/>
-          <w:color w:val="000000"/>
           <w:sz w:val="22"/>
           <w:szCs w:val="22"/>
         </w:rPr>
@@ -1583,7 +1449,6 @@
         <w:rPr>
           <w:rStyle w:val="normaltextrun"/>
           <w:rFonts w:ascii="Calibri" w:hAnsi="Calibri" w:cs="Calibri"/>
-          <w:color w:val="000000"/>
           <w:sz w:val="22"/>
           <w:szCs w:val="22"/>
         </w:rPr>
@@ -1598,7 +1463,6 @@
         <w:rPr>
           <w:rStyle w:val="normaltextrun"/>
           <w:rFonts w:ascii="Calibri" w:hAnsi="Calibri" w:cs="Calibri"/>
-          <w:color w:val="000000"/>
           <w:sz w:val="22"/>
           <w:szCs w:val="22"/>
         </w:rPr>
@@ -1615,7 +1479,6 @@
           <w:rFonts w:ascii="Calibri" w:hAnsi="Calibri" w:cs="Calibri"/>
           <w:b/>
           <w:bCs/>
-          <w:color w:val="000000"/>
           <w:sz w:val="22"/>
           <w:szCs w:val="22"/>
         </w:rPr>
@@ -1626,7 +1489,6 @@
           <w:rFonts w:ascii="Calibri" w:hAnsi="Calibri" w:cs="Calibri"/>
           <w:b/>
           <w:bCs/>
-          <w:color w:val="000000"/>
           <w:sz w:val="22"/>
           <w:szCs w:val="22"/>
         </w:rPr>
@@ -1643,7 +1505,6 @@
           <w:rFonts w:ascii="Calibri" w:hAnsi="Calibri" w:cs="Calibri"/>
           <w:b/>
           <w:bCs/>
-          <w:color w:val="000000"/>
           <w:sz w:val="22"/>
           <w:szCs w:val="22"/>
         </w:rPr>
@@ -1687,16 +1548,26 @@
           <w:numId w:val="26"/>
         </w:numPr>
         <w:rPr>
-          <w:color w:val="00B0F0"/>
-          <w:lang w:val="en-US"/>
-        </w:rPr>
-      </w:pPr>
-      <w:r>
-        <w:rPr>
-          <w:color w:val="00B0F0"/>
-          <w:lang w:val="en-US"/>
-        </w:rPr>
-        <w:t>As a tourist, I want to know the street where each restaurant is placed, so that I will able to reach it.</w:t>
+          <w:lang w:val="en-US"/>
+        </w:rPr>
+      </w:pPr>
+      <w:r>
+        <w:rPr>
+          <w:lang w:val="en-US"/>
+        </w:rPr>
+        <w:t xml:space="preserve">As a tourist, I want to know the </w:t>
+      </w:r>
+      <w:r>
+        <w:rPr>
+          <w:lang w:val="en-US"/>
+        </w:rPr>
+        <w:t>address</w:t>
+      </w:r>
+      <w:r>
+        <w:rPr>
+          <w:lang w:val="en-US"/>
+        </w:rPr>
+        <w:t xml:space="preserve"> where each restaurant is placed, so that I will able to reach it.</w:t>
       </w:r>
     </w:p>
     <w:p>
@@ -1715,39 +1586,13 @@
         <w:rPr>
           <w:rStyle w:val="normaltextrun"/>
           <w:rFonts w:ascii="Calibri" w:hAnsi="Calibri" w:cs="Calibri"/>
-          <w:color w:val="000000"/>
-        </w:rPr>
-        <w:t xml:space="preserve">As a user, </w:t>
-      </w:r>
-      <w:r>
-        <w:rPr>
-          <w:rStyle w:val="normaltextrun"/>
-          <w:rFonts w:ascii="Calibri" w:hAnsi="Calibri" w:cs="Calibri"/>
-          <w:color w:val="000000"/>
-        </w:rPr>
-        <w:t xml:space="preserve">I </w:t>
-      </w:r>
-      <w:r>
-        <w:rPr>
-          <w:rStyle w:val="normaltextrun"/>
-          <w:rFonts w:ascii="Calibri" w:hAnsi="Calibri" w:cs="Calibri"/>
-          <w:color w:val="000000"/>
-        </w:rPr>
-        <w:t>want to save</w:t>
-      </w:r>
-      <w:r>
-        <w:rPr>
-          <w:rStyle w:val="normaltextrun"/>
-          <w:rFonts w:ascii="Calibri" w:hAnsi="Calibri" w:cs="Calibri"/>
-          <w:color w:val="000000"/>
-        </w:rPr>
-        <w:t xml:space="preserve"> up to</w:t>
-      </w:r>
-      <w:r>
-        <w:rPr>
-          <w:rStyle w:val="normaltextrun"/>
-          <w:rFonts w:ascii="Calibri" w:hAnsi="Calibri" w:cs="Calibri"/>
-          <w:color w:val="000000"/>
+        </w:rPr>
+        <w:t>As a user, I want to save</w:t>
+      </w:r>
+      <w:r>
+        <w:rPr>
+          <w:rStyle w:val="normaltextrun"/>
+          <w:rFonts w:ascii="Calibri" w:hAnsi="Calibri" w:cs="Calibri"/>
         </w:rPr>
         <w:t xml:space="preserve"> </w:t>
       </w:r>
@@ -1755,23 +1600,27 @@
         <w:rPr>
           <w:rStyle w:val="normaltextrun"/>
           <w:rFonts w:ascii="Calibri" w:hAnsi="Calibri" w:cs="Calibri"/>
-          <w:color w:val="000000"/>
-        </w:rPr>
-        <w:t>three</w:t>
-      </w:r>
-      <w:r>
-        <w:rPr>
-          <w:rStyle w:val="normaltextrun"/>
-          <w:rFonts w:ascii="Calibri" w:hAnsi="Calibri" w:cs="Calibri"/>
-          <w:color w:val="000000"/>
-        </w:rPr>
-        <w:t xml:space="preserve"> restaurants</w:t>
-      </w:r>
-      <w:r>
-        <w:rPr>
-          <w:rStyle w:val="normaltextrun"/>
-          <w:rFonts w:ascii="Calibri" w:hAnsi="Calibri" w:cs="Calibri"/>
-          <w:color w:val="000000"/>
+        </w:rPr>
+        <w:t xml:space="preserve">a restaurant as </w:t>
+      </w:r>
+      <w:r>
+        <w:rPr>
+          <w:rStyle w:val="normaltextrun"/>
+          <w:rFonts w:ascii="Calibri" w:hAnsi="Calibri" w:cs="Calibri"/>
+        </w:rPr>
+        <w:t xml:space="preserve">a </w:t>
+      </w:r>
+      <w:r>
+        <w:rPr>
+          <w:rStyle w:val="normaltextrun"/>
+          <w:rFonts w:ascii="Calibri" w:hAnsi="Calibri" w:cs="Calibri"/>
+        </w:rPr>
+        <w:t>favourite</w:t>
+      </w:r>
+      <w:r>
+        <w:rPr>
+          <w:rStyle w:val="normaltextrun"/>
+          <w:rFonts w:ascii="Calibri" w:hAnsi="Calibri" w:cs="Calibri"/>
         </w:rPr>
         <w:t>,</w:t>
       </w:r>
@@ -1779,7 +1628,6 @@
         <w:rPr>
           <w:rStyle w:val="normaltextrun"/>
           <w:rFonts w:ascii="Calibri" w:hAnsi="Calibri" w:cs="Calibri"/>
-          <w:color w:val="000000"/>
         </w:rPr>
         <w:t xml:space="preserve"> </w:t>
       </w:r>
@@ -1787,33 +1635,29 @@
         <w:rPr>
           <w:rStyle w:val="normaltextrun"/>
           <w:rFonts w:ascii="Calibri" w:hAnsi="Calibri" w:cs="Calibri"/>
-          <w:color w:val="000000"/>
-        </w:rPr>
-        <w:t xml:space="preserve">so that </w:t>
-      </w:r>
-      <w:r>
-        <w:rPr>
-          <w:rStyle w:val="normaltextrun"/>
-          <w:rFonts w:ascii="Calibri" w:hAnsi="Calibri" w:cs="Calibri"/>
-          <w:color w:val="000000"/>
-        </w:rPr>
-        <w:t xml:space="preserve">I </w:t>
-      </w:r>
-      <w:r>
-        <w:rPr>
-          <w:rStyle w:val="normaltextrun"/>
-          <w:rFonts w:ascii="Calibri" w:hAnsi="Calibri" w:cs="Calibri"/>
-          <w:color w:val="000000"/>
-        </w:rPr>
-        <w:t xml:space="preserve">can </w:t>
-      </w:r>
-      <w:r>
-        <w:rPr>
-          <w:rStyle w:val="normaltextrun"/>
-          <w:rFonts w:ascii="Calibri" w:hAnsi="Calibri" w:cs="Calibri"/>
-          <w:color w:val="000000"/>
-        </w:rPr>
-        <w:t>receive notifications about them.</w:t>
+        </w:rPr>
+        <w:t xml:space="preserve">so that I can </w:t>
+      </w:r>
+      <w:r>
+        <w:rPr>
+          <w:rStyle w:val="normaltextrun"/>
+          <w:rFonts w:ascii="Calibri" w:hAnsi="Calibri" w:cs="Calibri"/>
+        </w:rPr>
+        <w:t xml:space="preserve">receive notifications about </w:t>
+      </w:r>
+      <w:r>
+        <w:rPr>
+          <w:rStyle w:val="normaltextrun"/>
+          <w:rFonts w:ascii="Calibri" w:hAnsi="Calibri" w:cs="Calibri"/>
+        </w:rPr>
+        <w:t>it</w:t>
+      </w:r>
+      <w:r>
+        <w:rPr>
+          <w:rStyle w:val="normaltextrun"/>
+          <w:rFonts w:ascii="Calibri" w:hAnsi="Calibri" w:cs="Calibri"/>
+        </w:rPr>
+        <w:t>.</w:t>
       </w:r>
     </w:p>
     <w:p>
@@ -1825,14 +1669,15 @@
         </w:numPr>
         <w:rPr>
           <w:rStyle w:val="normaltextrun"/>
-          <w:lang w:val="en-US"/>
-        </w:rPr>
-      </w:pPr>
-      <w:r>
-        <w:rPr>
-          <w:rStyle w:val="normaltextrun"/>
-          <w:rFonts w:ascii="Calibri" w:hAnsi="Calibri" w:cs="Calibri"/>
-          <w:color w:val="000000"/>
+          <w:color w:val="AEAAAA" w:themeColor="background2" w:themeShade="BF"/>
+          <w:lang w:val="en-US"/>
+        </w:rPr>
+      </w:pPr>
+      <w:r>
+        <w:rPr>
+          <w:rStyle w:val="normaltextrun"/>
+          <w:rFonts w:ascii="Calibri" w:hAnsi="Calibri" w:cs="Calibri"/>
+          <w:color w:val="AEAAAA" w:themeColor="background2" w:themeShade="BF"/>
         </w:rPr>
         <w:t>As a user, I want to choose the restaurants that fit my budget, so that I can avoid pay</w:t>
       </w:r>
@@ -1840,7 +1685,7 @@
         <w:rPr>
           <w:rStyle w:val="normaltextrun"/>
           <w:rFonts w:ascii="Calibri" w:hAnsi="Calibri" w:cs="Calibri"/>
-          <w:color w:val="000000"/>
+          <w:color w:val="AEAAAA" w:themeColor="background2" w:themeShade="BF"/>
         </w:rPr>
         <w:t>ing</w:t>
       </w:r>
@@ -1848,7 +1693,7 @@
         <w:rPr>
           <w:rStyle w:val="normaltextrun"/>
           <w:rFonts w:ascii="Calibri" w:hAnsi="Calibri" w:cs="Calibri"/>
-          <w:color w:val="000000"/>
+          <w:color w:val="AEAAAA" w:themeColor="background2" w:themeShade="BF"/>
         </w:rPr>
         <w:t xml:space="preserve"> too much to enjoy typical food.</w:t>
       </w:r>
@@ -1863,14 +1708,14 @@
         <w:spacing w:after="0" w:line="240" w:lineRule="auto"/>
         <w:rPr>
           <w:rFonts w:ascii="Calibri" w:eastAsia="Times New Roman" w:hAnsi="Calibri" w:cs="Calibri"/>
-          <w:color w:val="00B050"/>
-          <w:lang w:val="en-US" w:eastAsia="it-IT"/>
-        </w:rPr>
-      </w:pPr>
-      <w:r>
-        <w:rPr>
-          <w:rFonts w:ascii="Calibri" w:eastAsia="Times New Roman" w:hAnsi="Calibri" w:cs="Calibri"/>
-          <w:color w:val="00B050"/>
+          <w:color w:val="AEAAAA" w:themeColor="background2" w:themeShade="BF"/>
+          <w:lang w:val="en-US" w:eastAsia="it-IT"/>
+        </w:rPr>
+      </w:pPr>
+      <w:r>
+        <w:rPr>
+          <w:rFonts w:ascii="Calibri" w:eastAsia="Times New Roman" w:hAnsi="Calibri" w:cs="Calibri"/>
+          <w:color w:val="AEAAAA" w:themeColor="background2" w:themeShade="BF"/>
           <w:lang w:val="en-US" w:eastAsia="it-IT"/>
         </w:rPr>
         <w:t xml:space="preserve">As a tourist with high demands, I want to be able to look for restaurants in a specific range of </w:t>
@@ -1880,7 +1725,7 @@
           <w:rFonts w:ascii="Calibri" w:eastAsia="Times New Roman" w:hAnsi="Calibri" w:cs="Calibri"/>
           <w:i/>
           <w:iCs/>
-          <w:color w:val="00B050"/>
+          <w:color w:val="AEAAAA" w:themeColor="background2" w:themeShade="BF"/>
           <w:lang w:val="en-US" w:eastAsia="it-IT"/>
         </w:rPr>
         <w:t>quality</w:t>
@@ -1888,7 +1733,7 @@
       <w:r>
         <w:rPr>
           <w:rFonts w:ascii="Calibri" w:eastAsia="Times New Roman" w:hAnsi="Calibri" w:cs="Calibri"/>
-          <w:color w:val="00B050"/>
+          <w:color w:val="AEAAAA" w:themeColor="background2" w:themeShade="BF"/>
           <w:lang w:val="en-US" w:eastAsia="it-IT"/>
         </w:rPr>
         <w:t xml:space="preserve"> </w:t>
@@ -1896,7 +1741,7 @@
       <w:r>
         <w:rPr>
           <w:rFonts w:ascii="Adobe Hebrew" w:eastAsia="Times New Roman" w:hAnsi="Adobe Hebrew" w:cs="Adobe Hebrew"/>
-          <w:color w:val="00B050"/>
+          <w:color w:val="AEAAAA" w:themeColor="background2" w:themeShade="BF"/>
           <w:sz w:val="16"/>
           <w:szCs w:val="16"/>
           <w:lang w:val="en-US" w:eastAsia="it-IT"/>
@@ -1906,7 +1751,7 @@
       <w:r>
         <w:rPr>
           <w:rFonts w:ascii="Calibri" w:eastAsia="Times New Roman" w:hAnsi="Calibri" w:cs="Calibri"/>
-          <w:color w:val="00B050"/>
+          <w:color w:val="AEAAAA" w:themeColor="background2" w:themeShade="BF"/>
           <w:lang w:val="en-US" w:eastAsia="it-IT"/>
         </w:rPr>
         <w:t>, so</w:t>
@@ -1914,7 +1759,7 @@
       <w:r>
         <w:rPr>
           <w:rFonts w:ascii="Calibri" w:eastAsia="Times New Roman" w:hAnsi="Calibri" w:cs="Calibri"/>
-          <w:color w:val="00B050"/>
+          <w:color w:val="AEAAAA" w:themeColor="background2" w:themeShade="BF"/>
           <w:lang w:val="en-US" w:eastAsia="it-IT"/>
         </w:rPr>
         <w:t xml:space="preserve"> that</w:t>
@@ -1922,10 +1767,10 @@
       <w:r>
         <w:rPr>
           <w:rFonts w:ascii="Calibri" w:eastAsia="Times New Roman" w:hAnsi="Calibri" w:cs="Calibri"/>
-          <w:color w:val="00B050"/>
-          <w:lang w:val="en-US" w:eastAsia="it-IT"/>
-        </w:rPr>
-        <w:t xml:space="preserve"> I can eat typical food only in the best-rated places.</w:t>
+          <w:color w:val="AEAAAA" w:themeColor="background2" w:themeShade="BF"/>
+          <w:lang w:val="en-US" w:eastAsia="it-IT"/>
+        </w:rPr>
+        <w:t xml:space="preserve"> I can eat typical food in the best-rated places.</w:t>
       </w:r>
     </w:p>
     <w:p>
@@ -1935,21 +1780,38 @@
           <w:ilvl w:val="0"/>
           <w:numId w:val="26"/>
         </w:numPr>
-        <w:spacing w:after="0" w:line="240" w:lineRule="auto"/>
-        <w:rPr>
-          <w:rStyle w:val="normaltextrun"/>
-          <w:rFonts w:ascii="Calibri" w:eastAsia="Times New Roman" w:hAnsi="Calibri" w:cs="Calibri"/>
-          <w:color w:val="00B0F0"/>
-          <w:lang w:val="en-US" w:eastAsia="it-IT"/>
-        </w:rPr>
-      </w:pPr>
-      <w:r>
-        <w:rPr>
-          <w:rFonts w:ascii="Calibri" w:eastAsia="Times New Roman" w:hAnsi="Calibri" w:cs="Calibri"/>
-          <w:color w:val="00B0F0"/>
-          <w:lang w:val="en-US" w:eastAsia="it-IT"/>
-        </w:rPr>
-        <w:t>As a user, I want to select the dishes I have eaten recently so that I can choose a restaurant where I will taste something different.</w:t>
+        <w:rPr>
+          <w:rStyle w:val="normaltextrun"/>
+          <w:lang w:val="en-US"/>
+        </w:rPr>
+      </w:pPr>
+      <w:r>
+        <w:rPr>
+          <w:rStyle w:val="normaltextrun"/>
+          <w:rFonts w:ascii="Calibri" w:hAnsi="Calibri" w:cs="Calibri"/>
+        </w:rPr>
+        <w:t>As a</w:t>
+      </w:r>
+      <w:r>
+        <w:rPr>
+          <w:rStyle w:val="normaltextrun"/>
+          <w:rFonts w:ascii="Calibri" w:hAnsi="Calibri" w:cs="Calibri"/>
+        </w:rPr>
+        <w:t xml:space="preserve"> vegan</w:t>
+      </w:r>
+      <w:r>
+        <w:rPr>
+          <w:rStyle w:val="normaltextrun"/>
+          <w:rFonts w:ascii="Calibri" w:hAnsi="Calibri" w:cs="Calibri"/>
+        </w:rPr>
+        <w:t xml:space="preserve"> user, I want to </w:t>
+      </w:r>
+      <w:r>
+        <w:rPr>
+          <w:rStyle w:val="normaltextrun"/>
+          <w:rFonts w:ascii="Calibri" w:hAnsi="Calibri" w:cs="Calibri"/>
+        </w:rPr>
+        <w:t>look for the restaurants that offer vegan dishes, so that I can satisfy my food requirements while enjoying typical food.</w:t>
       </w:r>
     </w:p>
     <w:p>
@@ -1961,40 +1823,58 @@
         </w:numPr>
         <w:rPr>
           <w:rStyle w:val="normaltextrun"/>
-          <w:lang w:val="en-US"/>
-        </w:rPr>
-      </w:pPr>
-      <w:r>
-        <w:rPr>
-          <w:rStyle w:val="normaltextrun"/>
-          <w:rFonts w:ascii="Calibri" w:hAnsi="Calibri" w:cs="Calibri"/>
-          <w:color w:val="000000"/>
-        </w:rPr>
-        <w:t>As a</w:t>
-      </w:r>
-      <w:r>
-        <w:rPr>
-          <w:rStyle w:val="normaltextrun"/>
-          <w:rFonts w:ascii="Calibri" w:hAnsi="Calibri" w:cs="Calibri"/>
-          <w:color w:val="000000"/>
-        </w:rPr>
-        <w:t xml:space="preserve"> vegan</w:t>
-      </w:r>
-      <w:r>
-        <w:rPr>
-          <w:rStyle w:val="normaltextrun"/>
-          <w:rFonts w:ascii="Calibri" w:hAnsi="Calibri" w:cs="Calibri"/>
-          <w:color w:val="000000"/>
-        </w:rPr>
-        <w:t xml:space="preserve"> user, I want to </w:t>
-      </w:r>
-      <w:r>
-        <w:rPr>
-          <w:rStyle w:val="normaltextrun"/>
-          <w:rFonts w:ascii="Calibri" w:hAnsi="Calibri" w:cs="Calibri"/>
-          <w:color w:val="000000"/>
-        </w:rPr>
-        <w:t>look for the restaurants that offer vegan dishes, so that I can satisfy my food requirements while enjoying typical food.</w:t>
+          <w:color w:val="AEAAAA" w:themeColor="background2" w:themeShade="BF"/>
+          <w:lang w:val="en-US"/>
+        </w:rPr>
+      </w:pPr>
+      <w:r>
+        <w:rPr>
+          <w:rStyle w:val="normaltextrun"/>
+          <w:rFonts w:ascii="Calibri" w:hAnsi="Calibri" w:cs="Calibri"/>
+          <w:color w:val="AEAAAA" w:themeColor="background2" w:themeShade="BF"/>
+        </w:rPr>
+        <w:lastRenderedPageBreak/>
+        <w:t xml:space="preserve">As a user with celiac disease, I want to look for the restaurants that offer dishes for </w:t>
+      </w:r>
+      <w:r>
+        <w:rPr>
+          <w:rStyle w:val="normaltextrun"/>
+          <w:rFonts w:ascii="Calibri" w:hAnsi="Calibri" w:cs="Calibri"/>
+          <w:color w:val="AEAAAA" w:themeColor="background2" w:themeShade="BF"/>
+        </w:rPr>
+        <w:t xml:space="preserve">people with celiac disease, so that I can satisfy my food requirements while </w:t>
+      </w:r>
+      <w:r>
+        <w:rPr>
+          <w:rStyle w:val="normaltextrun"/>
+          <w:rFonts w:ascii="Calibri" w:hAnsi="Calibri" w:cs="Calibri"/>
+          <w:color w:val="AEAAAA" w:themeColor="background2" w:themeShade="BF"/>
+        </w:rPr>
+        <w:t>tasting</w:t>
+      </w:r>
+      <w:r>
+        <w:rPr>
+          <w:rStyle w:val="normaltextrun"/>
+          <w:rFonts w:ascii="Calibri" w:hAnsi="Calibri" w:cs="Calibri"/>
+          <w:color w:val="AEAAAA" w:themeColor="background2" w:themeShade="BF"/>
+        </w:rPr>
+        <w:t xml:space="preserve"> typical </w:t>
+      </w:r>
+      <w:r>
+        <w:rPr>
+          <w:rStyle w:val="normaltextrun"/>
+          <w:rFonts w:ascii="Calibri" w:hAnsi="Calibri" w:cs="Calibri"/>
+          <w:color w:val="AEAAAA" w:themeColor="background2" w:themeShade="BF"/>
+        </w:rPr>
+        <w:t>dishes</w:t>
+      </w:r>
+      <w:r>
+        <w:rPr>
+          <w:rStyle w:val="normaltextrun"/>
+          <w:rFonts w:ascii="Calibri" w:hAnsi="Calibri" w:cs="Calibri"/>
+          <w:color w:val="AEAAAA" w:themeColor="background2" w:themeShade="BF"/>
+        </w:rPr>
+        <w:t>.</w:t>
       </w:r>
     </w:p>
     <w:p>
@@ -2013,50 +1893,61 @@
         <w:rPr>
           <w:rStyle w:val="normaltextrun"/>
           <w:rFonts w:ascii="Calibri" w:hAnsi="Calibri" w:cs="Calibri"/>
-          <w:color w:val="000000"/>
-        </w:rPr>
-        <w:lastRenderedPageBreak/>
-        <w:t xml:space="preserve">As a user with celiac disease, I want to look for the restaurants that offer dishes for </w:t>
-      </w:r>
-      <w:r>
-        <w:rPr>
-          <w:rStyle w:val="normaltextrun"/>
-          <w:rFonts w:ascii="Calibri" w:hAnsi="Calibri" w:cs="Calibri"/>
-          <w:color w:val="000000"/>
-        </w:rPr>
-        <w:t xml:space="preserve">people with celiac disease, so that I can satisfy my food requirements while </w:t>
-      </w:r>
-      <w:r>
-        <w:rPr>
-          <w:rStyle w:val="normaltextrun"/>
-          <w:rFonts w:ascii="Calibri" w:hAnsi="Calibri" w:cs="Calibri"/>
-          <w:color w:val="000000"/>
-        </w:rPr>
-        <w:t>tasting</w:t>
-      </w:r>
-      <w:r>
-        <w:rPr>
-          <w:rStyle w:val="normaltextrun"/>
-          <w:rFonts w:ascii="Calibri" w:hAnsi="Calibri" w:cs="Calibri"/>
-          <w:color w:val="000000"/>
-        </w:rPr>
-        <w:t xml:space="preserve"> typical </w:t>
-      </w:r>
-      <w:r>
-        <w:rPr>
-          <w:rStyle w:val="normaltextrun"/>
-          <w:rFonts w:ascii="Calibri" w:hAnsi="Calibri" w:cs="Calibri"/>
-          <w:color w:val="000000"/>
-        </w:rPr>
-        <w:t>dishes</w:t>
-      </w:r>
-      <w:r>
-        <w:rPr>
-          <w:rStyle w:val="normaltextrun"/>
-          <w:rFonts w:ascii="Calibri" w:hAnsi="Calibri" w:cs="Calibri"/>
-          <w:color w:val="000000"/>
-        </w:rPr>
-        <w:t>.</w:t>
+        </w:rPr>
+        <w:t>As a registered user, I want to receive and memorize a schedule of restaurants</w:t>
+      </w:r>
+      <w:r>
+        <w:rPr>
+          <w:rStyle w:val="normaltextrun"/>
+          <w:rFonts w:ascii="Calibri" w:hAnsi="Calibri" w:cs="Calibri"/>
+        </w:rPr>
+        <w:t xml:space="preserve"> which is based on:</w:t>
+      </w:r>
+      <w:r>
+        <w:rPr>
+          <w:rStyle w:val="normaltextrun"/>
+          <w:rFonts w:ascii="Calibri" w:hAnsi="Calibri" w:cs="Calibri"/>
+        </w:rPr>
+        <w:br/>
+        <w:t xml:space="preserve">        -the city I selected;</w:t>
+      </w:r>
+      <w:r>
+        <w:rPr>
+          <w:rStyle w:val="normaltextrun"/>
+          <w:rFonts w:ascii="Calibri" w:hAnsi="Calibri" w:cs="Calibri"/>
+        </w:rPr>
+        <w:br/>
+        <w:t xml:space="preserve">        -date and time of the first meal of my trip;</w:t>
+      </w:r>
+      <w:r>
+        <w:rPr>
+          <w:rStyle w:val="normaltextrun"/>
+          <w:rFonts w:ascii="Calibri" w:hAnsi="Calibri" w:cs="Calibri"/>
+        </w:rPr>
+        <w:br/>
+        <w:t xml:space="preserve">        -date and time of the last meal of my trip;</w:t>
+      </w:r>
+      <w:r>
+        <w:rPr>
+          <w:rStyle w:val="normaltextrun"/>
+          <w:rFonts w:ascii="Calibri" w:hAnsi="Calibri" w:cs="Calibri"/>
+        </w:rPr>
+        <w:br/>
+        <w:t xml:space="preserve">        -my food requirements (if they are specified);</w:t>
+      </w:r>
+      <w:r>
+        <w:rPr>
+          <w:rStyle w:val="normaltextrun"/>
+          <w:rFonts w:ascii="Calibri" w:hAnsi="Calibri" w:cs="Calibri"/>
+        </w:rPr>
+        <w:br/>
+      </w:r>
+      <w:r>
+        <w:rPr>
+          <w:rStyle w:val="normaltextrun"/>
+          <w:rFonts w:ascii="Calibri" w:hAnsi="Calibri" w:cs="Calibri"/>
+        </w:rPr>
+        <w:t xml:space="preserve"> so that I can taste typical food in the place I will go to for a trip.</w:t>
       </w:r>
     </w:p>
     <w:p>
@@ -2075,9 +1966,50 @@
         <w:rPr>
           <w:rStyle w:val="normaltextrun"/>
           <w:rFonts w:ascii="Calibri" w:hAnsi="Calibri" w:cs="Calibri"/>
-          <w:color w:val="000000"/>
-        </w:rPr>
-        <w:t>As a registered user, I want to receive and memorize a schedule of restaurants, so that I can taste typical food in the place I will go to for a trip.</w:t>
+        </w:rPr>
+        <w:t xml:space="preserve">As a registered user, </w:t>
+      </w:r>
+      <w:r>
+        <w:rPr>
+          <w:rStyle w:val="normaltextrun"/>
+          <w:rFonts w:ascii="Calibri" w:hAnsi="Calibri" w:cs="Calibri"/>
+        </w:rPr>
+        <w:t>I</w:t>
+      </w:r>
+      <w:r>
+        <w:rPr>
+          <w:rStyle w:val="normaltextrun"/>
+          <w:rFonts w:ascii="Calibri" w:hAnsi="Calibri" w:cs="Calibri"/>
+        </w:rPr>
+        <w:t xml:space="preserve"> want to put a review for the restaurant where </w:t>
+      </w:r>
+      <w:r>
+        <w:rPr>
+          <w:rStyle w:val="normaltextrun"/>
+          <w:rFonts w:ascii="Calibri" w:hAnsi="Calibri" w:cs="Calibri"/>
+        </w:rPr>
+        <w:t>I</w:t>
+      </w:r>
+      <w:r>
+        <w:rPr>
+          <w:rStyle w:val="normaltextrun"/>
+          <w:rFonts w:ascii="Calibri" w:hAnsi="Calibri" w:cs="Calibri"/>
+        </w:rPr>
+        <w:t xml:space="preserve"> ate, so that other users </w:t>
+      </w:r>
+      <w:r>
+        <w:rPr>
+          <w:rStyle w:val="normaltextrun"/>
+          <w:rFonts w:ascii="Calibri" w:hAnsi="Calibri" w:cs="Calibri"/>
+        </w:rPr>
+        <w:t xml:space="preserve">will know about my experience in this </w:t>
+      </w:r>
+      <w:r>
+        <w:rPr>
+          <w:rStyle w:val="normaltextrun"/>
+          <w:rFonts w:ascii="Calibri" w:hAnsi="Calibri" w:cs="Calibri"/>
+        </w:rPr>
+        <w:t>place.</w:t>
       </w:r>
     </w:p>
     <w:p>
@@ -2096,57 +2028,29 @@
         <w:rPr>
           <w:rStyle w:val="normaltextrun"/>
           <w:rFonts w:ascii="Calibri" w:hAnsi="Calibri" w:cs="Calibri"/>
-          <w:color w:val="000000"/>
-        </w:rPr>
-        <w:t xml:space="preserve">As a registered user, </w:t>
-      </w:r>
-      <w:r>
-        <w:rPr>
-          <w:rStyle w:val="normaltextrun"/>
-          <w:rFonts w:ascii="Calibri" w:hAnsi="Calibri" w:cs="Calibri"/>
-          <w:color w:val="000000"/>
-        </w:rPr>
-        <w:t>I</w:t>
-      </w:r>
-      <w:r>
-        <w:rPr>
-          <w:rStyle w:val="normaltextrun"/>
-          <w:rFonts w:ascii="Calibri" w:hAnsi="Calibri" w:cs="Calibri"/>
-          <w:color w:val="000000"/>
-        </w:rPr>
-        <w:t xml:space="preserve"> want to put a review for the restaurant where </w:t>
-      </w:r>
-      <w:r>
-        <w:rPr>
-          <w:rStyle w:val="normaltextrun"/>
-          <w:rFonts w:ascii="Calibri" w:hAnsi="Calibri" w:cs="Calibri"/>
-          <w:color w:val="000000"/>
-        </w:rPr>
-        <w:t>I</w:t>
-      </w:r>
-      <w:r>
-        <w:rPr>
-          <w:rStyle w:val="normaltextrun"/>
-          <w:rFonts w:ascii="Calibri" w:hAnsi="Calibri" w:cs="Calibri"/>
-          <w:color w:val="000000"/>
-        </w:rPr>
-        <w:t xml:space="preserve"> ate, so that other users </w:t>
-      </w:r>
-      <w:r>
-        <w:rPr>
-          <w:rStyle w:val="normaltextrun"/>
-          <w:rFonts w:ascii="Calibri" w:hAnsi="Calibri" w:cs="Calibri"/>
-          <w:color w:val="000000"/>
-        </w:rPr>
-        <w:t xml:space="preserve">will know about my experience in this </w:t>
-      </w:r>
-      <w:r>
-        <w:rPr>
-          <w:rStyle w:val="normaltextrun"/>
-          <w:rFonts w:ascii="Calibri" w:hAnsi="Calibri" w:cs="Calibri"/>
-          <w:color w:val="000000"/>
-        </w:rPr>
-        <w:t>place.</w:t>
+        </w:rPr>
+        <w:t>As a user</w:t>
+      </w:r>
+      <w:r>
+        <w:rPr>
+          <w:rStyle w:val="normaltextrun"/>
+          <w:rFonts w:ascii="Calibri" w:hAnsi="Calibri" w:cs="Calibri"/>
+        </w:rPr>
+        <w:t xml:space="preserve">, I want to read the reviews of a restaurant, so that I will know the opinion of other people about this </w:t>
+      </w:r>
+      <w:r>
+        <w:rPr>
+          <w:rStyle w:val="normaltextrun"/>
+          <w:rFonts w:ascii="Calibri" w:hAnsi="Calibri" w:cs="Calibri"/>
+        </w:rPr>
+        <w:t>place</w:t>
+      </w:r>
+      <w:r>
+        <w:rPr>
+          <w:rStyle w:val="normaltextrun"/>
+          <w:rFonts w:ascii="Calibri" w:hAnsi="Calibri" w:cs="Calibri"/>
+        </w:rPr>
+        <w:t>.</w:t>
       </w:r>
     </w:p>
     <w:p>
@@ -2157,39 +2061,185 @@
           <w:numId w:val="26"/>
         </w:numPr>
         <w:rPr>
-          <w:rStyle w:val="normaltextrun"/>
-          <w:lang w:val="en-US"/>
-        </w:rPr>
-      </w:pPr>
-      <w:r>
-        <w:rPr>
-          <w:rStyle w:val="normaltextrun"/>
-          <w:rFonts w:ascii="Calibri" w:hAnsi="Calibri" w:cs="Calibri"/>
-          <w:color w:val="000000"/>
-        </w:rPr>
-        <w:t>As a user</w:t>
-      </w:r>
-      <w:r>
-        <w:rPr>
-          <w:rStyle w:val="normaltextrun"/>
-          <w:rFonts w:ascii="Calibri" w:hAnsi="Calibri" w:cs="Calibri"/>
-          <w:color w:val="000000"/>
-        </w:rPr>
-        <w:t xml:space="preserve">, I want to read the reviews of a restaurant, so that I will know the opinion of other people about this </w:t>
-      </w:r>
-      <w:r>
-        <w:rPr>
-          <w:rStyle w:val="normaltextrun"/>
-          <w:rFonts w:ascii="Calibri" w:hAnsi="Calibri" w:cs="Calibri"/>
-          <w:color w:val="000000"/>
-        </w:rPr>
-        <w:t>place</w:t>
-      </w:r>
-      <w:r>
-        <w:rPr>
-          <w:rStyle w:val="normaltextrun"/>
-          <w:rFonts w:ascii="Calibri" w:hAnsi="Calibri" w:cs="Calibri"/>
-          <w:color w:val="000000"/>
+          <w:lang w:val="en-US"/>
+        </w:rPr>
+      </w:pPr>
+      <w:r>
+        <w:rPr>
+          <w:rFonts w:ascii="Calibri" w:eastAsia="Times New Roman" w:hAnsi="Calibri" w:cs="Calibri"/>
+          <w:lang w:val="en-US" w:eastAsia="it-IT"/>
+        </w:rPr>
+        <w:t xml:space="preserve">As a restaurant owner, I want to </w:t>
+      </w:r>
+      <w:r>
+        <w:rPr>
+          <w:rFonts w:ascii="Calibri" w:eastAsia="Times New Roman" w:hAnsi="Calibri" w:cs="Calibri"/>
+          <w:lang w:val="en-US" w:eastAsia="it-IT"/>
+        </w:rPr>
+        <w:t>manage</w:t>
+      </w:r>
+      <w:r>
+        <w:rPr>
+          <w:rFonts w:ascii="Calibri" w:eastAsia="Times New Roman" w:hAnsi="Calibri" w:cs="Calibri"/>
+          <w:lang w:val="en-US" w:eastAsia="it-IT"/>
+        </w:rPr>
+        <w:t xml:space="preserve"> my menu</w:t>
+      </w:r>
+      <w:r>
+        <w:rPr>
+          <w:rFonts w:ascii="Calibri" w:eastAsia="Times New Roman" w:hAnsi="Calibri" w:cs="Calibri"/>
+          <w:lang w:val="en-US" w:eastAsia="it-IT"/>
+        </w:rPr>
+        <w:t>:</w:t>
+      </w:r>
+      <w:r>
+        <w:rPr>
+          <w:lang w:val="en-US"/>
+        </w:rPr>
+        <w:t xml:space="preserve"> </w:t>
+      </w:r>
+      <w:r>
+        <w:rPr>
+          <w:lang w:val="en-US"/>
+        </w:rPr>
+        <w:br/>
+        <w:t xml:space="preserve">        -by adding </w:t>
+      </w:r>
+      <w:r>
+        <w:rPr>
+          <w:lang w:val="en-US"/>
+        </w:rPr>
+        <w:t>typical dishes</w:t>
+      </w:r>
+      <w:r>
+        <w:rPr>
+          <w:lang w:val="en-US"/>
+        </w:rPr>
+        <w:t>;</w:t>
+      </w:r>
+      <w:r>
+        <w:rPr>
+          <w:lang w:val="en-US"/>
+        </w:rPr>
+        <w:br/>
+        <w:t xml:space="preserve">        -</w:t>
+      </w:r>
+      <w:r>
+        <w:rPr>
+          <w:lang w:val="en-US"/>
+        </w:rPr>
+        <w:t>by removing typical dishes</w:t>
+      </w:r>
+      <w:r>
+        <w:rPr>
+          <w:lang w:val="en-US"/>
+        </w:rPr>
+        <w:t>;</w:t>
+      </w:r>
+      <w:r>
+        <w:rPr>
+          <w:rFonts w:eastAsia="Times New Roman" w:cstheme="minorHAnsi"/>
+          <w:lang w:val="en-US" w:eastAsia="it-IT"/>
+        </w:rPr>
+        <w:br/>
+        <w:t xml:space="preserve">        -</w:t>
+      </w:r>
+      <w:r>
+        <w:rPr>
+          <w:rFonts w:eastAsia="Times New Roman" w:cstheme="minorHAnsi"/>
+          <w:lang w:val="en-US" w:eastAsia="it-IT"/>
+        </w:rPr>
+        <w:t>by setting a price for dishes</w:t>
+      </w:r>
+      <w:r>
+        <w:rPr>
+          <w:rFonts w:eastAsia="Times New Roman" w:cstheme="minorHAnsi"/>
+          <w:lang w:val="en-US" w:eastAsia="it-IT"/>
+        </w:rPr>
+        <w:t>;</w:t>
+      </w:r>
+      <w:r>
+        <w:rPr>
+          <w:rFonts w:eastAsia="Times New Roman" w:cstheme="minorHAnsi"/>
+          <w:lang w:val="en-US" w:eastAsia="it-IT"/>
+        </w:rPr>
+        <w:br/>
+        <w:t xml:space="preserve">        -</w:t>
+      </w:r>
+      <w:r>
+        <w:rPr>
+          <w:rFonts w:eastAsia="Times New Roman" w:cstheme="minorHAnsi"/>
+          <w:lang w:val="en-US" w:eastAsia="it-IT"/>
+        </w:rPr>
+        <w:t>by specifying if the dishes ar</w:t>
+      </w:r>
+      <w:r>
+        <w:rPr>
+          <w:rFonts w:eastAsia="Times New Roman" w:cstheme="minorHAnsi"/>
+          <w:lang w:val="en-US" w:eastAsia="it-IT"/>
+        </w:rPr>
+        <w:t>e</w:t>
+      </w:r>
+      <w:r>
+        <w:rPr>
+          <w:rFonts w:eastAsia="Times New Roman" w:cstheme="minorHAnsi"/>
+          <w:lang w:val="en-US" w:eastAsia="it-IT"/>
+        </w:rPr>
+        <w:t xml:space="preserve"> for vegans and/or for people with celiac d</w:t>
+      </w:r>
+      <w:r>
+        <w:rPr>
+          <w:rFonts w:eastAsia="Times New Roman" w:cstheme="minorHAnsi"/>
+          <w:lang w:val="en-US" w:eastAsia="it-IT"/>
+        </w:rPr>
+        <w:t>i</w:t>
+      </w:r>
+      <w:r>
+        <w:rPr>
+          <w:rFonts w:eastAsia="Times New Roman" w:cstheme="minorHAnsi"/>
+          <w:lang w:val="en-US" w:eastAsia="it-IT"/>
+        </w:rPr>
+        <w:t>sease</w:t>
+      </w:r>
+      <w:r>
+        <w:rPr>
+          <w:rFonts w:eastAsia="Times New Roman" w:cstheme="minorHAnsi"/>
+          <w:lang w:val="en-US" w:eastAsia="it-IT"/>
+        </w:rPr>
+        <w:t>;</w:t>
+      </w:r>
+      <w:r>
+        <w:rPr>
+          <w:rFonts w:eastAsia="Times New Roman" w:cstheme="minorHAnsi"/>
+          <w:lang w:val="en-US" w:eastAsia="it-IT"/>
+        </w:rPr>
+        <w:br/>
+      </w:r>
+      <w:r>
+        <w:rPr>
+          <w:rFonts w:ascii="Calibri" w:eastAsia="Times New Roman" w:hAnsi="Calibri" w:cs="Calibri"/>
+          <w:lang w:val="en-US" w:eastAsia="it-IT"/>
+        </w:rPr>
+        <w:t xml:space="preserve"> so that</w:t>
+      </w:r>
+      <w:r>
+        <w:rPr>
+          <w:rFonts w:ascii="Calibri" w:eastAsia="Times New Roman" w:hAnsi="Calibri" w:cs="Calibri"/>
+          <w:lang w:val="en-US" w:eastAsia="it-IT"/>
+        </w:rPr>
+        <w:t xml:space="preserve"> </w:t>
+      </w:r>
+      <w:r>
+        <w:rPr>
+          <w:rFonts w:ascii="Calibri" w:eastAsia="Times New Roman" w:hAnsi="Calibri" w:cs="Calibri"/>
+          <w:lang w:val="en-US" w:eastAsia="it-IT"/>
+        </w:rPr>
+        <w:t>tourists will always be kept up-to-date with my menu</w:t>
+      </w:r>
+      <w:r>
+        <w:rPr>
+          <w:rFonts w:ascii="Calibri" w:eastAsia="Times New Roman" w:hAnsi="Calibri" w:cs="Calibri"/>
+          <w:lang w:val="en-US" w:eastAsia="it-IT"/>
         </w:rPr>
         <w:t>.</w:t>
       </w:r>
@@ -2202,198 +2252,163 @@
           <w:numId w:val="26"/>
         </w:numPr>
         <w:rPr>
-          <w:color w:val="00B0F0"/>
-          <w:lang w:val="en-US"/>
-        </w:rPr>
-      </w:pPr>
-      <w:r>
-        <w:rPr>
-          <w:rFonts w:ascii="Calibri" w:eastAsia="Times New Roman" w:hAnsi="Calibri" w:cs="Calibri"/>
-          <w:color w:val="00B0F0"/>
-          <w:lang w:val="en-US" w:eastAsia="it-IT"/>
-        </w:rPr>
-        <w:t xml:space="preserve">As a restaurant owner, I want to </w:t>
-      </w:r>
-      <w:r>
-        <w:rPr>
-          <w:rFonts w:ascii="Calibri" w:eastAsia="Times New Roman" w:hAnsi="Calibri" w:cs="Calibri"/>
-          <w:color w:val="00B0F0"/>
-          <w:lang w:val="en-US" w:eastAsia="it-IT"/>
-        </w:rPr>
-        <w:t>manage</w:t>
-      </w:r>
-      <w:r>
-        <w:rPr>
-          <w:rFonts w:ascii="Calibri" w:eastAsia="Times New Roman" w:hAnsi="Calibri" w:cs="Calibri"/>
-          <w:color w:val="00B0F0"/>
-          <w:lang w:val="en-US" w:eastAsia="it-IT"/>
-        </w:rPr>
-        <w:t xml:space="preserve"> my menu</w:t>
-      </w:r>
-      <w:r>
-        <w:rPr>
-          <w:rFonts w:ascii="Calibri" w:eastAsia="Times New Roman" w:hAnsi="Calibri" w:cs="Calibri"/>
-          <w:color w:val="00B0F0"/>
-          <w:lang w:val="en-US" w:eastAsia="it-IT"/>
-        </w:rPr>
-        <w:t>:</w:t>
-      </w:r>
-      <w:r>
-        <w:rPr>
-          <w:color w:val="00B0F0"/>
+          <w:color w:val="AEAAAA" w:themeColor="background2" w:themeShade="BF"/>
+          <w:lang w:val="en-US"/>
+        </w:rPr>
+      </w:pPr>
+      <w:r>
+        <w:rPr>
+          <w:rFonts w:ascii="Calibri" w:eastAsia="Times New Roman" w:hAnsi="Calibri" w:cs="Calibri"/>
+          <w:color w:val="AEAAAA" w:themeColor="background2" w:themeShade="BF"/>
+          <w:lang w:val="en-US" w:eastAsia="it-IT"/>
+        </w:rPr>
+        <w:t>As a restaurant owner, I want to receive advice about my menu in cases where:</w:t>
+      </w:r>
+      <w:r>
+        <w:rPr>
+          <w:color w:val="AEAAAA" w:themeColor="background2" w:themeShade="BF"/>
           <w:lang w:val="en-US"/>
         </w:rPr>
         <w:t xml:space="preserve"> </w:t>
       </w:r>
       <w:r>
         <w:rPr>
-          <w:color w:val="00B0F0"/>
+          <w:color w:val="AEAAAA" w:themeColor="background2" w:themeShade="BF"/>
           <w:lang w:val="en-US"/>
         </w:rPr>
         <w:br/>
-        <w:t xml:space="preserve">        -by adding </w:t>
-      </w:r>
-      <w:r>
-        <w:rPr>
-          <w:color w:val="00B0F0"/>
-          <w:lang w:val="en-US"/>
-        </w:rPr>
-        <w:t>typical dishes</w:t>
-      </w:r>
-      <w:r>
-        <w:rPr>
-          <w:color w:val="00B0F0"/>
+        <w:t xml:space="preserve">        -I should add a</w:t>
+      </w:r>
+      <w:r>
+        <w:rPr>
+          <w:color w:val="AEAAAA" w:themeColor="background2" w:themeShade="BF"/>
+          <w:lang w:val="en-US"/>
+        </w:rPr>
+        <w:t xml:space="preserve"> specific</w:t>
+      </w:r>
+      <w:r>
+        <w:rPr>
+          <w:color w:val="AEAAAA" w:themeColor="background2" w:themeShade="BF"/>
+          <w:lang w:val="en-US"/>
+        </w:rPr>
+        <w:t xml:space="preserve"> dish;</w:t>
+      </w:r>
+      <w:r>
+        <w:rPr>
+          <w:color w:val="AEAAAA" w:themeColor="background2" w:themeShade="BF"/>
+          <w:lang w:val="en-US"/>
+        </w:rPr>
+        <w:br/>
+        <w:t xml:space="preserve">        -I should </w:t>
+      </w:r>
+      <w:r>
+        <w:rPr>
+          <w:color w:val="AEAAAA" w:themeColor="background2" w:themeShade="BF"/>
+          <w:lang w:val="en-US"/>
+        </w:rPr>
+        <w:t>introduce a dish for vegan people or people with celiac d</w:t>
+      </w:r>
+      <w:r>
+        <w:rPr>
+          <w:color w:val="AEAAAA" w:themeColor="background2" w:themeShade="BF"/>
+          <w:lang w:val="en-US"/>
+        </w:rPr>
+        <w:t>i</w:t>
+      </w:r>
+      <w:r>
+        <w:rPr>
+          <w:color w:val="AEAAAA" w:themeColor="background2" w:themeShade="BF"/>
+          <w:lang w:val="en-US"/>
+        </w:rPr>
+        <w:t>sease</w:t>
+      </w:r>
+      <w:r>
+        <w:rPr>
+          <w:color w:val="AEAAAA" w:themeColor="background2" w:themeShade="BF"/>
           <w:lang w:val="en-US"/>
         </w:rPr>
         <w:t>;</w:t>
       </w:r>
       <w:r>
         <w:rPr>
-          <w:color w:val="00B0F0"/>
-          <w:lang w:val="en-US"/>
+          <w:rFonts w:eastAsia="Times New Roman" w:cstheme="minorHAnsi"/>
+          <w:color w:val="AEAAAA" w:themeColor="background2" w:themeShade="BF"/>
+          <w:lang w:val="en-US" w:eastAsia="it-IT"/>
         </w:rPr>
         <w:br/>
         <w:t xml:space="preserve">        -</w:t>
       </w:r>
       <w:r>
         <w:rPr>
-          <w:color w:val="00B0F0"/>
-          <w:lang w:val="en-US"/>
-        </w:rPr>
-        <w:t>by removing typical dishes</w:t>
-      </w:r>
-      <w:r>
-        <w:rPr>
-          <w:color w:val="00B0F0"/>
-          <w:lang w:val="en-US"/>
+          <w:rFonts w:eastAsia="Times New Roman" w:cstheme="minorHAnsi"/>
+          <w:color w:val="AEAAAA" w:themeColor="background2" w:themeShade="BF"/>
+          <w:lang w:val="en-US" w:eastAsia="it-IT"/>
+        </w:rPr>
+        <w:t>I should reduce the price</w:t>
+      </w:r>
+      <w:r>
+        <w:rPr>
+          <w:rFonts w:eastAsia="Times New Roman" w:cstheme="minorHAnsi"/>
+          <w:color w:val="AEAAAA" w:themeColor="background2" w:themeShade="BF"/>
+          <w:lang w:val="en-US" w:eastAsia="it-IT"/>
+        </w:rPr>
+        <w:t xml:space="preserve"> of a particular dish</w:t>
+      </w:r>
+      <w:r>
+        <w:rPr>
+          <w:rFonts w:eastAsia="Times New Roman" w:cstheme="minorHAnsi"/>
+          <w:color w:val="AEAAAA" w:themeColor="background2" w:themeShade="BF"/>
+          <w:lang w:val="en-US" w:eastAsia="it-IT"/>
         </w:rPr>
         <w:t>;</w:t>
       </w:r>
       <w:r>
         <w:rPr>
           <w:rFonts w:eastAsia="Times New Roman" w:cstheme="minorHAnsi"/>
-          <w:color w:val="00B0F0"/>
+          <w:color w:val="AEAAAA" w:themeColor="background2" w:themeShade="BF"/>
           <w:lang w:val="en-US" w:eastAsia="it-IT"/>
         </w:rPr>
         <w:br/>
-        <w:t xml:space="preserve">        -</w:t>
-      </w:r>
-      <w:r>
-        <w:rPr>
-          <w:rFonts w:eastAsia="Times New Roman" w:cstheme="minorHAnsi"/>
-          <w:color w:val="00B0F0"/>
-          <w:lang w:val="en-US" w:eastAsia="it-IT"/>
-        </w:rPr>
-        <w:t>by setting a price for dishes</w:t>
-      </w:r>
-      <w:r>
-        <w:rPr>
-          <w:rFonts w:eastAsia="Times New Roman" w:cstheme="minorHAnsi"/>
-          <w:color w:val="00B0F0"/>
-          <w:lang w:val="en-US" w:eastAsia="it-IT"/>
-        </w:rPr>
-        <w:t>;</w:t>
-      </w:r>
-      <w:r>
-        <w:rPr>
-          <w:rFonts w:eastAsia="Times New Roman" w:cstheme="minorHAnsi"/>
-          <w:color w:val="00B0F0"/>
-          <w:lang w:val="en-US" w:eastAsia="it-IT"/>
-        </w:rPr>
-        <w:br/>
-        <w:t xml:space="preserve">        -</w:t>
-      </w:r>
-      <w:r>
-        <w:rPr>
-          <w:rFonts w:eastAsia="Times New Roman" w:cstheme="minorHAnsi"/>
-          <w:color w:val="00B0F0"/>
-          <w:lang w:val="en-US" w:eastAsia="it-IT"/>
-        </w:rPr>
-        <w:t>by specifying if the dishes ar</w:t>
-      </w:r>
-      <w:r>
-        <w:rPr>
-          <w:rFonts w:eastAsia="Times New Roman" w:cstheme="minorHAnsi"/>
-          <w:color w:val="00B0F0"/>
-          <w:lang w:val="en-US" w:eastAsia="it-IT"/>
-        </w:rPr>
-        <w:t>e</w:t>
-      </w:r>
-      <w:r>
-        <w:rPr>
-          <w:rFonts w:eastAsia="Times New Roman" w:cstheme="minorHAnsi"/>
-          <w:color w:val="00B0F0"/>
-          <w:lang w:val="en-US" w:eastAsia="it-IT"/>
-        </w:rPr>
-        <w:t xml:space="preserve"> for vegans and/or for people with celiac d</w:t>
-      </w:r>
-      <w:r>
-        <w:rPr>
-          <w:rFonts w:eastAsia="Times New Roman" w:cstheme="minorHAnsi"/>
-          <w:color w:val="00B0F0"/>
-          <w:lang w:val="en-US" w:eastAsia="it-IT"/>
-        </w:rPr>
-        <w:t>i</w:t>
-      </w:r>
-      <w:r>
-        <w:rPr>
-          <w:rFonts w:eastAsia="Times New Roman" w:cstheme="minorHAnsi"/>
-          <w:color w:val="00B0F0"/>
-          <w:lang w:val="en-US" w:eastAsia="it-IT"/>
-        </w:rPr>
-        <w:t>sease</w:t>
-      </w:r>
-      <w:r>
-        <w:rPr>
-          <w:rFonts w:eastAsia="Times New Roman" w:cstheme="minorHAnsi"/>
-          <w:color w:val="00B0F0"/>
-          <w:lang w:val="en-US" w:eastAsia="it-IT"/>
-        </w:rPr>
-        <w:t>;</w:t>
-      </w:r>
-      <w:r>
-        <w:rPr>
-          <w:rFonts w:eastAsia="Times New Roman" w:cstheme="minorHAnsi"/>
-          <w:color w:val="00B0F0"/>
-          <w:lang w:val="en-US" w:eastAsia="it-IT"/>
-        </w:rPr>
-        <w:br/>
-      </w:r>
-      <w:r>
-        <w:rPr>
-          <w:rFonts w:ascii="Calibri" w:eastAsia="Times New Roman" w:hAnsi="Calibri" w:cs="Calibri"/>
-          <w:color w:val="00B0F0"/>
-          <w:lang w:val="en-US" w:eastAsia="it-IT"/>
-        </w:rPr>
-        <w:t xml:space="preserve"> so that</w:t>
-      </w:r>
-      <w:r>
-        <w:rPr>
-          <w:rFonts w:ascii="Calibri" w:eastAsia="Times New Roman" w:hAnsi="Calibri" w:cs="Calibri"/>
-          <w:color w:val="00B0F0"/>
-          <w:lang w:val="en-US" w:eastAsia="it-IT"/>
-        </w:rPr>
-        <w:t xml:space="preserve"> my menu will always be updated.</w:t>
+      </w:r>
+      <w:r>
+        <w:rPr>
+          <w:rFonts w:ascii="Calibri" w:eastAsia="Times New Roman" w:hAnsi="Calibri" w:cs="Calibri"/>
+          <w:color w:val="AEAAAA" w:themeColor="background2" w:themeShade="BF"/>
+          <w:lang w:val="en-US" w:eastAsia="it-IT"/>
+        </w:rPr>
+        <w:t xml:space="preserve"> so that my </w:t>
+      </w:r>
+      <w:r>
+        <w:rPr>
+          <w:rFonts w:ascii="Calibri" w:eastAsia="Times New Roman" w:hAnsi="Calibri" w:cs="Calibri"/>
+          <w:color w:val="AEAAAA" w:themeColor="background2" w:themeShade="BF"/>
+          <w:lang w:val="en-US" w:eastAsia="it-IT"/>
+        </w:rPr>
+        <w:t xml:space="preserve">restaurant will be competitive with the other restaurants </w:t>
+      </w:r>
+      <w:r>
+        <w:rPr>
+          <w:rFonts w:ascii="Calibri" w:eastAsia="Times New Roman" w:hAnsi="Calibri" w:cs="Calibri"/>
+          <w:color w:val="AEAAAA" w:themeColor="background2" w:themeShade="BF"/>
+          <w:lang w:val="en-US" w:eastAsia="it-IT"/>
+        </w:rPr>
+        <w:t>in</w:t>
+      </w:r>
+      <w:r>
+        <w:rPr>
+          <w:rFonts w:ascii="Calibri" w:eastAsia="Times New Roman" w:hAnsi="Calibri" w:cs="Calibri"/>
+          <w:color w:val="AEAAAA" w:themeColor="background2" w:themeShade="BF"/>
+          <w:lang w:val="en-US" w:eastAsia="it-IT"/>
+        </w:rPr>
+        <w:t xml:space="preserve"> my city</w:t>
+      </w:r>
+      <w:r>
+        <w:rPr>
+          <w:rFonts w:ascii="Calibri" w:eastAsia="Times New Roman" w:hAnsi="Calibri" w:cs="Calibri"/>
+          <w:color w:val="AEAAAA" w:themeColor="background2" w:themeShade="BF"/>
+          <w:lang w:val="en-US" w:eastAsia="it-IT"/>
+        </w:rPr>
+        <w:t>.</w:t>
       </w:r>
     </w:p>
     <w:p>
@@ -2404,195 +2419,12 @@
           <w:numId w:val="26"/>
         </w:numPr>
         <w:rPr>
-          <w:color w:val="00B0F0"/>
-          <w:lang w:val="en-US"/>
-        </w:rPr>
-      </w:pPr>
-      <w:r>
-        <w:rPr>
-          <w:rFonts w:ascii="Calibri" w:eastAsia="Times New Roman" w:hAnsi="Calibri" w:cs="Calibri"/>
-          <w:color w:val="00B0F0"/>
-          <w:lang w:val="en-US" w:eastAsia="it-IT"/>
-        </w:rPr>
-        <w:t>As a restaurant owner, I want to receive advice about my menu in cases where:</w:t>
-      </w:r>
-      <w:r>
-        <w:rPr>
-          <w:color w:val="00B0F0"/>
-          <w:lang w:val="en-US"/>
-        </w:rPr>
-        <w:t xml:space="preserve"> </w:t>
-      </w:r>
-      <w:r>
-        <w:rPr>
-          <w:color w:val="00B0F0"/>
-          <w:lang w:val="en-US"/>
-        </w:rPr>
-        <w:br/>
-        <w:t xml:space="preserve">        -</w:t>
-      </w:r>
-      <w:r>
-        <w:rPr>
-          <w:color w:val="00B0F0"/>
-          <w:lang w:val="en-US"/>
-        </w:rPr>
-        <w:t>I should add a</w:t>
-      </w:r>
-      <w:r>
-        <w:rPr>
-          <w:color w:val="00B0F0"/>
-          <w:lang w:val="en-US"/>
-        </w:rPr>
-        <w:t xml:space="preserve"> specific</w:t>
-      </w:r>
-      <w:r>
-        <w:rPr>
-          <w:color w:val="00B0F0"/>
-          <w:lang w:val="en-US"/>
-        </w:rPr>
-        <w:t xml:space="preserve"> dish;</w:t>
-      </w:r>
-      <w:r>
-        <w:rPr>
-          <w:color w:val="00B0F0"/>
-          <w:lang w:val="en-US"/>
-        </w:rPr>
-        <w:br/>
-        <w:t xml:space="preserve">        -</w:t>
-      </w:r>
-      <w:r>
-        <w:rPr>
-          <w:color w:val="00B0F0"/>
-          <w:lang w:val="en-US"/>
-        </w:rPr>
-        <w:t xml:space="preserve">I should </w:t>
-      </w:r>
-      <w:r>
-        <w:rPr>
-          <w:color w:val="00B0F0"/>
-          <w:lang w:val="en-US"/>
-        </w:rPr>
-        <w:t>introduce a dish for vegan people or people with celiac d</w:t>
-      </w:r>
-      <w:r>
-        <w:rPr>
-          <w:color w:val="00B0F0"/>
-          <w:lang w:val="en-US"/>
-        </w:rPr>
-        <w:t>i</w:t>
-      </w:r>
-      <w:r>
-        <w:rPr>
-          <w:color w:val="00B0F0"/>
-          <w:lang w:val="en-US"/>
-        </w:rPr>
-        <w:t>sease</w:t>
-      </w:r>
-      <w:r>
-        <w:rPr>
-          <w:color w:val="00B0F0"/>
-          <w:lang w:val="en-US"/>
-        </w:rPr>
-        <w:t>;</w:t>
-      </w:r>
-      <w:r>
-        <w:rPr>
-          <w:rFonts w:eastAsia="Times New Roman" w:cstheme="minorHAnsi"/>
-          <w:color w:val="00B0F0"/>
-          <w:lang w:val="en-US" w:eastAsia="it-IT"/>
-        </w:rPr>
-        <w:br/>
-        <w:t xml:space="preserve">        -</w:t>
-      </w:r>
-      <w:r>
-        <w:rPr>
-          <w:rFonts w:eastAsia="Times New Roman" w:cstheme="minorHAnsi"/>
-          <w:color w:val="00B0F0"/>
-          <w:lang w:val="en-US" w:eastAsia="it-IT"/>
-        </w:rPr>
-        <w:t>I should reduce the price</w:t>
-      </w:r>
-      <w:r>
-        <w:rPr>
-          <w:rFonts w:eastAsia="Times New Roman" w:cstheme="minorHAnsi"/>
-          <w:color w:val="00B0F0"/>
-          <w:lang w:val="en-US" w:eastAsia="it-IT"/>
-        </w:rPr>
-        <w:t xml:space="preserve"> of a particular dish</w:t>
-      </w:r>
-      <w:r>
-        <w:rPr>
-          <w:rFonts w:eastAsia="Times New Roman" w:cstheme="minorHAnsi"/>
-          <w:color w:val="00B0F0"/>
-          <w:lang w:val="en-US" w:eastAsia="it-IT"/>
-        </w:rPr>
-        <w:t>;</w:t>
-      </w:r>
-      <w:r>
-        <w:rPr>
-          <w:rFonts w:eastAsia="Times New Roman" w:cstheme="minorHAnsi"/>
-          <w:color w:val="00B0F0"/>
-          <w:lang w:val="en-US" w:eastAsia="it-IT"/>
-        </w:rPr>
-        <w:br/>
-      </w:r>
-      <w:r>
-        <w:rPr>
-          <w:rFonts w:ascii="Calibri" w:eastAsia="Times New Roman" w:hAnsi="Calibri" w:cs="Calibri"/>
-          <w:color w:val="00B0F0"/>
-          <w:lang w:val="en-US" w:eastAsia="it-IT"/>
-        </w:rPr>
-        <w:t xml:space="preserve"> so that my </w:t>
-      </w:r>
-      <w:r>
-        <w:rPr>
-          <w:rFonts w:ascii="Calibri" w:eastAsia="Times New Roman" w:hAnsi="Calibri" w:cs="Calibri"/>
-          <w:color w:val="00B0F0"/>
-          <w:lang w:val="en-US" w:eastAsia="it-IT"/>
-        </w:rPr>
-        <w:t xml:space="preserve">restaurant will be competitive with the other restaurants </w:t>
-      </w:r>
-      <w:r>
-        <w:rPr>
-          <w:rFonts w:ascii="Calibri" w:eastAsia="Times New Roman" w:hAnsi="Calibri" w:cs="Calibri"/>
-          <w:color w:val="00B0F0"/>
-          <w:lang w:val="en-US" w:eastAsia="it-IT"/>
-        </w:rPr>
-        <w:t>in</w:t>
-      </w:r>
-      <w:r>
-        <w:rPr>
-          <w:rFonts w:ascii="Calibri" w:eastAsia="Times New Roman" w:hAnsi="Calibri" w:cs="Calibri"/>
-          <w:color w:val="00B0F0"/>
-          <w:lang w:val="en-US" w:eastAsia="it-IT"/>
-        </w:rPr>
-        <w:t xml:space="preserve"> my city</w:t>
-      </w:r>
-      <w:r>
-        <w:rPr>
-          <w:rFonts w:ascii="Calibri" w:eastAsia="Times New Roman" w:hAnsi="Calibri" w:cs="Calibri"/>
-          <w:color w:val="00B0F0"/>
-          <w:lang w:val="en-US" w:eastAsia="it-IT"/>
-        </w:rPr>
-        <w:t>.</w:t>
-      </w:r>
-    </w:p>
-    <w:p>
-      <w:pPr>
-        <w:pStyle w:val="Paragrafoelenco"/>
-        <w:numPr>
-          <w:ilvl w:val="0"/>
-          <w:numId w:val="26"/>
-        </w:numPr>
-        <w:rPr>
-          <w:color w:val="00B0F0"/>
-          <w:lang w:val="en-US"/>
-        </w:rPr>
-      </w:pPr>
-      <w:r>
-        <w:rPr>
-          <w:rFonts w:ascii="Calibri" w:eastAsia="Times New Roman" w:hAnsi="Calibri" w:cs="Calibri"/>
-          <w:color w:val="00B0F0"/>
+          <w:lang w:val="en-US"/>
+        </w:rPr>
+      </w:pPr>
+      <w:r>
+        <w:rPr>
+          <w:rFonts w:ascii="Calibri" w:eastAsia="Times New Roman" w:hAnsi="Calibri" w:cs="Calibri"/>
           <w:lang w:val="en-US" w:eastAsia="it-IT"/>
         </w:rPr>
         <w:t>As a restaurant owner, I want to sponsor my restaurant</w:t>
@@ -2600,7 +2432,6 @@
       <w:r>
         <w:rPr>
           <w:rFonts w:ascii="Calibri" w:eastAsia="Times New Roman" w:hAnsi="Calibri" w:cs="Calibri"/>
-          <w:color w:val="00B0F0"/>
           <w:lang w:val="en-US" w:eastAsia="it-IT"/>
         </w:rPr>
         <w:t xml:space="preserve"> by adding it into the system</w:t>
@@ -2608,7 +2439,6 @@
       <w:r>
         <w:rPr>
           <w:rFonts w:ascii="Calibri" w:eastAsia="Times New Roman" w:hAnsi="Calibri" w:cs="Calibri"/>
-          <w:color w:val="00B0F0"/>
           <w:lang w:val="en-US" w:eastAsia="it-IT"/>
         </w:rPr>
         <w:t xml:space="preserve">, so that </w:t>
@@ -2616,7 +2446,6 @@
       <w:r>
         <w:rPr>
           <w:rFonts w:ascii="Calibri" w:eastAsia="Times New Roman" w:hAnsi="Calibri" w:cs="Calibri"/>
-          <w:color w:val="00B0F0"/>
           <w:lang w:val="en-US" w:eastAsia="it-IT"/>
         </w:rPr>
         <w:t>more people can see my restaurant.</w:t>
@@ -2718,105 +2547,49 @@
         <w:textAlignment w:val="baseline"/>
         <w:rPr>
           <w:rFonts w:ascii="Calibri" w:eastAsia="Times New Roman" w:hAnsi="Calibri" w:cs="Calibri"/>
+          <w:color w:val="AEAAAA" w:themeColor="background2" w:themeShade="BF"/>
           <w:lang w:eastAsia="it-IT"/>
         </w:rPr>
       </w:pPr>
       <w:r>
         <w:rPr>
           <w:rFonts w:ascii="Calibri" w:eastAsia="Times New Roman" w:hAnsi="Calibri" w:cs="Calibri"/>
+          <w:color w:val="AEAAAA" w:themeColor="background2" w:themeShade="BF"/>
           <w:lang w:eastAsia="it-IT"/>
         </w:rPr>
-        <w:t>The system shall provide a list of the restaurants that satisfy:</w:t>
+        <w:t>The system shall provide a list of the restaurants that satisfy</w:t>
+      </w:r>
+      <w:r>
+        <w:rPr>
+          <w:rFonts w:ascii="Calibri" w:eastAsia="Times New Roman" w:hAnsi="Calibri" w:cs="Calibri"/>
+          <w:color w:val="AEAAAA" w:themeColor="background2" w:themeShade="BF"/>
+          <w:lang w:eastAsia="it-IT"/>
+        </w:rPr>
+        <w:t xml:space="preserve"> </w:t>
       </w:r>
       <w:r>
         <w:rPr>
           <w:rFonts w:eastAsia="Times New Roman" w:cstheme="minorHAnsi"/>
-          <w:lang w:val="en-US" w:eastAsia="it-IT"/>
-        </w:rPr>
-        <w:br/>
-        <w:t xml:space="preserve">        -the selected budget;</w:t>
+          <w:color w:val="AEAAAA" w:themeColor="background2" w:themeShade="BF"/>
+          <w:lang w:val="en-US" w:eastAsia="it-IT"/>
+        </w:rPr>
+        <w:t xml:space="preserve">possible food requirements for vegan users or </w:t>
       </w:r>
       <w:r>
         <w:rPr>
           <w:rFonts w:eastAsia="Times New Roman" w:cstheme="minorHAnsi"/>
-          <w:lang w:val="en-US" w:eastAsia="it-IT"/>
-        </w:rPr>
-        <w:br/>
-        <w:t xml:space="preserve">        </w:t>
+          <w:color w:val="AEAAAA" w:themeColor="background2" w:themeShade="BF"/>
+          <w:lang w:val="en-US" w:eastAsia="it-IT"/>
+        </w:rPr>
+        <w:t>people with celiac disease</w:t>
       </w:r>
       <w:r>
         <w:rPr>
           <w:rFonts w:eastAsia="Times New Roman" w:cstheme="minorHAnsi"/>
-          <w:color w:val="00B050"/>
-          <w:lang w:val="en-US" w:eastAsia="it-IT"/>
-        </w:rPr>
-        <w:t xml:space="preserve">-a range of </w:t>
-      </w:r>
-      <w:r>
-        <w:rPr>
-          <w:rFonts w:eastAsia="Times New Roman" w:cstheme="minorHAnsi"/>
-          <w:i/>
-          <w:iCs/>
-          <w:color w:val="00B050"/>
-          <w:lang w:val="en-US" w:eastAsia="it-IT"/>
-        </w:rPr>
-        <w:t xml:space="preserve">quality </w:t>
-      </w:r>
-      <w:r>
-        <w:rPr>
-          <w:rFonts w:ascii="Adobe Hebrew" w:eastAsia="Times New Roman" w:hAnsi="Adobe Hebrew" w:cs="Adobe Hebrew"/>
-          <w:color w:val="00B050"/>
-          <w:sz w:val="16"/>
-          <w:szCs w:val="16"/>
-          <w:lang w:val="en-US" w:eastAsia="it-IT"/>
-        </w:rPr>
-        <w:t>(I)</w:t>
-      </w:r>
-      <w:r>
-        <w:rPr>
-          <w:rFonts w:eastAsia="Times New Roman" w:cstheme="minorHAnsi"/>
-          <w:color w:val="00B050"/>
-          <w:lang w:val="en-US" w:eastAsia="it-IT"/>
-        </w:rPr>
-        <w:t>;</w:t>
-      </w:r>
-      <w:r>
-        <w:rPr>
-          <w:rFonts w:eastAsia="Times New Roman" w:cstheme="minorHAnsi"/>
-          <w:lang w:val="en-US" w:eastAsia="it-IT"/>
-        </w:rPr>
-        <w:br/>
-        <w:t xml:space="preserve">        -possible food requirements for vegan users or </w:t>
-      </w:r>
-      <w:r>
-        <w:rPr>
-          <w:rFonts w:eastAsia="Times New Roman" w:cstheme="minorHAnsi"/>
-          <w:lang w:val="en-US" w:eastAsia="it-IT"/>
-        </w:rPr>
-        <w:t>people with celiac disease</w:t>
-      </w:r>
-      <w:r>
-        <w:rPr>
-          <w:rFonts w:eastAsia="Times New Roman" w:cstheme="minorHAnsi"/>
-          <w:lang w:val="en-US" w:eastAsia="it-IT"/>
-        </w:rPr>
-        <w:t>;</w:t>
-      </w:r>
-      <w:r>
-        <w:rPr>
-          <w:rFonts w:eastAsia="Times New Roman" w:cstheme="minorHAnsi"/>
-          <w:lang w:val="en-US" w:eastAsia="it-IT"/>
-        </w:rPr>
-        <w:br/>
-        <w:t xml:space="preserve">        </w:t>
-      </w:r>
-      <w:r>
-        <w:rPr>
-          <w:rFonts w:eastAsia="Times New Roman" w:cstheme="minorHAnsi"/>
-          <w:color w:val="00B0F0"/>
-          <w:lang w:val="en-US" w:eastAsia="it-IT"/>
-        </w:rPr>
-        <w:t>-user’s request about dishes to avoid.</w:t>
+          <w:color w:val="AEAAAA" w:themeColor="background2" w:themeShade="BF"/>
+          <w:lang w:val="en-US" w:eastAsia="it-IT"/>
+        </w:rPr>
+        <w:t>.</w:t>
       </w:r>
     </w:p>
     <w:p>
@@ -2830,17 +2603,29 @@
         <w:textAlignment w:val="baseline"/>
         <w:rPr>
           <w:rFonts w:ascii="Calibri" w:eastAsia="Times New Roman" w:hAnsi="Calibri" w:cs="Calibri"/>
-          <w:color w:val="00B0F0"/>
           <w:lang w:eastAsia="it-IT"/>
         </w:rPr>
       </w:pPr>
       <w:r>
         <w:rPr>
           <w:rFonts w:eastAsia="Times New Roman" w:cstheme="minorHAnsi"/>
-          <w:color w:val="00B0F0"/>
-          <w:lang w:val="en-US" w:eastAsia="it-IT"/>
-        </w:rPr>
-        <w:t>The system shall provide the street where each restaurant is placed.</w:t>
+          <w:lang w:val="en-US" w:eastAsia="it-IT"/>
+        </w:rPr>
+        <w:t xml:space="preserve">The system shall provide the </w:t>
+      </w:r>
+      <w:r>
+        <w:rPr>
+          <w:rFonts w:eastAsia="Times New Roman" w:cstheme="minorHAnsi"/>
+          <w:lang w:val="en-US" w:eastAsia="it-IT"/>
+        </w:rPr>
+        <w:t>address</w:t>
+      </w:r>
+      <w:r>
+        <w:rPr>
+          <w:rFonts w:eastAsia="Times New Roman" w:cstheme="minorHAnsi"/>
+          <w:lang w:val="en-US" w:eastAsia="it-IT"/>
+        </w:rPr>
+        <w:t xml:space="preserve"> where each restaurant is placed.</w:t>
       </w:r>
     </w:p>
     <w:p>
@@ -2860,6 +2645,7 @@
       <w:r>
         <w:rPr>
           <w:rFonts w:ascii="Calibri" w:eastAsia="Times New Roman" w:hAnsi="Calibri" w:cs="Calibri"/>
+          <w:color w:val="AEAAAA" w:themeColor="background2" w:themeShade="BF"/>
           <w:lang w:eastAsia="it-IT"/>
         </w:rPr>
         <w:t xml:space="preserve">The system shall provide </w:t>
@@ -2867,23 +2653,58 @@
       <w:r>
         <w:rPr>
           <w:rFonts w:ascii="Calibri" w:eastAsia="Times New Roman" w:hAnsi="Calibri" w:cs="Calibri"/>
+          <w:color w:val="AEAAAA" w:themeColor="background2" w:themeShade="BF"/>
           <w:lang w:eastAsia="it-IT"/>
         </w:rPr>
-        <w:t xml:space="preserve">the memorizing of </w:t>
-      </w:r>
-      <w:r>
-        <w:rPr>
-          <w:rFonts w:ascii="Calibri" w:eastAsia="Times New Roman" w:hAnsi="Calibri" w:cs="Calibri"/>
+        <w:t>the memorizing of</w:t>
+      </w:r>
+      <w:r>
+        <w:rPr>
+          <w:rFonts w:ascii="Calibri" w:eastAsia="Times New Roman" w:hAnsi="Calibri" w:cs="Calibri"/>
+          <w:color w:val="AEAAAA" w:themeColor="background2" w:themeShade="BF"/>
           <w:lang w:eastAsia="it-IT"/>
         </w:rPr>
-        <w:t>three</w:t>
-      </w:r>
-      <w:r>
-        <w:rPr>
-          <w:rFonts w:ascii="Calibri" w:eastAsia="Times New Roman" w:hAnsi="Calibri" w:cs="Calibri"/>
+        <w:t xml:space="preserve"> a</w:t>
+      </w:r>
+      <w:r>
+        <w:rPr>
+          <w:rFonts w:ascii="Calibri" w:eastAsia="Times New Roman" w:hAnsi="Calibri" w:cs="Calibri"/>
+          <w:color w:val="AEAAAA" w:themeColor="background2" w:themeShade="BF"/>
           <w:lang w:eastAsia="it-IT"/>
         </w:rPr>
-        <w:t xml:space="preserve"> restaurants.</w:t>
+        <w:t xml:space="preserve"> restaurant</w:t>
+      </w:r>
+      <w:r>
+        <w:rPr>
+          <w:rFonts w:ascii="Calibri" w:eastAsia="Times New Roman" w:hAnsi="Calibri" w:cs="Calibri"/>
+          <w:color w:val="AEAAAA" w:themeColor="background2" w:themeShade="BF"/>
+          <w:lang w:eastAsia="it-IT"/>
+        </w:rPr>
+        <w:t xml:space="preserve"> as </w:t>
+      </w:r>
+      <w:r>
+        <w:rPr>
+          <w:rFonts w:ascii="Calibri" w:eastAsia="Times New Roman" w:hAnsi="Calibri" w:cs="Calibri"/>
+          <w:color w:val="AEAAAA" w:themeColor="background2" w:themeShade="BF"/>
+          <w:lang w:eastAsia="it-IT"/>
+        </w:rPr>
+        <w:t xml:space="preserve">a </w:t>
+      </w:r>
+      <w:r>
+        <w:rPr>
+          <w:rFonts w:ascii="Calibri" w:eastAsia="Times New Roman" w:hAnsi="Calibri" w:cs="Calibri"/>
+          <w:color w:val="AEAAAA" w:themeColor="background2" w:themeShade="BF"/>
+          <w:lang w:eastAsia="it-IT"/>
+        </w:rPr>
+        <w:t>favourite</w:t>
+      </w:r>
+      <w:r>
+        <w:rPr>
+          <w:rFonts w:ascii="Calibri" w:eastAsia="Times New Roman" w:hAnsi="Calibri" w:cs="Calibri"/>
+          <w:color w:val="AEAAAA" w:themeColor="background2" w:themeShade="BF"/>
+          <w:lang w:eastAsia="it-IT"/>
+        </w:rPr>
+        <w:t>.</w:t>
       </w:r>
     </w:p>
     <w:p>
@@ -2954,13 +2775,13 @@
           <w:lang w:val="en-US"/>
         </w:rPr>
         <w:br/>
-        <w:t xml:space="preserve">        -</w:t>
-      </w:r>
-      <w:r>
-        <w:rPr>
-          <w:lang w:val="en-US"/>
-        </w:rPr>
-        <w:t>date and time of the first day</w:t>
+        <w:t xml:space="preserve">        -date and time of the first </w:t>
+      </w:r>
+      <w:r>
+        <w:rPr>
+          <w:lang w:val="en-US"/>
+        </w:rPr>
+        <w:t>meal</w:t>
       </w:r>
       <w:r>
         <w:rPr>
@@ -2973,63 +2794,17 @@
           <w:lang w:val="en-US"/>
         </w:rPr>
         <w:br/>
-        <w:t xml:space="preserve">        -</w:t>
-      </w:r>
-      <w:r>
-        <w:rPr>
-          <w:lang w:val="en-US"/>
-        </w:rPr>
-        <w:t>date and time of the last day;</w:t>
-      </w:r>
-      <w:r>
-        <w:rPr>
-          <w:rFonts w:eastAsia="Times New Roman" w:cstheme="minorHAnsi"/>
-          <w:lang w:val="en-US" w:eastAsia="it-IT"/>
-        </w:rPr>
-        <w:br/>
-        <w:t xml:space="preserve">        -the budget;</w:t>
-      </w:r>
-      <w:r>
-        <w:rPr>
-          <w:rFonts w:eastAsia="Times New Roman" w:cstheme="minorHAnsi"/>
-          <w:lang w:val="en-US" w:eastAsia="it-IT"/>
-        </w:rPr>
-        <w:br/>
-        <w:t xml:space="preserve">       </w:t>
-      </w:r>
-      <w:r>
-        <w:rPr>
-          <w:rFonts w:eastAsia="Times New Roman" w:cstheme="minorHAnsi"/>
-          <w:color w:val="00B050"/>
-          <w:lang w:val="en-US" w:eastAsia="it-IT"/>
-        </w:rPr>
-        <w:t xml:space="preserve"> -a range of </w:t>
-      </w:r>
-      <w:r>
-        <w:rPr>
-          <w:rFonts w:eastAsia="Times New Roman" w:cstheme="minorHAnsi"/>
-          <w:i/>
-          <w:iCs/>
-          <w:color w:val="00B050"/>
-          <w:lang w:val="en-US" w:eastAsia="it-IT"/>
-        </w:rPr>
-        <w:t xml:space="preserve">quality </w:t>
-      </w:r>
-      <w:r>
-        <w:rPr>
-          <w:rFonts w:ascii="Adobe Hebrew" w:eastAsia="Times New Roman" w:hAnsi="Adobe Hebrew" w:cs="Adobe Hebrew"/>
-          <w:color w:val="00B050"/>
-          <w:sz w:val="16"/>
-          <w:szCs w:val="16"/>
-          <w:lang w:val="en-US" w:eastAsia="it-IT"/>
-        </w:rPr>
-        <w:t>(I)</w:t>
-      </w:r>
-      <w:r>
-        <w:rPr>
-          <w:rFonts w:eastAsia="Times New Roman" w:cstheme="minorHAnsi"/>
-          <w:color w:val="00B050"/>
-          <w:lang w:val="en-US" w:eastAsia="it-IT"/>
+        <w:t xml:space="preserve">        -date and time of the last </w:t>
+      </w:r>
+      <w:r>
+        <w:rPr>
+          <w:lang w:val="en-US"/>
+        </w:rPr>
+        <w:t>meal</w:t>
+      </w:r>
+      <w:r>
+        <w:rPr>
+          <w:lang w:val="en-US"/>
         </w:rPr>
         <w:t>;</w:t>
       </w:r>
@@ -3122,14 +2897,12 @@
         </w:numPr>
         <w:spacing w:line="256" w:lineRule="auto"/>
         <w:rPr>
-          <w:color w:val="00B0F0"/>
-          <w:lang w:val="en-US"/>
-        </w:rPr>
-      </w:pPr>
-      <w:r>
-        <w:rPr>
-          <w:rFonts w:ascii="Calibri" w:eastAsia="Times New Roman" w:hAnsi="Calibri" w:cs="Calibri"/>
-          <w:color w:val="00B0F0"/>
+          <w:lang w:val="en-US"/>
+        </w:rPr>
+      </w:pPr>
+      <w:r>
+        <w:rPr>
+          <w:rFonts w:ascii="Calibri" w:eastAsia="Times New Roman" w:hAnsi="Calibri" w:cs="Calibri"/>
           <w:lang w:eastAsia="it-IT"/>
         </w:rPr>
         <w:t>The system shall provide the updating of a menu restaurant</w:t>
@@ -3137,7 +2910,6 @@
       <w:r>
         <w:rPr>
           <w:rFonts w:ascii="Calibri" w:eastAsia="Times New Roman" w:hAnsi="Calibri" w:cs="Calibri"/>
-          <w:color w:val="00B0F0"/>
           <w:lang w:eastAsia="it-IT"/>
         </w:rPr>
         <w:t xml:space="preserve"> which consists </w:t>
@@ -3145,7 +2917,6 @@
       <w:r>
         <w:rPr>
           <w:rFonts w:ascii="Calibri" w:eastAsia="Times New Roman" w:hAnsi="Calibri" w:cs="Calibri"/>
-          <w:color w:val="00B0F0"/>
           <w:lang w:eastAsia="it-IT"/>
         </w:rPr>
         <w:t>of</w:t>
@@ -3153,21 +2924,18 @@
       <w:r>
         <w:rPr>
           <w:rFonts w:ascii="Calibri" w:eastAsia="Times New Roman" w:hAnsi="Calibri" w:cs="Calibri"/>
-          <w:color w:val="00B0F0"/>
           <w:lang w:eastAsia="it-IT"/>
         </w:rPr>
         <w:t>:</w:t>
       </w:r>
       <w:r>
         <w:rPr>
-          <w:color w:val="00B0F0"/>
           <w:lang w:val="en-US"/>
         </w:rPr>
         <w:t xml:space="preserve"> </w:t>
       </w:r>
       <w:r>
         <w:rPr>
-          <w:color w:val="00B0F0"/>
           <w:lang w:val="en-US"/>
         </w:rPr>
         <w:br/>
@@ -3175,7 +2943,6 @@
       </w:r>
       <w:r>
         <w:rPr>
-          <w:color w:val="00B0F0"/>
           <w:lang w:val="en-US"/>
         </w:rPr>
         <w:br/>
@@ -3183,14 +2950,12 @@
       </w:r>
       <w:r>
         <w:rPr>
-          <w:color w:val="00B0F0"/>
           <w:lang w:val="en-US"/>
         </w:rPr>
         <w:t>-</w:t>
       </w:r>
       <w:r>
         <w:rPr>
-          <w:color w:val="00B0F0"/>
           <w:lang w:val="en-US"/>
         </w:rPr>
         <w:t>removing typical dishes;</w:t>
@@ -3198,7 +2963,6 @@
       <w:r>
         <w:rPr>
           <w:rFonts w:eastAsia="Times New Roman" w:cstheme="minorHAnsi"/>
-          <w:color w:val="00B0F0"/>
           <w:lang w:val="en-US" w:eastAsia="it-IT"/>
         </w:rPr>
         <w:br/>
@@ -3207,7 +2971,6 @@
       <w:r>
         <w:rPr>
           <w:rFonts w:eastAsia="Times New Roman" w:cstheme="minorHAnsi"/>
-          <w:color w:val="00B0F0"/>
           <w:lang w:val="en-US" w:eastAsia="it-IT"/>
         </w:rPr>
         <w:br/>
@@ -3216,7 +2979,6 @@
       <w:r>
         <w:rPr>
           <w:rFonts w:eastAsia="Times New Roman" w:cstheme="minorHAnsi"/>
-          <w:color w:val="00B0F0"/>
           <w:lang w:val="en-US" w:eastAsia="it-IT"/>
         </w:rPr>
         <w:t>i</w:t>
@@ -3224,7 +2986,6 @@
       <w:r>
         <w:rPr>
           <w:rFonts w:eastAsia="Times New Roman" w:cstheme="minorHAnsi"/>
-          <w:color w:val="00B0F0"/>
           <w:lang w:val="en-US" w:eastAsia="it-IT"/>
         </w:rPr>
         <w:t>sease.</w:t>
@@ -3239,14 +3000,14 @@
         </w:numPr>
         <w:spacing w:line="256" w:lineRule="auto"/>
         <w:rPr>
-          <w:color w:val="00B0F0"/>
-          <w:lang w:val="en-US"/>
-        </w:rPr>
-      </w:pPr>
-      <w:r>
-        <w:rPr>
-          <w:rFonts w:ascii="Calibri" w:eastAsia="Times New Roman" w:hAnsi="Calibri" w:cs="Calibri"/>
-          <w:color w:val="00B0F0"/>
+          <w:color w:val="AEAAAA" w:themeColor="background2" w:themeShade="BF"/>
+          <w:lang w:val="en-US"/>
+        </w:rPr>
+      </w:pPr>
+      <w:r>
+        <w:rPr>
+          <w:rFonts w:ascii="Calibri" w:eastAsia="Times New Roman" w:hAnsi="Calibri" w:cs="Calibri"/>
+          <w:color w:val="AEAAAA" w:themeColor="background2" w:themeShade="BF"/>
           <w:lang w:eastAsia="it-IT"/>
         </w:rPr>
         <w:t>The system shall recommend restaurant owners to</w:t>
@@ -3254,85 +3015,56 @@
       <w:r>
         <w:rPr>
           <w:rFonts w:ascii="Calibri" w:eastAsia="Times New Roman" w:hAnsi="Calibri" w:cs="Calibri"/>
-          <w:color w:val="00B0F0"/>
+          <w:color w:val="AEAAAA" w:themeColor="background2" w:themeShade="BF"/>
           <w:lang w:eastAsia="it-IT"/>
         </w:rPr>
         <w:t>:</w:t>
       </w:r>
       <w:r>
         <w:rPr>
-          <w:color w:val="00B0F0"/>
+          <w:color w:val="AEAAAA" w:themeColor="background2" w:themeShade="BF"/>
           <w:lang w:val="en-US"/>
         </w:rPr>
         <w:t xml:space="preserve"> </w:t>
       </w:r>
       <w:r>
         <w:rPr>
-          <w:color w:val="00B0F0"/>
+          <w:color w:val="AEAAAA" w:themeColor="background2" w:themeShade="BF"/>
           <w:lang w:val="en-US"/>
         </w:rPr>
         <w:br/>
-        <w:t xml:space="preserve">        -</w:t>
-      </w:r>
-      <w:r>
-        <w:rPr>
-          <w:color w:val="00B0F0"/>
-          <w:lang w:val="en-US"/>
-        </w:rPr>
-        <w:t>add a specific dish;</w:t>
-      </w:r>
-      <w:r>
-        <w:rPr>
-          <w:color w:val="00B0F0"/>
+        <w:t xml:space="preserve">        -add a specific dish;</w:t>
+      </w:r>
+      <w:r>
+        <w:rPr>
+          <w:color w:val="AEAAAA" w:themeColor="background2" w:themeShade="BF"/>
           <w:lang w:val="en-US"/>
         </w:rPr>
         <w:br/>
-        <w:t xml:space="preserve">        -</w:t>
-      </w:r>
-      <w:r>
-        <w:rPr>
-          <w:color w:val="00B0F0"/>
-          <w:lang w:val="en-US"/>
-        </w:rPr>
-        <w:t>introduce a dish for vegan people or people with celiac d</w:t>
-      </w:r>
-      <w:r>
-        <w:rPr>
-          <w:color w:val="00B0F0"/>
+        <w:t xml:space="preserve">        -introduce a dish for vegan people or people with celiac d</w:t>
+      </w:r>
+      <w:r>
+        <w:rPr>
+          <w:color w:val="AEAAAA" w:themeColor="background2" w:themeShade="BF"/>
           <w:lang w:val="en-US"/>
         </w:rPr>
         <w:t>i</w:t>
       </w:r>
       <w:r>
         <w:rPr>
-          <w:color w:val="00B0F0"/>
-          <w:lang w:val="en-US"/>
-        </w:rPr>
-        <w:t>sease</w:t>
-      </w:r>
-      <w:r>
-        <w:rPr>
-          <w:color w:val="00B0F0"/>
-          <w:lang w:val="en-US"/>
-        </w:rPr>
-        <w:t>;</w:t>
+          <w:color w:val="AEAAAA" w:themeColor="background2" w:themeShade="BF"/>
+          <w:lang w:val="en-US"/>
+        </w:rPr>
+        <w:t>sease;</w:t>
       </w:r>
       <w:r>
         <w:rPr>
           <w:rFonts w:eastAsia="Times New Roman" w:cstheme="minorHAnsi"/>
-          <w:color w:val="00B0F0"/>
+          <w:color w:val="AEAAAA" w:themeColor="background2" w:themeShade="BF"/>
           <w:lang w:val="en-US" w:eastAsia="it-IT"/>
         </w:rPr>
         <w:br/>
-        <w:t xml:space="preserve">        -</w:t>
-      </w:r>
-      <w:r>
-        <w:rPr>
-          <w:rFonts w:eastAsia="Times New Roman" w:cstheme="minorHAnsi"/>
-          <w:color w:val="00B0F0"/>
-          <w:lang w:val="en-US" w:eastAsia="it-IT"/>
-        </w:rPr>
-        <w:t>reduce the price of a particular dish.</w:t>
+        <w:t xml:space="preserve">        -reduce the price of a particular dish.</w:t>
       </w:r>
     </w:p>
     <w:p>
@@ -3344,23 +3076,19 @@
         </w:numPr>
         <w:spacing w:line="256" w:lineRule="auto"/>
         <w:rPr>
-          <w:color w:val="00B0F0"/>
           <w:lang w:val="en-US"/>
         </w:rPr>
       </w:pPr>
       <w:r>
         <w:rPr>
           <w:rFonts w:eastAsia="Times New Roman" w:cstheme="minorHAnsi"/>
-          <w:color w:val="00B0F0"/>
-          <w:lang w:val="en-US" w:eastAsia="it-IT"/>
-        </w:rPr>
-        <w:lastRenderedPageBreak/>
+          <w:lang w:val="en-US" w:eastAsia="it-IT"/>
+        </w:rPr>
         <w:t>The system shall provide the adding</w:t>
       </w:r>
       <w:r>
         <w:rPr>
           <w:rFonts w:eastAsia="Times New Roman" w:cstheme="minorHAnsi"/>
-          <w:color w:val="00B0F0"/>
           <w:lang w:val="en-US" w:eastAsia="it-IT"/>
         </w:rPr>
         <w:t xml:space="preserve"> of</w:t>
@@ -3368,7 +3096,6 @@
       <w:r>
         <w:rPr>
           <w:rFonts w:eastAsia="Times New Roman" w:cstheme="minorHAnsi"/>
-          <w:color w:val="00B0F0"/>
           <w:lang w:val="en-US" w:eastAsia="it-IT"/>
         </w:rPr>
         <w:t xml:space="preserve"> a new restaurant.</w:t>
@@ -3390,6 +3117,7 @@
         <w:rPr>
           <w:lang w:val="en-US"/>
         </w:rPr>
+        <w:lastRenderedPageBreak/>
         <w:t>The system shall send a notification</w:t>
       </w:r>
       <w:r>
@@ -3420,7 +3148,13 @@
         <w:rPr>
           <w:lang w:val="en-US"/>
         </w:rPr>
-        <w:t>a user</w:t>
+        <w:t xml:space="preserve">a </w:t>
+      </w:r>
+      <w:r>
+        <w:rPr>
+          <w:lang w:val="en-US"/>
+        </w:rPr>
+        <w:t>user</w:t>
       </w:r>
       <w:r>
         <w:rPr>
@@ -3470,95 +3204,111 @@
         </w:numPr>
         <w:spacing w:line="256" w:lineRule="auto"/>
         <w:rPr>
-          <w:lang w:val="en-US"/>
-        </w:rPr>
-      </w:pPr>
-      <w:r>
-        <w:rPr>
+          <w:color w:val="AEAAAA" w:themeColor="background2" w:themeShade="BF"/>
+          <w:lang w:val="en-US"/>
+        </w:rPr>
+      </w:pPr>
+      <w:r>
+        <w:rPr>
+          <w:color w:val="AEAAAA" w:themeColor="background2" w:themeShade="BF"/>
           <w:lang w:val="en-US"/>
         </w:rPr>
         <w:t>The system shall send a notification</w:t>
       </w:r>
       <w:r>
         <w:rPr>
+          <w:color w:val="AEAAAA" w:themeColor="background2" w:themeShade="BF"/>
           <w:lang w:val="en-US"/>
         </w:rPr>
         <w:t xml:space="preserve"> which</w:t>
       </w:r>
       <w:r>
         <w:rPr>
+          <w:color w:val="AEAAAA" w:themeColor="background2" w:themeShade="BF"/>
           <w:lang w:val="en-US"/>
         </w:rPr>
         <w:t xml:space="preserve"> </w:t>
       </w:r>
       <w:r>
         <w:rPr>
+          <w:color w:val="AEAAAA" w:themeColor="background2" w:themeShade="BF"/>
           <w:lang w:val="en-US"/>
         </w:rPr>
         <w:t xml:space="preserve">warns </w:t>
       </w:r>
       <w:r>
         <w:rPr>
+          <w:color w:val="AEAAAA" w:themeColor="background2" w:themeShade="BF"/>
           <w:lang w:val="en-US"/>
         </w:rPr>
         <w:t xml:space="preserve">the restaurant owner </w:t>
       </w:r>
       <w:r>
         <w:rPr>
+          <w:color w:val="AEAAAA" w:themeColor="background2" w:themeShade="BF"/>
           <w:lang w:val="en-US"/>
         </w:rPr>
         <w:t xml:space="preserve">of a possible forthcoming </w:t>
       </w:r>
       <w:r>
         <w:rPr>
+          <w:color w:val="AEAAAA" w:themeColor="background2" w:themeShade="BF"/>
           <w:lang w:val="en-US"/>
         </w:rPr>
         <w:t>booking</w:t>
       </w:r>
       <w:r>
         <w:rPr>
+          <w:color w:val="AEAAAA" w:themeColor="background2" w:themeShade="BF"/>
           <w:lang w:val="en-US"/>
         </w:rPr>
         <w:t xml:space="preserve"> </w:t>
       </w:r>
       <w:r>
         <w:rPr>
+          <w:color w:val="AEAAAA" w:themeColor="background2" w:themeShade="BF"/>
           <w:lang w:val="en-US"/>
         </w:rPr>
         <w:t xml:space="preserve">every time a user saves </w:t>
       </w:r>
       <w:r>
         <w:rPr>
+          <w:color w:val="AEAAAA" w:themeColor="background2" w:themeShade="BF"/>
           <w:lang w:val="en-US"/>
         </w:rPr>
         <w:t xml:space="preserve">a </w:t>
       </w:r>
       <w:r>
         <w:rPr>
+          <w:color w:val="AEAAAA" w:themeColor="background2" w:themeShade="BF"/>
           <w:lang w:val="en-US"/>
         </w:rPr>
         <w:t>schedul</w:t>
       </w:r>
       <w:r>
         <w:rPr>
+          <w:color w:val="AEAAAA" w:themeColor="background2" w:themeShade="BF"/>
           <w:lang w:val="en-US"/>
         </w:rPr>
         <w:t xml:space="preserve">e </w:t>
       </w:r>
       <w:r>
         <w:rPr>
+          <w:color w:val="AEAAAA" w:themeColor="background2" w:themeShade="BF"/>
           <w:lang w:val="en-US"/>
         </w:rPr>
         <w:t xml:space="preserve">that includes </w:t>
       </w:r>
       <w:r>
         <w:rPr>
+          <w:color w:val="AEAAAA" w:themeColor="background2" w:themeShade="BF"/>
           <w:lang w:val="en-US"/>
         </w:rPr>
         <w:t>his/her</w:t>
       </w:r>
       <w:r>
         <w:rPr>
+          <w:color w:val="AEAAAA" w:themeColor="background2" w:themeShade="BF"/>
           <w:sz w:val="20"/>
           <w:szCs w:val="20"/>
           <w:lang w:val="en-US"/>
@@ -3567,6 +3317,7 @@
       </w:r>
       <w:r>
         <w:rPr>
+          <w:color w:val="AEAAAA" w:themeColor="background2" w:themeShade="BF"/>
           <w:lang w:val="en-US"/>
         </w:rPr>
         <w:t xml:space="preserve"> restaurant.</w:t>
@@ -3644,25 +3395,7 @@
           <w:szCs w:val="16"/>
           <w:lang w:val="en-US" w:eastAsia="it-IT"/>
         </w:rPr>
-        <w:t>(I</w:t>
-      </w:r>
-      <w:r>
-        <w:rPr>
-          <w:rFonts w:ascii="Adobe Hebrew" w:eastAsia="Times New Roman" w:hAnsi="Adobe Hebrew" w:cs="Adobe Hebrew"/>
-          <w:sz w:val="16"/>
-          <w:szCs w:val="16"/>
-          <w:lang w:val="en-US" w:eastAsia="it-IT"/>
-        </w:rPr>
-        <w:t>I</w:t>
-      </w:r>
-      <w:r>
-        <w:rPr>
-          <w:rFonts w:ascii="Adobe Hebrew" w:eastAsia="Times New Roman" w:hAnsi="Adobe Hebrew" w:cs="Adobe Hebrew"/>
-          <w:sz w:val="16"/>
-          <w:szCs w:val="16"/>
-          <w:lang w:val="en-US" w:eastAsia="it-IT"/>
-        </w:rPr>
-        <w:t>)</w:t>
+        <w:t>(II)</w:t>
       </w:r>
       <w:r>
         <w:rPr>
@@ -3683,7 +3416,21 @@
           <w:rFonts w:ascii="Calibri" w:eastAsia="Times New Roman" w:hAnsi="Calibri" w:cs="Calibri"/>
           <w:lang w:eastAsia="it-IT"/>
         </w:rPr>
-        <w:t xml:space="preserve"> restaurant owner update a recipe in his/her</w:t>
+        <w:t xml:space="preserve"> restaurant owner update</w:t>
+      </w:r>
+      <w:r>
+        <w:rPr>
+          <w:rFonts w:ascii="Calibri" w:eastAsia="Times New Roman" w:hAnsi="Calibri" w:cs="Calibri"/>
+          <w:lang w:eastAsia="it-IT"/>
+        </w:rPr>
+        <w:t>s</w:t>
+      </w:r>
+      <w:r>
+        <w:rPr>
+          <w:rFonts w:ascii="Calibri" w:eastAsia="Times New Roman" w:hAnsi="Calibri" w:cs="Calibri"/>
+          <w:lang w:eastAsia="it-IT"/>
+        </w:rPr>
+        <w:t xml:space="preserve"> his/her</w:t>
       </w:r>
       <w:r>
         <w:rPr>
@@ -3711,14 +3458,12 @@
         <w:textAlignment w:val="baseline"/>
         <w:rPr>
           <w:rFonts w:ascii="Calibri" w:eastAsia="Times New Roman" w:hAnsi="Calibri" w:cs="Calibri"/>
-          <w:color w:val="00B0F0"/>
           <w:lang w:eastAsia="it-IT"/>
         </w:rPr>
       </w:pPr>
       <w:r>
         <w:rPr>
           <w:rFonts w:ascii="Calibri" w:eastAsia="Times New Roman" w:hAnsi="Calibri" w:cs="Calibri"/>
-          <w:color w:val="00B0F0"/>
           <w:lang w:eastAsia="it-IT"/>
         </w:rPr>
         <w:t>The system shall provide login by Facebook.</w:t>
@@ -3761,6 +3506,8 @@
       <w:r>
         <w:rPr>
           <w:rFonts w:ascii="Calibri" w:eastAsia="Times New Roman" w:hAnsi="Calibri" w:cs="Calibri"/>
+          <w:sz w:val="20"/>
+          <w:szCs w:val="20"/>
           <w:lang w:val="en-US" w:eastAsia="it-IT"/>
         </w:rPr>
         <w:t xml:space="preserve"> </w:t>
@@ -3802,7 +3549,6 @@
         <w:spacing w:after="0" w:line="240" w:lineRule="auto"/>
         <w:rPr>
           <w:rFonts w:ascii="Calibri" w:eastAsia="Times New Roman" w:hAnsi="Calibri" w:cs="Calibri"/>
-          <w:color w:val="00B050"/>
           <w:lang w:val="en-US" w:eastAsia="it-IT"/>
         </w:rPr>
       </w:pPr>
@@ -3818,7 +3564,6 @@
       <w:r>
         <w:rPr>
           <w:rFonts w:ascii="Calibri" w:eastAsia="Times New Roman" w:hAnsi="Calibri" w:cs="Calibri"/>
-          <w:color w:val="00B050"/>
           <w:lang w:val="en-US" w:eastAsia="it-IT"/>
         </w:rPr>
         <w:br/>
@@ -3826,7 +3571,7 @@
       <w:r>
         <w:rPr>
           <w:rFonts w:ascii="Adobe Hebrew" w:eastAsia="Times New Roman" w:hAnsi="Adobe Hebrew" w:cs="Adobe Hebrew"/>
-          <w:color w:val="00B050"/>
+          <w:color w:val="AEAAAA" w:themeColor="background2" w:themeShade="BF"/>
           <w:sz w:val="20"/>
           <w:szCs w:val="20"/>
           <w:lang w:val="en-US" w:eastAsia="it-IT"/>
@@ -3836,7 +3581,7 @@
       <w:r>
         <w:rPr>
           <w:rFonts w:ascii="Calibri" w:eastAsia="Times New Roman" w:hAnsi="Calibri" w:cs="Calibri"/>
-          <w:color w:val="00B050"/>
+          <w:color w:val="AEAAAA" w:themeColor="background2" w:themeShade="BF"/>
           <w:lang w:val="en-US" w:eastAsia="it-IT"/>
         </w:rPr>
         <w:t xml:space="preserve"> </w:t>
@@ -3846,7 +3591,7 @@
           <w:rFonts w:ascii="Calibri" w:eastAsia="Times New Roman" w:hAnsi="Calibri" w:cs="Calibri"/>
           <w:i/>
           <w:iCs/>
-          <w:color w:val="00B050"/>
+          <w:color w:val="AEAAAA" w:themeColor="background2" w:themeShade="BF"/>
           <w:lang w:val="en-US" w:eastAsia="it-IT"/>
         </w:rPr>
         <w:t>Quality</w:t>
@@ -3854,26 +3599,26 @@
       <w:r>
         <w:rPr>
           <w:rFonts w:ascii="Calibri" w:eastAsia="Times New Roman" w:hAnsi="Calibri" w:cs="Calibri"/>
-          <w:color w:val="00B050"/>
-          <w:lang w:val="en-US" w:eastAsia="it-IT"/>
-        </w:rPr>
-        <w:t xml:space="preserve">: </w:t>
-      </w:r>
-      <w:r>
-        <w:rPr>
-          <w:rFonts w:ascii="Calibri" w:eastAsia="Times New Roman" w:hAnsi="Calibri" w:cs="Calibri"/>
-          <w:color w:val="00B050"/>
-          <w:lang w:val="en-US" w:eastAsia="it-IT"/>
-        </w:rPr>
-        <w:t>judgment</w:t>
-      </w:r>
-      <w:r>
-        <w:rPr>
-          <w:rFonts w:ascii="Calibri" w:eastAsia="Times New Roman" w:hAnsi="Calibri" w:cs="Calibri"/>
-          <w:color w:val="00B050"/>
-          <w:lang w:val="en-US" w:eastAsia="it-IT"/>
-        </w:rPr>
-        <w:t xml:space="preserve"> based on the reviews.</w:t>
+          <w:color w:val="AEAAAA" w:themeColor="background2" w:themeShade="BF"/>
+          <w:lang w:val="en-US" w:eastAsia="it-IT"/>
+        </w:rPr>
+        <w:t>:</w:t>
+      </w:r>
+      <w:r>
+        <w:rPr>
+          <w:rFonts w:ascii="Calibri" w:eastAsia="Times New Roman" w:hAnsi="Calibri" w:cs="Calibri"/>
+          <w:color w:val="AEAAAA" w:themeColor="background2" w:themeShade="BF"/>
+          <w:lang w:val="en-US" w:eastAsia="it-IT"/>
+        </w:rPr>
+        <w:t xml:space="preserve"> average</w:t>
+      </w:r>
+      <w:r>
+        <w:rPr>
+          <w:rFonts w:ascii="Calibri" w:eastAsia="Times New Roman" w:hAnsi="Calibri" w:cs="Calibri"/>
+          <w:color w:val="AEAAAA" w:themeColor="background2" w:themeShade="BF"/>
+          <w:lang w:val="en-US" w:eastAsia="it-IT"/>
+        </w:rPr>
+        <w:t xml:space="preserve"> judgment based on the reviews.</w:t>
       </w:r>
     </w:p>
     <w:p>
@@ -3926,7 +3671,35 @@
           <w:rFonts w:ascii="Calibri" w:eastAsia="Times New Roman" w:hAnsi="Calibri" w:cs="Calibri"/>
           <w:lang w:val="en-US" w:eastAsia="it-IT"/>
         </w:rPr>
-        <w:t>who memorized a specific restaurant.</w:t>
+        <w:t>who memorized a specific restaurant</w:t>
+      </w:r>
+      <w:r>
+        <w:rPr>
+          <w:rFonts w:ascii="Calibri" w:eastAsia="Times New Roman" w:hAnsi="Calibri" w:cs="Calibri"/>
+          <w:lang w:val="en-US" w:eastAsia="it-IT"/>
+        </w:rPr>
+        <w:t xml:space="preserve"> as</w:t>
+      </w:r>
+      <w:r>
+        <w:rPr>
+          <w:rFonts w:ascii="Calibri" w:eastAsia="Times New Roman" w:hAnsi="Calibri" w:cs="Calibri"/>
+          <w:lang w:val="en-US" w:eastAsia="it-IT"/>
+        </w:rPr>
+        <w:t xml:space="preserve"> a</w:t>
+      </w:r>
+      <w:r>
+        <w:rPr>
+          <w:rFonts w:ascii="Calibri" w:eastAsia="Times New Roman" w:hAnsi="Calibri" w:cs="Calibri"/>
+          <w:lang w:val="en-US" w:eastAsia="it-IT"/>
+        </w:rPr>
+        <w:t xml:space="preserve"> favourite</w:t>
+      </w:r>
+      <w:r>
+        <w:rPr>
+          <w:rFonts w:ascii="Calibri" w:eastAsia="Times New Roman" w:hAnsi="Calibri" w:cs="Calibri"/>
+          <w:lang w:val="en-US" w:eastAsia="it-IT"/>
+        </w:rPr>
+        <w:t>.</w:t>
       </w:r>
     </w:p>
     <w:p>
@@ -6800,7 +6573,7 @@
         <w:ind w:left="720" w:hanging="360"/>
       </w:pPr>
     </w:lvl>
-    <w:lvl w:ilvl="1" w:tplc="04100019" w:tentative="1">
+    <w:lvl w:ilvl="1" w:tplc="04100019">
       <w:start w:val="1"/>
       <w:numFmt w:val="lowerLetter"/>
       <w:lvlText w:val="%2."/>

</xml_diff>